<commit_message>
Add example projects and errata sections. Fix typo in mutex project.
</commit_message>
<xml_diff>
--- a/labmanual/WA101-00-Intro.docx
+++ b/labmanual/WA101-00-Intro.docx
@@ -1,6 +1,6 @@
 
 <file path=word/document.xml><?xml version="1.0" encoding="utf-8"?>
-<w:document xmlns:wpc="http://schemas.microsoft.com/office/word/2010/wordprocessingCanvas" xmlns:mo="http://schemas.microsoft.com/office/mac/office/2008/main" xmlns:mc="http://schemas.openxmlformats.org/markup-compatibility/2006" xmlns:mv="urn:schemas-microsoft-com:mac:vml" xmlns:o="urn:schemas-microsoft-com:office:office" xmlns:r="http://schemas.openxmlformats.org/officeDocument/2006/relationships" xmlns:m="http://schemas.openxmlformats.org/officeDocument/2006/math" xmlns:v="urn:schemas-microsoft-com:vml" xmlns:wp14="http://schemas.microsoft.com/office/word/2010/wordprocessingDrawing" xmlns:wp="http://schemas.openxmlformats.org/drawingml/2006/wordprocessingDrawing" xmlns:w10="urn:schemas-microsoft-com:office:word" xmlns:w="http://schemas.openxmlformats.org/wordprocessingml/2006/main" xmlns:w14="http://schemas.microsoft.com/office/word/2010/wordml" xmlns:w15="http://schemas.microsoft.com/office/word/2012/wordml" xmlns:wpg="http://schemas.microsoft.com/office/word/2010/wordprocessingGroup" xmlns:wpi="http://schemas.microsoft.com/office/word/2010/wordprocessingInk" xmlns:wne="http://schemas.microsoft.com/office/word/2006/wordml" xmlns:wps="http://schemas.microsoft.com/office/word/2010/wordprocessingShape" mc:Ignorable="w14 w15 wp14">
+<w:document xmlns:wpc="http://schemas.microsoft.com/office/word/2010/wordprocessingCanvas" xmlns:mc="http://schemas.openxmlformats.org/markup-compatibility/2006" xmlns:o="urn:schemas-microsoft-com:office:office" xmlns:r="http://schemas.openxmlformats.org/officeDocument/2006/relationships" xmlns:m="http://schemas.openxmlformats.org/officeDocument/2006/math" xmlns:v="urn:schemas-microsoft-com:vml" xmlns:wp14="http://schemas.microsoft.com/office/word/2010/wordprocessingDrawing" xmlns:wp="http://schemas.openxmlformats.org/drawingml/2006/wordprocessingDrawing" xmlns:w10="urn:schemas-microsoft-com:office:word" xmlns:w="http://schemas.openxmlformats.org/wordprocessingml/2006/main" xmlns:w14="http://schemas.microsoft.com/office/word/2010/wordml" xmlns:w15="http://schemas.microsoft.com/office/word/2012/wordml" xmlns:wpg="http://schemas.microsoft.com/office/word/2010/wordprocessingGroup" xmlns:wpi="http://schemas.microsoft.com/office/word/2010/wordprocessingInk" xmlns:wne="http://schemas.microsoft.com/office/word/2006/wordml" xmlns:wps="http://schemas.microsoft.com/office/word/2010/wordprocessingShape" mc:Ignorable="w14 w15 wp14">
   <w:body>
     <w:p>
       <w:pPr>
@@ -56,7 +56,22 @@
     </w:p>
     <w:p>
       <w:r>
-        <w:t>Solid fundamentals in C-Programming (data types+operators and expressions, control flow, functions and program structure, pointers and arrays, data structures, multi-file module programming)</w:t>
+        <w:t>Solid fundamentals in C-Programming (data types</w:t>
+      </w:r>
+      <w:r>
+        <w:t>, operators,</w:t>
+      </w:r>
+      <w:r>
+        <w:t xml:space="preserve"> expressi</w:t>
+      </w:r>
+      <w:r>
+        <w:t>ons, control flow, functions,</w:t>
+      </w:r>
+      <w:r>
+        <w:t xml:space="preserve"> program structure, pointers and arrays, data structures, multi-file module programming)</w:t>
+      </w:r>
+      <w:r>
+        <w:t>.</w:t>
       </w:r>
     </w:p>
     <w:p>
@@ -66,6 +81,9 @@
       <w:r>
         <w:t xml:space="preserve"> (Serial communication, PWMs, ADCs)</w:t>
       </w:r>
+      <w:r>
+        <w:t>.</w:t>
+      </w:r>
     </w:p>
     <w:p>
       <w:pPr>
@@ -77,296 +95,175 @@
     </w:p>
     <w:p>
       <w:pPr>
-        <w:pStyle w:val="Heading2"/>
         <w:rPr>
-          <w:rFonts w:ascii="Calibri" w:eastAsia="Calibri" w:hAnsi="Calibri"/>
-          <w:b w:val="0"/>
-          <w:bCs w:val="0"/>
-          <w:color w:val="auto"/>
-          <w:sz w:val="22"/>
-          <w:szCs w:val="22"/>
+          <w:b/>
+          <w:bCs/>
         </w:rPr>
       </w:pPr>
       <w:r>
+        <w:t xml:space="preserve">There is literally </w:t>
+      </w:r>
+      <w:r>
         <w:rPr>
-          <w:rFonts w:ascii="Calibri" w:eastAsia="Calibri" w:hAnsi="Calibri"/>
-          <w:b w:val="0"/>
-          <w:bCs w:val="0"/>
-          <w:color w:val="auto"/>
-          <w:sz w:val="22"/>
-          <w:szCs w:val="22"/>
+          <w:bCs/>
         </w:rPr>
-        <w:t xml:space="preserve">There is literally 96 page </w:t>
+        <w:t xml:space="preserve">a </w:t>
+      </w:r>
+      <w:r>
+        <w:t>96 page PowerPoint</w:t>
+      </w:r>
+      <w:r>
+        <w:t xml:space="preserve"> presentati</w:t>
+      </w:r>
+      <w:r>
+        <w:t xml:space="preserve">on in which </w:t>
       </w:r>
       <w:r>
         <w:rPr>
-          <w:rFonts w:ascii="Calibri" w:eastAsia="Calibri" w:hAnsi="Calibri"/>
-          <w:b w:val="0"/>
-          <w:bCs w:val="0"/>
-          <w:color w:val="auto"/>
-          <w:sz w:val="22"/>
-          <w:szCs w:val="22"/>
+          <w:bCs/>
         </w:rPr>
-        <w:t>PowerPoint</w:t>
+        <w:t>Cypress</w:t>
+      </w:r>
+      <w:r>
+        <w:t xml:space="preserve"> present</w:t>
       </w:r>
       <w:r>
         <w:rPr>
-          <w:rFonts w:ascii="Calibri" w:eastAsia="Calibri" w:hAnsi="Calibri"/>
-          <w:b w:val="0"/>
-          <w:bCs w:val="0"/>
-          <w:color w:val="auto"/>
-          <w:sz w:val="22"/>
-          <w:szCs w:val="22"/>
+          <w:b/>
+          <w:bCs/>
         </w:rPr>
-        <w:t xml:space="preserve"> presentati</w:t>
+        <w:t>s</w:t>
+      </w:r>
+      <w:r>
+        <w:t xml:space="preserve"> compelling data that</w:t>
       </w:r>
       <w:r>
         <w:rPr>
-          <w:rFonts w:ascii="Calibri" w:eastAsia="Calibri" w:hAnsi="Calibri"/>
-          <w:b w:val="0"/>
-          <w:bCs w:val="0"/>
-          <w:color w:val="auto"/>
-          <w:sz w:val="22"/>
-          <w:szCs w:val="22"/>
+          <w:b/>
+          <w:bCs/>
         </w:rPr>
-        <w:t>on in which we present compelling data that</w:t>
-      </w:r>
-      <w:r>
-        <w:rPr>
-          <w:rFonts w:ascii="Calibri" w:eastAsia="Calibri" w:hAnsi="Calibri"/>
-          <w:b w:val="0"/>
-          <w:bCs w:val="0"/>
-          <w:color w:val="auto"/>
-          <w:sz w:val="22"/>
-          <w:szCs w:val="22"/>
-        </w:rPr>
+        <w:t>:</w:t>
+      </w:r>
+      <w:r>
         <w:t xml:space="preserve"> </w:t>
       </w:r>
     </w:p>
     <w:p>
       <w:pPr>
-        <w:pStyle w:val="Heading2"/>
+        <w:pStyle w:val="ListParagraph"/>
         <w:numPr>
           <w:ilvl w:val="0"/>
-          <w:numId w:val="24"/>
+          <w:numId w:val="26"/>
         </w:numPr>
-        <w:spacing w:before="0" w:line="240" w:lineRule="auto"/>
         <w:rPr>
-          <w:rFonts w:ascii="Calibri" w:eastAsia="Calibri" w:hAnsi="Calibri"/>
-          <w:b w:val="0"/>
-          <w:bCs w:val="0"/>
-          <w:color w:val="auto"/>
-          <w:sz w:val="22"/>
-          <w:szCs w:val="22"/>
+          <w:bCs/>
         </w:rPr>
       </w:pPr>
       <w:r>
+        <w:t xml:space="preserve">You should use a partner and buy modules (you </w:t>
+      </w:r>
+      <w:r>
+        <w:t>should NOT try to design using bare chips)</w:t>
+      </w:r>
+      <w:r>
         <w:rPr>
-          <w:rFonts w:ascii="Calibri" w:eastAsia="Calibri" w:hAnsi="Calibri"/>
-          <w:b w:val="0"/>
-          <w:bCs w:val="0"/>
-          <w:color w:val="auto"/>
-          <w:sz w:val="22"/>
-          <w:szCs w:val="22"/>
+          <w:bCs/>
         </w:rPr>
-        <w:t>You should use a partner and buy modules (you should NOT try to design using bare chips)</w:t>
+        <w:t>.</w:t>
       </w:r>
     </w:p>
     <w:p>
       <w:pPr>
-        <w:pStyle w:val="Heading2"/>
+        <w:pStyle w:val="ListParagraph"/>
         <w:numPr>
           <w:ilvl w:val="0"/>
-          <w:numId w:val="24"/>
+          <w:numId w:val="26"/>
         </w:numPr>
-        <w:spacing w:before="0" w:line="240" w:lineRule="auto"/>
         <w:rPr>
-          <w:rFonts w:ascii="Calibri" w:eastAsia="Calibri" w:hAnsi="Calibri"/>
-          <w:b w:val="0"/>
-          <w:bCs w:val="0"/>
-          <w:color w:val="auto"/>
-          <w:sz w:val="22"/>
-          <w:szCs w:val="22"/>
+          <w:bCs/>
         </w:rPr>
       </w:pPr>
       <w:r>
         <w:rPr>
-          <w:rFonts w:ascii="Calibri" w:eastAsia="Calibri" w:hAnsi="Calibri"/>
-          <w:b w:val="0"/>
-          <w:bCs w:val="0"/>
-          <w:color w:val="auto"/>
-          <w:sz w:val="22"/>
-          <w:szCs w:val="22"/>
+          <w:bCs/>
         </w:rPr>
-        <w:t>We have the most robust WiFi in terms of RF, Chips, Power, Stability Partner Integration</w:t>
+        <w:t>Cypress has</w:t>
+      </w:r>
+      <w:r>
+        <w:t xml:space="preserve"> the most robust WiFi in terms of RF, Chips, Power, Stability</w:t>
+      </w:r>
+      <w:r>
+        <w:rPr>
+          <w:bCs/>
+        </w:rPr>
+        <w:t>, and</w:t>
+      </w:r>
+      <w:r>
+        <w:t xml:space="preserve"> Partner Integration</w:t>
+      </w:r>
+      <w:r>
+        <w:rPr>
+          <w:bCs/>
+        </w:rPr>
+        <w:t>.</w:t>
       </w:r>
     </w:p>
     <w:p>
       <w:pPr>
-        <w:pStyle w:val="Heading2"/>
+        <w:pStyle w:val="ListParagraph"/>
         <w:numPr>
           <w:ilvl w:val="0"/>
-          <w:numId w:val="24"/>
+          <w:numId w:val="26"/>
         </w:numPr>
-        <w:spacing w:before="0" w:line="240" w:lineRule="auto"/>
         <w:rPr>
-          <w:rFonts w:ascii="Calibri" w:eastAsia="Calibri" w:hAnsi="Calibri"/>
-          <w:b w:val="0"/>
-          <w:bCs w:val="0"/>
-          <w:color w:val="auto"/>
-          <w:sz w:val="22"/>
-          <w:szCs w:val="22"/>
+          <w:bCs/>
         </w:rPr>
       </w:pPr>
       <w:r>
+        <w:t>You should use a Cloud partner (e.g. AWS, IBM, Ali etc</w:t>
+      </w:r>
+      <w:r>
         <w:rPr>
-          <w:rFonts w:ascii="Calibri" w:eastAsia="Calibri" w:hAnsi="Calibri"/>
-          <w:b w:val="0"/>
-          <w:bCs w:val="0"/>
-          <w:color w:val="auto"/>
-          <w:sz w:val="22"/>
-          <w:szCs w:val="22"/>
+          <w:bCs/>
         </w:rPr>
-        <w:t xml:space="preserve">You should </w:t>
+        <w:t>.</w:t>
+      </w:r>
+      <w:r>
+        <w:t>)</w:t>
       </w:r>
       <w:r>
         <w:rPr>
-          <w:rFonts w:ascii="Calibri" w:eastAsia="Calibri" w:hAnsi="Calibri"/>
-          <w:b w:val="0"/>
-          <w:bCs w:val="0"/>
-          <w:color w:val="auto"/>
-          <w:sz w:val="22"/>
-          <w:szCs w:val="22"/>
+          <w:bCs/>
         </w:rPr>
-        <w:t xml:space="preserve">use a </w:t>
-      </w:r>
-      <w:r>
-        <w:rPr>
-          <w:rFonts w:ascii="Calibri" w:eastAsia="Calibri" w:hAnsi="Calibri"/>
-          <w:b w:val="0"/>
-          <w:bCs w:val="0"/>
-          <w:color w:val="auto"/>
-          <w:sz w:val="22"/>
-          <w:szCs w:val="22"/>
-        </w:rPr>
-        <w:t xml:space="preserve">Cloud </w:t>
-      </w:r>
-      <w:r>
-        <w:rPr>
-          <w:rFonts w:ascii="Calibri" w:eastAsia="Calibri" w:hAnsi="Calibri"/>
-          <w:b w:val="0"/>
-          <w:bCs w:val="0"/>
-          <w:color w:val="auto"/>
-          <w:sz w:val="22"/>
-          <w:szCs w:val="22"/>
-        </w:rPr>
-        <w:t>partner (</w:t>
-      </w:r>
-      <w:r>
-        <w:rPr>
-          <w:rFonts w:ascii="Calibri" w:eastAsia="Calibri" w:hAnsi="Calibri"/>
-          <w:b w:val="0"/>
-          <w:bCs w:val="0"/>
-          <w:color w:val="auto"/>
-          <w:sz w:val="22"/>
-          <w:szCs w:val="22"/>
-        </w:rPr>
-        <w:t xml:space="preserve">e.g. </w:t>
-      </w:r>
-      <w:r>
-        <w:rPr>
-          <w:rFonts w:ascii="Calibri" w:eastAsia="Calibri" w:hAnsi="Calibri"/>
-          <w:b w:val="0"/>
-          <w:bCs w:val="0"/>
-          <w:color w:val="auto"/>
-          <w:sz w:val="22"/>
-          <w:szCs w:val="22"/>
-        </w:rPr>
-        <w:t>AWS</w:t>
-      </w:r>
-      <w:r>
-        <w:rPr>
-          <w:rFonts w:ascii="Calibri" w:eastAsia="Calibri" w:hAnsi="Calibri"/>
-          <w:b w:val="0"/>
-          <w:bCs w:val="0"/>
-          <w:color w:val="auto"/>
-          <w:sz w:val="22"/>
-          <w:szCs w:val="22"/>
-        </w:rPr>
-        <w:t>, IBM, Ali etc</w:t>
-      </w:r>
-      <w:r>
-        <w:rPr>
-          <w:rFonts w:ascii="Calibri" w:eastAsia="Calibri" w:hAnsi="Calibri"/>
-          <w:b w:val="0"/>
-          <w:bCs w:val="0"/>
-          <w:color w:val="auto"/>
-          <w:sz w:val="22"/>
-          <w:szCs w:val="22"/>
-        </w:rPr>
-        <w:t>)</w:t>
+        <w:t>.</w:t>
       </w:r>
     </w:p>
     <w:p>
       <w:pPr>
-        <w:pStyle w:val="Heading2"/>
         <w:rPr>
-          <w:rFonts w:ascii="Calibri" w:eastAsia="Calibri" w:hAnsi="Calibri"/>
-          <w:b w:val="0"/>
-          <w:bCs w:val="0"/>
-          <w:color w:val="auto"/>
-          <w:sz w:val="22"/>
-          <w:szCs w:val="22"/>
+          <w:b/>
+          <w:bCs/>
         </w:rPr>
       </w:pPr>
       <w:r>
-        <w:rPr>
-          <w:rFonts w:ascii="Calibri" w:eastAsia="Calibri" w:hAnsi="Calibri"/>
-          <w:b w:val="0"/>
-          <w:bCs w:val="0"/>
-          <w:color w:val="auto"/>
-          <w:sz w:val="22"/>
-          <w:szCs w:val="22"/>
-        </w:rPr>
         <w:t>So</w:t>
       </w:r>
       <w:r>
-        <w:rPr>
-          <w:rFonts w:ascii="Calibri" w:eastAsia="Calibri" w:hAnsi="Calibri"/>
-          <w:b w:val="0"/>
-          <w:bCs w:val="0"/>
-          <w:color w:val="auto"/>
-          <w:sz w:val="22"/>
-          <w:szCs w:val="22"/>
-        </w:rPr>
         <w:t>…</w:t>
       </w:r>
       <w:r>
-        <w:rPr>
-          <w:rFonts w:ascii="Calibri" w:eastAsia="Calibri" w:hAnsi="Calibri"/>
-          <w:b w:val="0"/>
-          <w:bCs w:val="0"/>
-          <w:color w:val="auto"/>
-          <w:sz w:val="22"/>
-          <w:szCs w:val="22"/>
-        </w:rPr>
         <w:t xml:space="preserve"> that is what we are going to </w:t>
       </w:r>
       <w:r>
-        <w:rPr>
-          <w:rFonts w:ascii="Calibri" w:eastAsia="Calibri" w:hAnsi="Calibri"/>
-          <w:b w:val="0"/>
-          <w:bCs w:val="0"/>
-          <w:color w:val="auto"/>
-          <w:sz w:val="22"/>
-          <w:szCs w:val="22"/>
-        </w:rPr>
         <w:t>assume and I am not going to address</w:t>
+      </w:r>
+      <w:r>
+        <w:t xml:space="preserve"> any of that.</w:t>
       </w:r>
     </w:p>
     <w:p>
       <w:pPr>
-        <w:pStyle w:val="Heading3"/>
+        <w:pStyle w:val="Heading2"/>
         <w:rPr>
           <w:rFonts w:eastAsia="Calibri"/>
         </w:rPr>
@@ -377,25 +274,12 @@
     </w:p>
     <w:p>
       <w:pPr>
-        <w:pStyle w:val="Heading2"/>
         <w:rPr>
-          <w:rFonts w:ascii="Calibri" w:eastAsia="Calibri" w:hAnsi="Calibri"/>
-          <w:b w:val="0"/>
-          <w:bCs w:val="0"/>
-          <w:color w:val="auto"/>
-          <w:sz w:val="22"/>
-          <w:szCs w:val="22"/>
+          <w:b/>
+          <w:bCs/>
         </w:rPr>
       </w:pPr>
       <w:r>
-        <w:rPr>
-          <w:rFonts w:ascii="Calibri" w:eastAsia="Calibri" w:hAnsi="Calibri"/>
-          <w:b w:val="0"/>
-          <w:bCs w:val="0"/>
-          <w:color w:val="auto"/>
-          <w:sz w:val="22"/>
-          <w:szCs w:val="22"/>
-        </w:rPr>
         <w:t>What this class is?</w:t>
       </w:r>
     </w:p>
@@ -404,7 +288,7 @@
         <w:pStyle w:val="ListParagraph"/>
         <w:numPr>
           <w:ilvl w:val="0"/>
-          <w:numId w:val="22"/>
+          <w:numId w:val="27"/>
         </w:numPr>
       </w:pPr>
       <w:r>
@@ -458,11 +342,26 @@
         <w:pStyle w:val="ListParagraph"/>
         <w:numPr>
           <w:ilvl w:val="0"/>
-          <w:numId w:val="22"/>
+          <w:numId w:val="27"/>
         </w:numPr>
       </w:pPr>
       <w:r>
-        <w:t>A survey of using the WICED WiFi SDK to create an IOT device by connecting common MCU I/O peripherals to the “Cloud.”</w:t>
+        <w:t>A survey of using the WICED WiFi SDK to create an I</w:t>
+      </w:r>
+      <w:r>
+        <w:t>o</w:t>
+      </w:r>
+      <w:r>
+        <w:t>T device by connecting common MC</w:t>
+      </w:r>
+      <w:r>
+        <w:t>U I/O peripherals to the “Cloud</w:t>
+      </w:r>
+      <w:r>
+        <w:t>”</w:t>
+      </w:r>
+      <w:r>
+        <w:t>.</w:t>
       </w:r>
     </w:p>
     <w:p>
@@ -470,11 +369,14 @@
         <w:pStyle w:val="ListParagraph"/>
         <w:numPr>
           <w:ilvl w:val="0"/>
-          <w:numId w:val="22"/>
+          <w:numId w:val="27"/>
         </w:numPr>
       </w:pPr>
       <w:r>
         <w:t>An introduction to the “TCP/IP Network Stack”</w:t>
+      </w:r>
+      <w:r>
+        <w:t>.</w:t>
       </w:r>
     </w:p>
     <w:p>
@@ -482,7 +384,7 @@
         <w:pStyle w:val="ListParagraph"/>
         <w:numPr>
           <w:ilvl w:val="0"/>
-          <w:numId w:val="22"/>
+          <w:numId w:val="27"/>
         </w:numPr>
       </w:pPr>
       <w:r>
@@ -494,7 +396,7 @@
         <w:pStyle w:val="ListParagraph"/>
         <w:numPr>
           <w:ilvl w:val="0"/>
-          <w:numId w:val="22"/>
+          <w:numId w:val="27"/>
         </w:numPr>
       </w:pPr>
       <w:r>
@@ -504,7 +406,7 @@
         <w:t>, JSON</w:t>
       </w:r>
       <w:r>
-        <w:t xml:space="preserve"> and REST </w:t>
+        <w:t xml:space="preserve"> and REST.</w:t>
       </w:r>
     </w:p>
     <w:p>
@@ -512,11 +414,19 @@
         <w:pStyle w:val="ListParagraph"/>
         <w:numPr>
           <w:ilvl w:val="0"/>
-          <w:numId w:val="22"/>
+          <w:numId w:val="27"/>
         </w:numPr>
       </w:pPr>
       <w:r>
-        <w:t>An introduction to some cloud providers (Amazon AWS, IBM Bluemix, Microsoft Azure)</w:t>
+        <w:t xml:space="preserve">An introduction to some cloud providers (Amazon AWS, IBM </w:t>
+      </w:r>
+      <w:proofErr w:type="spellStart"/>
+      <w:r>
+        <w:t>Bluemix</w:t>
+      </w:r>
+      <w:proofErr w:type="spellEnd"/>
+      <w:r>
+        <w:t>, Microsoft Azure)</w:t>
       </w:r>
       <w:r>
         <w:t xml:space="preserve"> and </w:t>
@@ -529,27 +439,15 @@
       </w:r>
       <w:r>
         <w:t>their programming model.</w:t>
+      </w:r>
+    </w:p>
+    <w:p/>
+    <w:p>
+      <w:r>
+        <w:br w:type="page"/>
       </w:r>
     </w:p>
     <w:p>
-      <w:pPr>
-        <w:spacing w:after="160" w:line="259" w:lineRule="auto"/>
-      </w:pPr>
-    </w:p>
-    <w:p>
-      <w:pPr>
-        <w:spacing w:after="160" w:line="259" w:lineRule="auto"/>
-      </w:pPr>
-      <w:r>
-        <w:br w:type="page"/>
-      </w:r>
-    </w:p>
-    <w:p>
-      <w:pPr>
-        <w:spacing w:after="160" w:line="259" w:lineRule="auto"/>
-      </w:pPr>
-      <w:bookmarkStart w:id="0" w:name="_GoBack"/>
-      <w:bookmarkEnd w:id="0"/>
       <w:r>
         <w:lastRenderedPageBreak/>
         <w:t>What this class is not?</w:t>
@@ -560,7 +458,7 @@
         <w:pStyle w:val="ListParagraph"/>
         <w:numPr>
           <w:ilvl w:val="0"/>
-          <w:numId w:val="23"/>
+          <w:numId w:val="28"/>
         </w:numPr>
       </w:pPr>
       <w:r>
@@ -572,7 +470,7 @@
         <w:pStyle w:val="ListParagraph"/>
         <w:numPr>
           <w:ilvl w:val="0"/>
-          <w:numId w:val="23"/>
+          <w:numId w:val="28"/>
         </w:numPr>
       </w:pPr>
       <w:r>
@@ -580,6 +478,9 @@
       </w:r>
       <w:r>
         <w:t xml:space="preserve"> or RF Parameters</w:t>
+      </w:r>
+      <w:r>
+        <w:t>.</w:t>
       </w:r>
     </w:p>
     <w:p>
@@ -587,11 +488,14 @@
         <w:pStyle w:val="ListParagraph"/>
         <w:numPr>
           <w:ilvl w:val="0"/>
-          <w:numId w:val="23"/>
+          <w:numId w:val="28"/>
         </w:numPr>
       </w:pPr>
       <w:r>
         <w:t>A class on using WICED Chip-on-board (unless you are a very special case you should use a module)</w:t>
+      </w:r>
+      <w:r>
+        <w:t>.</w:t>
       </w:r>
     </w:p>
     <w:p>
@@ -599,7 +503,7 @@
         <w:pStyle w:val="ListParagraph"/>
         <w:numPr>
           <w:ilvl w:val="0"/>
-          <w:numId w:val="23"/>
+          <w:numId w:val="28"/>
         </w:numPr>
       </w:pPr>
       <w:r>
@@ -611,7 +515,7 @@
         <w:pStyle w:val="ListParagraph"/>
         <w:numPr>
           <w:ilvl w:val="0"/>
-          <w:numId w:val="23"/>
+          <w:numId w:val="28"/>
         </w:numPr>
       </w:pPr>
       <w:r>
@@ -623,11 +527,19 @@
         <w:pStyle w:val="ListParagraph"/>
         <w:numPr>
           <w:ilvl w:val="0"/>
-          <w:numId w:val="23"/>
+          <w:numId w:val="28"/>
         </w:numPr>
       </w:pPr>
       <w:r>
-        <w:t>An introduction to Zigbee</w:t>
+        <w:t xml:space="preserve">An introduction to </w:t>
+      </w:r>
+      <w:proofErr w:type="spellStart"/>
+      <w:r>
+        <w:t>Zigbee</w:t>
+      </w:r>
+      <w:proofErr w:type="spellEnd"/>
+      <w:r>
+        <w:t>.</w:t>
       </w:r>
     </w:p>
     <w:p>
@@ -635,11 +547,14 @@
         <w:pStyle w:val="ListParagraph"/>
         <w:numPr>
           <w:ilvl w:val="0"/>
-          <w:numId w:val="23"/>
+          <w:numId w:val="28"/>
         </w:numPr>
       </w:pPr>
       <w:r>
         <w:t>A discussion of Linux integrated WICED</w:t>
+      </w:r>
+      <w:r>
+        <w:t>.</w:t>
       </w:r>
     </w:p>
     <w:p>
@@ -647,11 +562,14 @@
         <w:pStyle w:val="ListParagraph"/>
         <w:numPr>
           <w:ilvl w:val="0"/>
-          <w:numId w:val="23"/>
+          <w:numId w:val="28"/>
         </w:numPr>
       </w:pPr>
       <w:r>
         <w:t>A discussion of how to pick the correct WiFi Module</w:t>
+      </w:r>
+      <w:r>
+        <w:t>.</w:t>
       </w:r>
     </w:p>
     <w:p>
@@ -659,7 +577,7 @@
         <w:pStyle w:val="ListParagraph"/>
         <w:numPr>
           <w:ilvl w:val="0"/>
-          <w:numId w:val="23"/>
+          <w:numId w:val="28"/>
         </w:numPr>
       </w:pPr>
       <w:r>
@@ -671,7 +589,7 @@
         <w:pStyle w:val="ListParagraph"/>
         <w:numPr>
           <w:ilvl w:val="0"/>
-          <w:numId w:val="23"/>
+          <w:numId w:val="28"/>
         </w:numPr>
       </w:pPr>
       <w:r>
@@ -681,7 +599,15 @@
         <w:t xml:space="preserve">the </w:t>
       </w:r>
       <w:r>
-        <w:t xml:space="preserve">advanced uses of WICED (Streaming Audio, Bluetooth/Wifi </w:t>
+        <w:t>advanced uses of WICED (Streaming Audio, Bluetooth/</w:t>
+      </w:r>
+      <w:proofErr w:type="spellStart"/>
+      <w:r>
+        <w:t>Wifi</w:t>
+      </w:r>
+      <w:proofErr w:type="spellEnd"/>
+      <w:r>
+        <w:t xml:space="preserve"> </w:t>
       </w:r>
       <w:r>
         <w:t>Combos, TCP/IP Bridging/Routing</w:t>
@@ -698,8 +624,280 @@
       <w:r>
         <w:t>)</w:t>
       </w:r>
+      <w:r>
+        <w:t>.</w:t>
+      </w:r>
     </w:p>
+    <w:p>
+      <w:pPr>
+        <w:pStyle w:val="Heading2"/>
+      </w:pPr>
+      <w:r>
+        <w:t>Chapters</w:t>
+      </w:r>
+    </w:p>
+    <w:p>
+      <w:r>
+        <w:t>The remaining chapters in this class are as follows:</w:t>
+      </w:r>
+    </w:p>
+    <w:tbl>
+      <w:tblPr>
+        <w:tblStyle w:val="TableGrid"/>
+        <w:tblW w:w="9403" w:type="dxa"/>
+        <w:tblLook w:val="04A0" w:firstRow="1" w:lastRow="0" w:firstColumn="1" w:lastColumn="0" w:noHBand="0" w:noVBand="1"/>
+      </w:tblPr>
+      <w:tblGrid>
+        <w:gridCol w:w="3372"/>
+        <w:gridCol w:w="6031"/>
+      </w:tblGrid>
+      <w:tr>
+        <w:trPr>
+          <w:tblHeader/>
+        </w:trPr>
+        <w:tc>
+          <w:tcPr>
+            <w:tcW w:w="3372" w:type="dxa"/>
+            <w:shd w:val="clear" w:color="auto" w:fill="D9D9D9" w:themeFill="background1" w:themeFillShade="D9"/>
+          </w:tcPr>
+          <w:p>
+            <w:pPr>
+              <w:rPr>
+                <w:b/>
+              </w:rPr>
+            </w:pPr>
+            <w:r>
+              <w:rPr>
+                <w:b/>
+              </w:rPr>
+              <w:t>Chapter</w:t>
+            </w:r>
+          </w:p>
+        </w:tc>
+        <w:tc>
+          <w:tcPr>
+            <w:tcW w:w="6031" w:type="dxa"/>
+            <w:shd w:val="clear" w:color="auto" w:fill="D9D9D9" w:themeFill="background1" w:themeFillShade="D9"/>
+          </w:tcPr>
+          <w:p>
+            <w:pPr>
+              <w:rPr>
+                <w:b/>
+              </w:rPr>
+            </w:pPr>
+            <w:r>
+              <w:rPr>
+                <w:b/>
+              </w:rPr>
+              <w:t>Purpose</w:t>
+            </w:r>
+          </w:p>
+        </w:tc>
+      </w:tr>
+      <w:tr>
+        <w:tc>
+          <w:tcPr>
+            <w:tcW w:w="3372" w:type="dxa"/>
+          </w:tcPr>
+          <w:p>
+            <w:r>
+              <w:t>01-Survey</w:t>
+            </w:r>
+          </w:p>
+        </w:tc>
+        <w:tc>
+          <w:tcPr>
+            <w:tcW w:w="6031" w:type="dxa"/>
+          </w:tcPr>
+          <w:p>
+            <w:r>
+              <w:t>A tour of the WICED WiFi SDK, WiFi Standard, Chips, Modules, and Kits.</w:t>
+            </w:r>
+          </w:p>
+        </w:tc>
+      </w:tr>
+      <w:tr>
+        <w:tc>
+          <w:tcPr>
+            <w:tcW w:w="3372" w:type="dxa"/>
+          </w:tcPr>
+          <w:p>
+            <w:r>
+              <w:t>02-Peripherals</w:t>
+            </w:r>
+          </w:p>
+        </w:tc>
+        <w:tc>
+          <w:tcPr>
+            <w:tcW w:w="6031" w:type="dxa"/>
+          </w:tcPr>
+          <w:p>
+            <w:r>
+              <w:t>How creating a new project and how to use chip peripherals such as GPIOs, interrupts, UART, I2C, etc.</w:t>
+            </w:r>
+          </w:p>
+        </w:tc>
+      </w:tr>
+      <w:tr>
+        <w:tc>
+          <w:tcPr>
+            <w:tcW w:w="3372" w:type="dxa"/>
+          </w:tcPr>
+          <w:p>
+            <w:r>
+              <w:t>03-RTOS</w:t>
+            </w:r>
+          </w:p>
+        </w:tc>
+        <w:tc>
+          <w:tcPr>
+            <w:tcW w:w="6031" w:type="dxa"/>
+          </w:tcPr>
+          <w:p>
+            <w:r>
+              <w:t>How to use the Thread-X RTOS in a WICED chip.</w:t>
+            </w:r>
+          </w:p>
+        </w:tc>
+      </w:tr>
+      <w:tr>
+        <w:tc>
+          <w:tcPr>
+            <w:tcW w:w="3372" w:type="dxa"/>
+          </w:tcPr>
+          <w:p>
+            <w:r>
+              <w:t>04-Library</w:t>
+            </w:r>
+          </w:p>
+        </w:tc>
+        <w:tc>
+          <w:tcPr>
+            <w:tcW w:w="6031" w:type="dxa"/>
+          </w:tcPr>
+          <w:p>
+            <w:r>
+              <w:t>How to use libraries for file systems and graphics LCDs.</w:t>
+            </w:r>
+          </w:p>
+        </w:tc>
+      </w:tr>
+      <w:tr>
+        <w:tc>
+          <w:tcPr>
+            <w:tcW w:w="3372" w:type="dxa"/>
+          </w:tcPr>
+          <w:p>
+            <w:r>
+              <w:t>05-WiFi</w:t>
+            </w:r>
+          </w:p>
+        </w:tc>
+        <w:tc>
+          <w:tcPr>
+            <w:tcW w:w="6031" w:type="dxa"/>
+          </w:tcPr>
+          <w:p>
+            <w:r>
+              <w:t>How to connect to and interact with WiFi access points.</w:t>
+            </w:r>
+          </w:p>
+        </w:tc>
+      </w:tr>
+      <w:tr>
+        <w:tc>
+          <w:tcPr>
+            <w:tcW w:w="3372" w:type="dxa"/>
+          </w:tcPr>
+          <w:p>
+            <w:r>
+              <w:t>06a-Cloud, 06b-MQTT, 06c-HTTP, etc.</w:t>
+            </w:r>
+          </w:p>
+        </w:tc>
+        <w:tc>
+          <w:tcPr>
+            <w:tcW w:w="6031" w:type="dxa"/>
+          </w:tcPr>
+          <w:p>
+            <w:r>
+              <w:t>How to use the cloud to send and receive data.</w:t>
+            </w:r>
+          </w:p>
+        </w:tc>
+      </w:tr>
+      <w:tr>
+        <w:tc>
+          <w:tcPr>
+            <w:tcW w:w="3372" w:type="dxa"/>
+          </w:tcPr>
+          <w:p>
+            <w:r>
+              <w:t>07-Project</w:t>
+            </w:r>
+          </w:p>
+        </w:tc>
+        <w:tc>
+          <w:tcPr>
+            <w:tcW w:w="6031" w:type="dxa"/>
+          </w:tcPr>
+          <w:p>
+            <w:r>
+              <w:t>Class project.</w:t>
+            </w:r>
+          </w:p>
+        </w:tc>
+      </w:tr>
+      <w:tr>
+        <w:tc>
+          <w:tcPr>
+            <w:tcW w:w="3372" w:type="dxa"/>
+          </w:tcPr>
+          <w:p>
+            <w:r>
+              <w:t>08-Shield</w:t>
+            </w:r>
+          </w:p>
+        </w:tc>
+        <w:tc>
+          <w:tcPr>
+            <w:tcW w:w="6031" w:type="dxa"/>
+          </w:tcPr>
+          <w:p>
+            <w:r>
+              <w:t>Details on the analog co-processor shield board.</w:t>
+            </w:r>
+          </w:p>
+        </w:tc>
+      </w:tr>
+      <w:tr>
+        <w:tc>
+          <w:tcPr>
+            <w:tcW w:w="3372" w:type="dxa"/>
+          </w:tcPr>
+          <w:p>
+            <w:r>
+              <w:t>09-Glossary</w:t>
+            </w:r>
+          </w:p>
+        </w:tc>
+        <w:tc>
+          <w:tcPr>
+            <w:tcW w:w="6031" w:type="dxa"/>
+          </w:tcPr>
+          <w:p>
+            <w:r>
+              <w:t>Glossary of terms.</w:t>
+            </w:r>
+            <w:bookmarkStart w:id="0" w:name="_GoBack"/>
+            <w:bookmarkEnd w:id="0"/>
+          </w:p>
+        </w:tc>
+      </w:tr>
+    </w:tbl>
+    <w:p/>
     <w:sectPr>
+      <w:footerReference w:type="default" r:id="rId8"/>
       <w:pgSz w:w="12240" w:h="15840"/>
       <w:pgMar w:top="1440" w:right="1440" w:bottom="1440" w:left="1440" w:header="720" w:footer="720" w:gutter="0"/>
       <w:cols w:space="720"/>
@@ -709,9 +907,187 @@
 </w:document>
 </file>
 
+<file path=word/endnotes.xml><?xml version="1.0" encoding="utf-8"?>
+<w:endnotes xmlns:wpc="http://schemas.microsoft.com/office/word/2010/wordprocessingCanvas" xmlns:mc="http://schemas.openxmlformats.org/markup-compatibility/2006" xmlns:o="urn:schemas-microsoft-com:office:office" xmlns:r="http://schemas.openxmlformats.org/officeDocument/2006/relationships" xmlns:m="http://schemas.openxmlformats.org/officeDocument/2006/math" xmlns:v="urn:schemas-microsoft-com:vml" xmlns:wp14="http://schemas.microsoft.com/office/word/2010/wordprocessingDrawing" xmlns:wp="http://schemas.openxmlformats.org/drawingml/2006/wordprocessingDrawing" xmlns:w10="urn:schemas-microsoft-com:office:word" xmlns:w="http://schemas.openxmlformats.org/wordprocessingml/2006/main" xmlns:w14="http://schemas.microsoft.com/office/word/2010/wordml" xmlns:w15="http://schemas.microsoft.com/office/word/2012/wordml" xmlns:wpg="http://schemas.microsoft.com/office/word/2010/wordprocessingGroup" xmlns:wpi="http://schemas.microsoft.com/office/word/2010/wordprocessingInk" xmlns:wne="http://schemas.microsoft.com/office/word/2006/wordml" xmlns:wps="http://schemas.microsoft.com/office/word/2010/wordprocessingShape" mc:Ignorable="w14 w15 wp14">
+  <w:endnote w:type="separator" w:id="-1">
+    <w:p>
+      <w:pPr>
+        <w:spacing w:after="0" w:line="240" w:lineRule="auto"/>
+      </w:pPr>
+      <w:r>
+        <w:separator/>
+      </w:r>
+    </w:p>
+  </w:endnote>
+  <w:endnote w:type="continuationSeparator" w:id="0">
+    <w:p>
+      <w:pPr>
+        <w:spacing w:after="0" w:line="240" w:lineRule="auto"/>
+      </w:pPr>
+      <w:r>
+        <w:continuationSeparator/>
+      </w:r>
+    </w:p>
+  </w:endnote>
+</w:endnotes>
+</file>
+
+<file path=word/footer1.xml><?xml version="1.0" encoding="utf-8"?>
+<w:ftr xmlns:wpc="http://schemas.microsoft.com/office/word/2010/wordprocessingCanvas" xmlns:mc="http://schemas.openxmlformats.org/markup-compatibility/2006" xmlns:o="urn:schemas-microsoft-com:office:office" xmlns:r="http://schemas.openxmlformats.org/officeDocument/2006/relationships" xmlns:m="http://schemas.openxmlformats.org/officeDocument/2006/math" xmlns:v="urn:schemas-microsoft-com:vml" xmlns:wp14="http://schemas.microsoft.com/office/word/2010/wordprocessingDrawing" xmlns:wp="http://schemas.openxmlformats.org/drawingml/2006/wordprocessingDrawing" xmlns:w10="urn:schemas-microsoft-com:office:word" xmlns:w="http://schemas.openxmlformats.org/wordprocessingml/2006/main" xmlns:w14="http://schemas.microsoft.com/office/word/2010/wordml" xmlns:w15="http://schemas.microsoft.com/office/word/2012/wordml" xmlns:wpg="http://schemas.microsoft.com/office/word/2010/wordprocessingGroup" xmlns:wpi="http://schemas.microsoft.com/office/word/2010/wordprocessingInk" xmlns:wne="http://schemas.microsoft.com/office/word/2006/wordml" xmlns:wps="http://schemas.microsoft.com/office/word/2010/wordprocessingShape" mc:Ignorable="w14 w15 wp14">
+  <w:sdt>
+    <w:sdtPr>
+      <w:id w:val="-596325727"/>
+      <w:docPartObj>
+        <w:docPartGallery w:val="Page Numbers (Bottom of Page)"/>
+        <w:docPartUnique/>
+      </w:docPartObj>
+    </w:sdtPr>
+    <w:sdtContent>
+      <w:sdt>
+        <w:sdtPr>
+          <w:id w:val="1728636285"/>
+          <w:docPartObj>
+            <w:docPartGallery w:val="Page Numbers (Top of Page)"/>
+            <w:docPartUnique/>
+          </w:docPartObj>
+        </w:sdtPr>
+        <w:sdtContent>
+          <w:p>
+            <w:pPr>
+              <w:pStyle w:val="Footer"/>
+              <w:jc w:val="center"/>
+            </w:pPr>
+            <w:r>
+              <w:t xml:space="preserve">Page </w:t>
+            </w:r>
+            <w:r>
+              <w:rPr>
+                <w:b/>
+                <w:bCs/>
+                <w:sz w:val="24"/>
+                <w:szCs w:val="24"/>
+              </w:rPr>
+              <w:fldChar w:fldCharType="begin"/>
+            </w:r>
+            <w:r>
+              <w:rPr>
+                <w:b/>
+                <w:bCs/>
+              </w:rPr>
+              <w:instrText xml:space="preserve"> PAGE </w:instrText>
+            </w:r>
+            <w:r>
+              <w:rPr>
+                <w:b/>
+                <w:bCs/>
+                <w:sz w:val="24"/>
+                <w:szCs w:val="24"/>
+              </w:rPr>
+              <w:fldChar w:fldCharType="separate"/>
+            </w:r>
+            <w:r>
+              <w:rPr>
+                <w:b/>
+                <w:bCs/>
+                <w:noProof/>
+              </w:rPr>
+              <w:t>2</w:t>
+            </w:r>
+            <w:r>
+              <w:rPr>
+                <w:b/>
+                <w:bCs/>
+                <w:sz w:val="24"/>
+                <w:szCs w:val="24"/>
+              </w:rPr>
+              <w:fldChar w:fldCharType="end"/>
+            </w:r>
+            <w:r>
+              <w:t xml:space="preserve"> of </w:t>
+            </w:r>
+            <w:r>
+              <w:rPr>
+                <w:b/>
+                <w:bCs/>
+                <w:sz w:val="24"/>
+                <w:szCs w:val="24"/>
+              </w:rPr>
+              <w:fldChar w:fldCharType="begin"/>
+            </w:r>
+            <w:r>
+              <w:rPr>
+                <w:b/>
+                <w:bCs/>
+              </w:rPr>
+              <w:instrText xml:space="preserve"> NUMPAGES  </w:instrText>
+            </w:r>
+            <w:r>
+              <w:rPr>
+                <w:b/>
+                <w:bCs/>
+                <w:sz w:val="24"/>
+                <w:szCs w:val="24"/>
+              </w:rPr>
+              <w:fldChar w:fldCharType="separate"/>
+            </w:r>
+            <w:r>
+              <w:rPr>
+                <w:b/>
+                <w:bCs/>
+                <w:noProof/>
+              </w:rPr>
+              <w:t>2</w:t>
+            </w:r>
+            <w:r>
+              <w:rPr>
+                <w:b/>
+                <w:bCs/>
+                <w:sz w:val="24"/>
+                <w:szCs w:val="24"/>
+              </w:rPr>
+              <w:fldChar w:fldCharType="end"/>
+            </w:r>
+          </w:p>
+        </w:sdtContent>
+      </w:sdt>
+    </w:sdtContent>
+  </w:sdt>
+  <w:p>
+    <w:pPr>
+      <w:pStyle w:val="Footer"/>
+    </w:pPr>
+  </w:p>
+</w:ftr>
+</file>
+
+<file path=word/footnotes.xml><?xml version="1.0" encoding="utf-8"?>
+<w:footnotes xmlns:wpc="http://schemas.microsoft.com/office/word/2010/wordprocessingCanvas" xmlns:mc="http://schemas.openxmlformats.org/markup-compatibility/2006" xmlns:o="urn:schemas-microsoft-com:office:office" xmlns:r="http://schemas.openxmlformats.org/officeDocument/2006/relationships" xmlns:m="http://schemas.openxmlformats.org/officeDocument/2006/math" xmlns:v="urn:schemas-microsoft-com:vml" xmlns:wp14="http://schemas.microsoft.com/office/word/2010/wordprocessingDrawing" xmlns:wp="http://schemas.openxmlformats.org/drawingml/2006/wordprocessingDrawing" xmlns:w10="urn:schemas-microsoft-com:office:word" xmlns:w="http://schemas.openxmlformats.org/wordprocessingml/2006/main" xmlns:w14="http://schemas.microsoft.com/office/word/2010/wordml" xmlns:w15="http://schemas.microsoft.com/office/word/2012/wordml" xmlns:wpg="http://schemas.microsoft.com/office/word/2010/wordprocessingGroup" xmlns:wpi="http://schemas.microsoft.com/office/word/2010/wordprocessingInk" xmlns:wne="http://schemas.microsoft.com/office/word/2006/wordml" xmlns:wps="http://schemas.microsoft.com/office/word/2010/wordprocessingShape" mc:Ignorable="w14 w15 wp14">
+  <w:footnote w:type="separator" w:id="-1">
+    <w:p>
+      <w:pPr>
+        <w:spacing w:after="0" w:line="240" w:lineRule="auto"/>
+      </w:pPr>
+      <w:r>
+        <w:separator/>
+      </w:r>
+    </w:p>
+  </w:footnote>
+  <w:footnote w:type="continuationSeparator" w:id="0">
+    <w:p>
+      <w:pPr>
+        <w:spacing w:after="0" w:line="240" w:lineRule="auto"/>
+      </w:pPr>
+      <w:r>
+        <w:continuationSeparator/>
+      </w:r>
+    </w:p>
+  </w:footnote>
+</w:footnotes>
+</file>
+
 <file path=word/numbering.xml><?xml version="1.0" encoding="utf-8"?>
-<w:numbering xmlns:wpc="http://schemas.microsoft.com/office/word/2010/wordprocessingCanvas" xmlns:mo="http://schemas.microsoft.com/office/mac/office/2008/main" xmlns:mc="http://schemas.openxmlformats.org/markup-compatibility/2006" xmlns:mv="urn:schemas-microsoft-com:mac:vml" xmlns:o="urn:schemas-microsoft-com:office:office" xmlns:r="http://schemas.openxmlformats.org/officeDocument/2006/relationships" xmlns:m="http://schemas.openxmlformats.org/officeDocument/2006/math" xmlns:v="urn:schemas-microsoft-com:vml" xmlns:wp14="http://schemas.microsoft.com/office/word/2010/wordprocessingDrawing" xmlns:wp="http://schemas.openxmlformats.org/drawingml/2006/wordprocessingDrawing" xmlns:w10="urn:schemas-microsoft-com:office:word" xmlns:w="http://schemas.openxmlformats.org/wordprocessingml/2006/main" xmlns:w14="http://schemas.microsoft.com/office/word/2010/wordml" xmlns:w15="http://schemas.microsoft.com/office/word/2012/wordml" xmlns:wpg="http://schemas.microsoft.com/office/word/2010/wordprocessingGroup" xmlns:wpi="http://schemas.microsoft.com/office/word/2010/wordprocessingInk" xmlns:wne="http://schemas.microsoft.com/office/word/2006/wordml" xmlns:wps="http://schemas.microsoft.com/office/word/2010/wordprocessingShape" mc:Ignorable="w14 w15 wp14">
-  <w:abstractNum w:abstractNumId="0">
+<w:numbering xmlns:wpc="http://schemas.microsoft.com/office/word/2010/wordprocessingCanvas" xmlns:mc="http://schemas.openxmlformats.org/markup-compatibility/2006" xmlns:o="urn:schemas-microsoft-com:office:office" xmlns:r="http://schemas.openxmlformats.org/officeDocument/2006/relationships" xmlns:m="http://schemas.openxmlformats.org/officeDocument/2006/math" xmlns:v="urn:schemas-microsoft-com:vml" xmlns:wp14="http://schemas.microsoft.com/office/word/2010/wordprocessingDrawing" xmlns:wp="http://schemas.openxmlformats.org/drawingml/2006/wordprocessingDrawing" xmlns:w10="urn:schemas-microsoft-com:office:word" xmlns:w="http://schemas.openxmlformats.org/wordprocessingml/2006/main" xmlns:w14="http://schemas.microsoft.com/office/word/2010/wordml" xmlns:w15="http://schemas.microsoft.com/office/word/2012/wordml" xmlns:wpg="http://schemas.microsoft.com/office/word/2010/wordprocessingGroup" xmlns:wpi="http://schemas.microsoft.com/office/word/2010/wordprocessingInk" xmlns:wne="http://schemas.microsoft.com/office/word/2006/wordml" xmlns:wps="http://schemas.microsoft.com/office/word/2010/wordprocessingShape" mc:Ignorable="w14 w15 wp14">
+  <w:abstractNum w:abstractNumId="0" w15:restartNumberingAfterBreak="0">
     <w:nsid w:val="01D61B4B"/>
     <w:multiLevelType w:val="hybridMultilevel"/>
     <w:tmpl w:val="98BE5DEC"/>
@@ -806,7 +1182,7 @@
       </w:pPr>
     </w:lvl>
   </w:abstractNum>
-  <w:abstractNum w:abstractNumId="1">
+  <w:abstractNum w:abstractNumId="1" w15:restartNumberingAfterBreak="0">
     <w:nsid w:val="04543757"/>
     <w:multiLevelType w:val="hybridMultilevel"/>
     <w:tmpl w:val="6C4AC810"/>
@@ -919,7 +1295,7 @@
       </w:rPr>
     </w:lvl>
   </w:abstractNum>
-  <w:abstractNum w:abstractNumId="2">
+  <w:abstractNum w:abstractNumId="2" w15:restartNumberingAfterBreak="0">
     <w:nsid w:val="0BDF127C"/>
     <w:multiLevelType w:val="hybridMultilevel"/>
     <w:tmpl w:val="680C0D0A"/>
@@ -1005,7 +1381,7 @@
       </w:pPr>
     </w:lvl>
   </w:abstractNum>
-  <w:abstractNum w:abstractNumId="3">
+  <w:abstractNum w:abstractNumId="3" w15:restartNumberingAfterBreak="0">
     <w:nsid w:val="16CF3F66"/>
     <w:multiLevelType w:val="hybridMultilevel"/>
     <w:tmpl w:val="9640A3E6"/>
@@ -1094,7 +1470,7 @@
       </w:pPr>
     </w:lvl>
   </w:abstractNum>
-  <w:abstractNum w:abstractNumId="4">
+  <w:abstractNum w:abstractNumId="4" w15:restartNumberingAfterBreak="0">
     <w:nsid w:val="19B02049"/>
     <w:multiLevelType w:val="hybridMultilevel"/>
     <w:tmpl w:val="49B88726"/>
@@ -1180,7 +1556,7 @@
       </w:pPr>
     </w:lvl>
   </w:abstractNum>
-  <w:abstractNum w:abstractNumId="5">
+  <w:abstractNum w:abstractNumId="5" w15:restartNumberingAfterBreak="0">
     <w:nsid w:val="1C8B3026"/>
     <w:multiLevelType w:val="hybridMultilevel"/>
     <w:tmpl w:val="A21CAFF4"/>
@@ -1266,7 +1642,120 @@
       </w:pPr>
     </w:lvl>
   </w:abstractNum>
-  <w:abstractNum w:abstractNumId="6">
+  <w:abstractNum w:abstractNumId="6" w15:restartNumberingAfterBreak="0">
+    <w:nsid w:val="1DE57F78"/>
+    <w:multiLevelType w:val="hybridMultilevel"/>
+    <w:tmpl w:val="F32C67F6"/>
+    <w:lvl w:ilvl="0" w:tplc="04090001">
+      <w:start w:val="1"/>
+      <w:numFmt w:val="bullet"/>
+      <w:lvlText w:val=""/>
+      <w:lvlJc w:val="left"/>
+      <w:pPr>
+        <w:ind w:left="720" w:hanging="360"/>
+      </w:pPr>
+      <w:rPr>
+        <w:rFonts w:ascii="Symbol" w:hAnsi="Symbol" w:hint="default"/>
+      </w:rPr>
+    </w:lvl>
+    <w:lvl w:ilvl="1" w:tplc="04090003" w:tentative="1">
+      <w:start w:val="1"/>
+      <w:numFmt w:val="bullet"/>
+      <w:lvlText w:val="o"/>
+      <w:lvlJc w:val="left"/>
+      <w:pPr>
+        <w:ind w:left="1440" w:hanging="360"/>
+      </w:pPr>
+      <w:rPr>
+        <w:rFonts w:ascii="Courier New" w:hAnsi="Courier New" w:cs="Courier New" w:hint="default"/>
+      </w:rPr>
+    </w:lvl>
+    <w:lvl w:ilvl="2" w:tplc="04090005" w:tentative="1">
+      <w:start w:val="1"/>
+      <w:numFmt w:val="bullet"/>
+      <w:lvlText w:val=""/>
+      <w:lvlJc w:val="left"/>
+      <w:pPr>
+        <w:ind w:left="2160" w:hanging="360"/>
+      </w:pPr>
+      <w:rPr>
+        <w:rFonts w:ascii="Wingdings" w:hAnsi="Wingdings" w:hint="default"/>
+      </w:rPr>
+    </w:lvl>
+    <w:lvl w:ilvl="3" w:tplc="04090001" w:tentative="1">
+      <w:start w:val="1"/>
+      <w:numFmt w:val="bullet"/>
+      <w:lvlText w:val=""/>
+      <w:lvlJc w:val="left"/>
+      <w:pPr>
+        <w:ind w:left="2880" w:hanging="360"/>
+      </w:pPr>
+      <w:rPr>
+        <w:rFonts w:ascii="Symbol" w:hAnsi="Symbol" w:hint="default"/>
+      </w:rPr>
+    </w:lvl>
+    <w:lvl w:ilvl="4" w:tplc="04090003" w:tentative="1">
+      <w:start w:val="1"/>
+      <w:numFmt w:val="bullet"/>
+      <w:lvlText w:val="o"/>
+      <w:lvlJc w:val="left"/>
+      <w:pPr>
+        <w:ind w:left="3600" w:hanging="360"/>
+      </w:pPr>
+      <w:rPr>
+        <w:rFonts w:ascii="Courier New" w:hAnsi="Courier New" w:cs="Courier New" w:hint="default"/>
+      </w:rPr>
+    </w:lvl>
+    <w:lvl w:ilvl="5" w:tplc="04090005" w:tentative="1">
+      <w:start w:val="1"/>
+      <w:numFmt w:val="bullet"/>
+      <w:lvlText w:val=""/>
+      <w:lvlJc w:val="left"/>
+      <w:pPr>
+        <w:ind w:left="4320" w:hanging="360"/>
+      </w:pPr>
+      <w:rPr>
+        <w:rFonts w:ascii="Wingdings" w:hAnsi="Wingdings" w:hint="default"/>
+      </w:rPr>
+    </w:lvl>
+    <w:lvl w:ilvl="6" w:tplc="04090001" w:tentative="1">
+      <w:start w:val="1"/>
+      <w:numFmt w:val="bullet"/>
+      <w:lvlText w:val=""/>
+      <w:lvlJc w:val="left"/>
+      <w:pPr>
+        <w:ind w:left="5040" w:hanging="360"/>
+      </w:pPr>
+      <w:rPr>
+        <w:rFonts w:ascii="Symbol" w:hAnsi="Symbol" w:hint="default"/>
+      </w:rPr>
+    </w:lvl>
+    <w:lvl w:ilvl="7" w:tplc="04090003" w:tentative="1">
+      <w:start w:val="1"/>
+      <w:numFmt w:val="bullet"/>
+      <w:lvlText w:val="o"/>
+      <w:lvlJc w:val="left"/>
+      <w:pPr>
+        <w:ind w:left="5760" w:hanging="360"/>
+      </w:pPr>
+      <w:rPr>
+        <w:rFonts w:ascii="Courier New" w:hAnsi="Courier New" w:cs="Courier New" w:hint="default"/>
+      </w:rPr>
+    </w:lvl>
+    <w:lvl w:ilvl="8" w:tplc="04090005" w:tentative="1">
+      <w:start w:val="1"/>
+      <w:numFmt w:val="bullet"/>
+      <w:lvlText w:val=""/>
+      <w:lvlJc w:val="left"/>
+      <w:pPr>
+        <w:ind w:left="6480" w:hanging="360"/>
+      </w:pPr>
+      <w:rPr>
+        <w:rFonts w:ascii="Wingdings" w:hAnsi="Wingdings" w:hint="default"/>
+      </w:rPr>
+    </w:lvl>
+  </w:abstractNum>
+  <w:abstractNum w:abstractNumId="7" w15:restartNumberingAfterBreak="0">
     <w:nsid w:val="21696B40"/>
     <w:multiLevelType w:val="hybridMultilevel"/>
     <w:tmpl w:val="AF1E8B50"/>
@@ -1352,7 +1841,7 @@
       </w:pPr>
     </w:lvl>
   </w:abstractNum>
-  <w:abstractNum w:abstractNumId="7">
+  <w:abstractNum w:abstractNumId="8" w15:restartNumberingAfterBreak="0">
     <w:nsid w:val="22321BD4"/>
     <w:multiLevelType w:val="hybridMultilevel"/>
     <w:tmpl w:val="932461D8"/>
@@ -1465,7 +1954,7 @@
       </w:rPr>
     </w:lvl>
   </w:abstractNum>
-  <w:abstractNum w:abstractNumId="8">
+  <w:abstractNum w:abstractNumId="9" w15:restartNumberingAfterBreak="0">
     <w:nsid w:val="22E43F91"/>
     <w:multiLevelType w:val="hybridMultilevel"/>
     <w:tmpl w:val="BDC4A790"/>
@@ -1578,7 +2067,120 @@
       </w:rPr>
     </w:lvl>
   </w:abstractNum>
-  <w:abstractNum w:abstractNumId="9">
+  <w:abstractNum w:abstractNumId="10" w15:restartNumberingAfterBreak="0">
+    <w:nsid w:val="2EFD4C18"/>
+    <w:multiLevelType w:val="hybridMultilevel"/>
+    <w:tmpl w:val="F50211BA"/>
+    <w:lvl w:ilvl="0" w:tplc="04090001">
+      <w:start w:val="1"/>
+      <w:numFmt w:val="bullet"/>
+      <w:lvlText w:val=""/>
+      <w:lvlJc w:val="left"/>
+      <w:pPr>
+        <w:ind w:left="720" w:hanging="360"/>
+      </w:pPr>
+      <w:rPr>
+        <w:rFonts w:ascii="Symbol" w:hAnsi="Symbol" w:hint="default"/>
+      </w:rPr>
+    </w:lvl>
+    <w:lvl w:ilvl="1" w:tplc="04090003" w:tentative="1">
+      <w:start w:val="1"/>
+      <w:numFmt w:val="bullet"/>
+      <w:lvlText w:val="o"/>
+      <w:lvlJc w:val="left"/>
+      <w:pPr>
+        <w:ind w:left="1440" w:hanging="360"/>
+      </w:pPr>
+      <w:rPr>
+        <w:rFonts w:ascii="Courier New" w:hAnsi="Courier New" w:cs="Courier New" w:hint="default"/>
+      </w:rPr>
+    </w:lvl>
+    <w:lvl w:ilvl="2" w:tplc="04090005" w:tentative="1">
+      <w:start w:val="1"/>
+      <w:numFmt w:val="bullet"/>
+      <w:lvlText w:val=""/>
+      <w:lvlJc w:val="left"/>
+      <w:pPr>
+        <w:ind w:left="2160" w:hanging="360"/>
+      </w:pPr>
+      <w:rPr>
+        <w:rFonts w:ascii="Wingdings" w:hAnsi="Wingdings" w:hint="default"/>
+      </w:rPr>
+    </w:lvl>
+    <w:lvl w:ilvl="3" w:tplc="04090001" w:tentative="1">
+      <w:start w:val="1"/>
+      <w:numFmt w:val="bullet"/>
+      <w:lvlText w:val=""/>
+      <w:lvlJc w:val="left"/>
+      <w:pPr>
+        <w:ind w:left="2880" w:hanging="360"/>
+      </w:pPr>
+      <w:rPr>
+        <w:rFonts w:ascii="Symbol" w:hAnsi="Symbol" w:hint="default"/>
+      </w:rPr>
+    </w:lvl>
+    <w:lvl w:ilvl="4" w:tplc="04090003" w:tentative="1">
+      <w:start w:val="1"/>
+      <w:numFmt w:val="bullet"/>
+      <w:lvlText w:val="o"/>
+      <w:lvlJc w:val="left"/>
+      <w:pPr>
+        <w:ind w:left="3600" w:hanging="360"/>
+      </w:pPr>
+      <w:rPr>
+        <w:rFonts w:ascii="Courier New" w:hAnsi="Courier New" w:cs="Courier New" w:hint="default"/>
+      </w:rPr>
+    </w:lvl>
+    <w:lvl w:ilvl="5" w:tplc="04090005" w:tentative="1">
+      <w:start w:val="1"/>
+      <w:numFmt w:val="bullet"/>
+      <w:lvlText w:val=""/>
+      <w:lvlJc w:val="left"/>
+      <w:pPr>
+        <w:ind w:left="4320" w:hanging="360"/>
+      </w:pPr>
+      <w:rPr>
+        <w:rFonts w:ascii="Wingdings" w:hAnsi="Wingdings" w:hint="default"/>
+      </w:rPr>
+    </w:lvl>
+    <w:lvl w:ilvl="6" w:tplc="04090001" w:tentative="1">
+      <w:start w:val="1"/>
+      <w:numFmt w:val="bullet"/>
+      <w:lvlText w:val=""/>
+      <w:lvlJc w:val="left"/>
+      <w:pPr>
+        <w:ind w:left="5040" w:hanging="360"/>
+      </w:pPr>
+      <w:rPr>
+        <w:rFonts w:ascii="Symbol" w:hAnsi="Symbol" w:hint="default"/>
+      </w:rPr>
+    </w:lvl>
+    <w:lvl w:ilvl="7" w:tplc="04090003" w:tentative="1">
+      <w:start w:val="1"/>
+      <w:numFmt w:val="bullet"/>
+      <w:lvlText w:val="o"/>
+      <w:lvlJc w:val="left"/>
+      <w:pPr>
+        <w:ind w:left="5760" w:hanging="360"/>
+      </w:pPr>
+      <w:rPr>
+        <w:rFonts w:ascii="Courier New" w:hAnsi="Courier New" w:cs="Courier New" w:hint="default"/>
+      </w:rPr>
+    </w:lvl>
+    <w:lvl w:ilvl="8" w:tplc="04090005" w:tentative="1">
+      <w:start w:val="1"/>
+      <w:numFmt w:val="bullet"/>
+      <w:lvlText w:val=""/>
+      <w:lvlJc w:val="left"/>
+      <w:pPr>
+        <w:ind w:left="6480" w:hanging="360"/>
+      </w:pPr>
+      <w:rPr>
+        <w:rFonts w:ascii="Wingdings" w:hAnsi="Wingdings" w:hint="default"/>
+      </w:rPr>
+    </w:lvl>
+  </w:abstractNum>
+  <w:abstractNum w:abstractNumId="11" w15:restartNumberingAfterBreak="0">
     <w:nsid w:val="313B4EC7"/>
     <w:multiLevelType w:val="hybridMultilevel"/>
     <w:tmpl w:val="B7EAFA64"/>
@@ -1667,7 +2269,7 @@
       </w:pPr>
     </w:lvl>
   </w:abstractNum>
-  <w:abstractNum w:abstractNumId="10">
+  <w:abstractNum w:abstractNumId="12" w15:restartNumberingAfterBreak="0">
     <w:nsid w:val="39C279C6"/>
     <w:multiLevelType w:val="hybridMultilevel"/>
     <w:tmpl w:val="0B5E56A8"/>
@@ -1753,7 +2355,7 @@
       </w:pPr>
     </w:lvl>
   </w:abstractNum>
-  <w:abstractNum w:abstractNumId="11">
+  <w:abstractNum w:abstractNumId="13" w15:restartNumberingAfterBreak="0">
     <w:nsid w:val="3DA51505"/>
     <w:multiLevelType w:val="hybridMultilevel"/>
     <w:tmpl w:val="257C8FDC"/>
@@ -1839,7 +2441,7 @@
       </w:pPr>
     </w:lvl>
   </w:abstractNum>
-  <w:abstractNum w:abstractNumId="12">
+  <w:abstractNum w:abstractNumId="14" w15:restartNumberingAfterBreak="0">
     <w:nsid w:val="3EE7742C"/>
     <w:multiLevelType w:val="hybridMultilevel"/>
     <w:tmpl w:val="0DDC1E74"/>
@@ -1928,7 +2530,7 @@
       </w:pPr>
     </w:lvl>
   </w:abstractNum>
-  <w:abstractNum w:abstractNumId="13">
+  <w:abstractNum w:abstractNumId="15" w15:restartNumberingAfterBreak="0">
     <w:nsid w:val="4D6B48A5"/>
     <w:multiLevelType w:val="hybridMultilevel"/>
     <w:tmpl w:val="CC2EABA6"/>
@@ -2014,7 +2616,7 @@
       </w:pPr>
     </w:lvl>
   </w:abstractNum>
-  <w:abstractNum w:abstractNumId="14">
+  <w:abstractNum w:abstractNumId="16" w15:restartNumberingAfterBreak="0">
     <w:nsid w:val="4DCB17C4"/>
     <w:multiLevelType w:val="hybridMultilevel"/>
     <w:tmpl w:val="847E7E30"/>
@@ -2100,7 +2702,7 @@
       </w:pPr>
     </w:lvl>
   </w:abstractNum>
-  <w:abstractNum w:abstractNumId="15">
+  <w:abstractNum w:abstractNumId="17" w15:restartNumberingAfterBreak="0">
     <w:nsid w:val="5A0D7024"/>
     <w:multiLevelType w:val="hybridMultilevel"/>
     <w:tmpl w:val="D06C6D70"/>
@@ -2213,7 +2815,7 @@
       </w:rPr>
     </w:lvl>
   </w:abstractNum>
-  <w:abstractNum w:abstractNumId="16">
+  <w:abstractNum w:abstractNumId="18" w15:restartNumberingAfterBreak="0">
     <w:nsid w:val="5AB05BC1"/>
     <w:multiLevelType w:val="hybridMultilevel"/>
     <w:tmpl w:val="A43AB884"/>
@@ -2299,7 +2901,7 @@
       </w:pPr>
     </w:lvl>
   </w:abstractNum>
-  <w:abstractNum w:abstractNumId="17">
+  <w:abstractNum w:abstractNumId="19" w15:restartNumberingAfterBreak="0">
     <w:nsid w:val="5C781F7D"/>
     <w:multiLevelType w:val="hybridMultilevel"/>
     <w:tmpl w:val="64C8EB9A"/>
@@ -2388,7 +2990,7 @@
       </w:pPr>
     </w:lvl>
   </w:abstractNum>
-  <w:abstractNum w:abstractNumId="18">
+  <w:abstractNum w:abstractNumId="20" w15:restartNumberingAfterBreak="0">
     <w:nsid w:val="5F3073CE"/>
     <w:multiLevelType w:val="hybridMultilevel"/>
     <w:tmpl w:val="CFDE2C4C"/>
@@ -2477,7 +3079,7 @@
       </w:pPr>
     </w:lvl>
   </w:abstractNum>
-  <w:abstractNum w:abstractNumId="19">
+  <w:abstractNum w:abstractNumId="21" w15:restartNumberingAfterBreak="0">
     <w:nsid w:val="60124E8B"/>
     <w:multiLevelType w:val="hybridMultilevel"/>
     <w:tmpl w:val="69B4A572"/>
@@ -2590,7 +3192,120 @@
       </w:rPr>
     </w:lvl>
   </w:abstractNum>
-  <w:abstractNum w:abstractNumId="20">
+  <w:abstractNum w:abstractNumId="22" w15:restartNumberingAfterBreak="0">
+    <w:nsid w:val="62093E15"/>
+    <w:multiLevelType w:val="hybridMultilevel"/>
+    <w:tmpl w:val="F212572A"/>
+    <w:lvl w:ilvl="0" w:tplc="04090001">
+      <w:start w:val="1"/>
+      <w:numFmt w:val="bullet"/>
+      <w:lvlText w:val=""/>
+      <w:lvlJc w:val="left"/>
+      <w:pPr>
+        <w:ind w:left="720" w:hanging="360"/>
+      </w:pPr>
+      <w:rPr>
+        <w:rFonts w:ascii="Symbol" w:hAnsi="Symbol" w:hint="default"/>
+      </w:rPr>
+    </w:lvl>
+    <w:lvl w:ilvl="1" w:tplc="04090003" w:tentative="1">
+      <w:start w:val="1"/>
+      <w:numFmt w:val="bullet"/>
+      <w:lvlText w:val="o"/>
+      <w:lvlJc w:val="left"/>
+      <w:pPr>
+        <w:ind w:left="1440" w:hanging="360"/>
+      </w:pPr>
+      <w:rPr>
+        <w:rFonts w:ascii="Courier New" w:hAnsi="Courier New" w:cs="Courier New" w:hint="default"/>
+      </w:rPr>
+    </w:lvl>
+    <w:lvl w:ilvl="2" w:tplc="04090005" w:tentative="1">
+      <w:start w:val="1"/>
+      <w:numFmt w:val="bullet"/>
+      <w:lvlText w:val=""/>
+      <w:lvlJc w:val="left"/>
+      <w:pPr>
+        <w:ind w:left="2160" w:hanging="360"/>
+      </w:pPr>
+      <w:rPr>
+        <w:rFonts w:ascii="Wingdings" w:hAnsi="Wingdings" w:hint="default"/>
+      </w:rPr>
+    </w:lvl>
+    <w:lvl w:ilvl="3" w:tplc="04090001" w:tentative="1">
+      <w:start w:val="1"/>
+      <w:numFmt w:val="bullet"/>
+      <w:lvlText w:val=""/>
+      <w:lvlJc w:val="left"/>
+      <w:pPr>
+        <w:ind w:left="2880" w:hanging="360"/>
+      </w:pPr>
+      <w:rPr>
+        <w:rFonts w:ascii="Symbol" w:hAnsi="Symbol" w:hint="default"/>
+      </w:rPr>
+    </w:lvl>
+    <w:lvl w:ilvl="4" w:tplc="04090003" w:tentative="1">
+      <w:start w:val="1"/>
+      <w:numFmt w:val="bullet"/>
+      <w:lvlText w:val="o"/>
+      <w:lvlJc w:val="left"/>
+      <w:pPr>
+        <w:ind w:left="3600" w:hanging="360"/>
+      </w:pPr>
+      <w:rPr>
+        <w:rFonts w:ascii="Courier New" w:hAnsi="Courier New" w:cs="Courier New" w:hint="default"/>
+      </w:rPr>
+    </w:lvl>
+    <w:lvl w:ilvl="5" w:tplc="04090005" w:tentative="1">
+      <w:start w:val="1"/>
+      <w:numFmt w:val="bullet"/>
+      <w:lvlText w:val=""/>
+      <w:lvlJc w:val="left"/>
+      <w:pPr>
+        <w:ind w:left="4320" w:hanging="360"/>
+      </w:pPr>
+      <w:rPr>
+        <w:rFonts w:ascii="Wingdings" w:hAnsi="Wingdings" w:hint="default"/>
+      </w:rPr>
+    </w:lvl>
+    <w:lvl w:ilvl="6" w:tplc="04090001" w:tentative="1">
+      <w:start w:val="1"/>
+      <w:numFmt w:val="bullet"/>
+      <w:lvlText w:val=""/>
+      <w:lvlJc w:val="left"/>
+      <w:pPr>
+        <w:ind w:left="5040" w:hanging="360"/>
+      </w:pPr>
+      <w:rPr>
+        <w:rFonts w:ascii="Symbol" w:hAnsi="Symbol" w:hint="default"/>
+      </w:rPr>
+    </w:lvl>
+    <w:lvl w:ilvl="7" w:tplc="04090003" w:tentative="1">
+      <w:start w:val="1"/>
+      <w:numFmt w:val="bullet"/>
+      <w:lvlText w:val="o"/>
+      <w:lvlJc w:val="left"/>
+      <w:pPr>
+        <w:ind w:left="5760" w:hanging="360"/>
+      </w:pPr>
+      <w:rPr>
+        <w:rFonts w:ascii="Courier New" w:hAnsi="Courier New" w:cs="Courier New" w:hint="default"/>
+      </w:rPr>
+    </w:lvl>
+    <w:lvl w:ilvl="8" w:tplc="04090005" w:tentative="1">
+      <w:start w:val="1"/>
+      <w:numFmt w:val="bullet"/>
+      <w:lvlText w:val=""/>
+      <w:lvlJc w:val="left"/>
+      <w:pPr>
+        <w:ind w:left="6480" w:hanging="360"/>
+      </w:pPr>
+      <w:rPr>
+        <w:rFonts w:ascii="Wingdings" w:hAnsi="Wingdings" w:hint="default"/>
+      </w:rPr>
+    </w:lvl>
+  </w:abstractNum>
+  <w:abstractNum w:abstractNumId="23" w15:restartNumberingAfterBreak="0">
     <w:nsid w:val="67236A12"/>
     <w:multiLevelType w:val="hybridMultilevel"/>
     <w:tmpl w:val="19B0C604"/>
@@ -2676,7 +3391,7 @@
       </w:pPr>
     </w:lvl>
   </w:abstractNum>
-  <w:abstractNum w:abstractNumId="21">
+  <w:abstractNum w:abstractNumId="24" w15:restartNumberingAfterBreak="0">
     <w:nsid w:val="743739C9"/>
     <w:multiLevelType w:val="hybridMultilevel"/>
     <w:tmpl w:val="4D1694FC"/>
@@ -2789,7 +3504,7 @@
       </w:rPr>
     </w:lvl>
   </w:abstractNum>
-  <w:abstractNum w:abstractNumId="22">
+  <w:abstractNum w:abstractNumId="25" w15:restartNumberingAfterBreak="0">
     <w:nsid w:val="783E41CA"/>
     <w:multiLevelType w:val="hybridMultilevel"/>
     <w:tmpl w:val="664AA8DA"/>
@@ -2902,7 +3617,7 @@
       </w:rPr>
     </w:lvl>
   </w:abstractNum>
-  <w:abstractNum w:abstractNumId="23">
+  <w:abstractNum w:abstractNumId="26" w15:restartNumberingAfterBreak="0">
     <w:nsid w:val="7A6B31D3"/>
     <w:multiLevelType w:val="hybridMultilevel"/>
     <w:tmpl w:val="39F03D6E"/>
@@ -3015,7 +3730,7 @@
       </w:rPr>
     </w:lvl>
   </w:abstractNum>
-  <w:abstractNum w:abstractNumId="24">
+  <w:abstractNum w:abstractNumId="27" w15:restartNumberingAfterBreak="0">
     <w:nsid w:val="7F9D6C64"/>
     <w:multiLevelType w:val="hybridMultilevel"/>
     <w:tmpl w:val="08C2464E"/>
@@ -3102,55 +3817,55 @@
     </w:lvl>
   </w:abstractNum>
   <w:num w:numId="1">
-    <w:abstractNumId w:val="24"/>
+    <w:abstractNumId w:val="27"/>
   </w:num>
   <w:num w:numId="2">
-    <w:abstractNumId w:val="10"/>
+    <w:abstractNumId w:val="12"/>
   </w:num>
   <w:num w:numId="3">
-    <w:abstractNumId w:val="6"/>
+    <w:abstractNumId w:val="7"/>
   </w:num>
   <w:num w:numId="4">
     <w:abstractNumId w:val="1"/>
   </w:num>
   <w:num w:numId="5">
-    <w:abstractNumId w:val="21"/>
+    <w:abstractNumId w:val="24"/>
   </w:num>
   <w:num w:numId="6">
-    <w:abstractNumId w:val="7"/>
+    <w:abstractNumId w:val="8"/>
   </w:num>
   <w:num w:numId="7">
-    <w:abstractNumId w:val="19"/>
+    <w:abstractNumId w:val="21"/>
   </w:num>
   <w:num w:numId="8">
     <w:abstractNumId w:val="2"/>
   </w:num>
   <w:num w:numId="9">
-    <w:abstractNumId w:val="14"/>
+    <w:abstractNumId w:val="16"/>
   </w:num>
   <w:num w:numId="10">
-    <w:abstractNumId w:val="17"/>
+    <w:abstractNumId w:val="19"/>
   </w:num>
   <w:num w:numId="11">
     <w:abstractNumId w:val="0"/>
   </w:num>
   <w:num w:numId="12">
-    <w:abstractNumId w:val="20"/>
+    <w:abstractNumId w:val="23"/>
   </w:num>
   <w:num w:numId="13">
-    <w:abstractNumId w:val="9"/>
+    <w:abstractNumId w:val="11"/>
   </w:num>
   <w:num w:numId="14">
-    <w:abstractNumId w:val="13"/>
+    <w:abstractNumId w:val="15"/>
   </w:num>
   <w:num w:numId="15">
-    <w:abstractNumId w:val="16"/>
+    <w:abstractNumId w:val="18"/>
   </w:num>
   <w:num w:numId="16">
     <w:abstractNumId w:val="4"/>
   </w:num>
   <w:num w:numId="17">
-    <w:abstractNumId w:val="11"/>
+    <w:abstractNumId w:val="13"/>
   </w:num>
   <w:num w:numId="18">
     <w:abstractNumId w:val="5"/>
@@ -3159,22 +3874,31 @@
     <w:abstractNumId w:val="3"/>
   </w:num>
   <w:num w:numId="20">
-    <w:abstractNumId w:val="12"/>
+    <w:abstractNumId w:val="14"/>
   </w:num>
   <w:num w:numId="21">
+    <w:abstractNumId w:val="25"/>
+  </w:num>
+  <w:num w:numId="22">
+    <w:abstractNumId w:val="9"/>
+  </w:num>
+  <w:num w:numId="23">
+    <w:abstractNumId w:val="17"/>
+  </w:num>
+  <w:num w:numId="24">
+    <w:abstractNumId w:val="26"/>
+  </w:num>
+  <w:num w:numId="25">
+    <w:abstractNumId w:val="20"/>
+  </w:num>
+  <w:num w:numId="26">
     <w:abstractNumId w:val="22"/>
   </w:num>
-  <w:num w:numId="22">
-    <w:abstractNumId w:val="8"/>
+  <w:num w:numId="27">
+    <w:abstractNumId w:val="6"/>
   </w:num>
-  <w:num w:numId="23">
-    <w:abstractNumId w:val="15"/>
-  </w:num>
-  <w:num w:numId="24">
-    <w:abstractNumId w:val="23"/>
-  </w:num>
-  <w:num w:numId="25">
-    <w:abstractNumId w:val="18"/>
+  <w:num w:numId="28">
+    <w:abstractNumId w:val="10"/>
   </w:num>
 </w:numbering>
 </file>
@@ -3196,7 +3920,7 @@
       </w:pPr>
     </w:pPrDefault>
   </w:docDefaults>
-  <w:latentStyles w:defLockedState="0" w:defUIPriority="99" w:defSemiHidden="0" w:defUnhideWhenUsed="0" w:defQFormat="0" w:count="380">
+  <w:latentStyles w:defLockedState="0" w:defUIPriority="99" w:defSemiHidden="0" w:defUnhideWhenUsed="0" w:defQFormat="0" w:count="371">
     <w:lsdException w:name="Normal" w:uiPriority="0" w:qFormat="1"/>
     <w:lsdException w:name="heading 1" w:uiPriority="9" w:qFormat="1"/>
     <w:lsdException w:name="heading 2" w:semiHidden="1" w:uiPriority="9" w:unhideWhenUsed="1" w:qFormat="1"/>
@@ -3572,13 +4296,7 @@
   <w:style w:type="paragraph" w:default="1" w:styleId="Normal">
     <w:name w:val="Normal"/>
     <w:qFormat/>
-    <w:rsid w:val="000D11CC"/>
-    <w:pPr>
-      <w:spacing w:after="200" w:line="276" w:lineRule="auto"/>
-    </w:pPr>
-    <w:rPr>
-      <w:rFonts w:ascii="Calibri" w:eastAsia="Calibri" w:hAnsi="Calibri" w:cs="Times New Roman"/>
-    </w:rPr>
+    <w:rsid w:val="00711DF3"/>
   </w:style>
   <w:style w:type="paragraph" w:styleId="Heading1">
     <w:name w:val="heading 1"/>
@@ -3698,7 +4416,7 @@
     <w:uiPriority w:val="1"/>
     <w:semiHidden/>
     <w:unhideWhenUsed/>
-    <w:rsid w:val="000D11CC"/>
+    <w:rsid w:val="00711DF3"/>
   </w:style>
   <w:style w:type="table" w:default="1" w:styleId="TableNormal">
     <w:name w:val="Normal Table"/>
@@ -3720,7 +4438,7 @@
     <w:uiPriority w:val="99"/>
     <w:semiHidden/>
     <w:unhideWhenUsed/>
-    <w:rsid w:val="000D11CC"/>
+    <w:rsid w:val="00711DF3"/>
   </w:style>
   <w:style w:type="paragraph" w:styleId="ListParagraph">
     <w:name w:val="List Paragraph"/>
@@ -4143,7 +4861,6 @@
       <w:szCs w:val="20"/>
     </w:rPr>
     <w:tblPr>
-      <w:tblInd w:w="0" w:type="dxa"/>
       <w:tblBorders>
         <w:top w:val="single" w:sz="4" w:space="0" w:color="auto"/>
         <w:left w:val="single" w:sz="4" w:space="0" w:color="auto"/>
@@ -4152,12 +4869,6 @@
         <w:insideH w:val="single" w:sz="4" w:space="0" w:color="auto"/>
         <w:insideV w:val="single" w:sz="4" w:space="0" w:color="auto"/>
       </w:tblBorders>
-      <w:tblCellMar>
-        <w:top w:w="0" w:type="dxa"/>
-        <w:left w:w="108" w:type="dxa"/>
-        <w:bottom w:w="0" w:type="dxa"/>
-        <w:right w:w="108" w:type="dxa"/>
-      </w:tblCellMar>
     </w:tblPr>
   </w:style>
   <w:style w:type="character" w:styleId="PlaceholderText">
@@ -4515,7 +5226,7 @@
 </file>
 
 <file path=customXml/itemProps1.xml><?xml version="1.0" encoding="utf-8"?>
-<ds:datastoreItem xmlns:ds="http://schemas.openxmlformats.org/officeDocument/2006/customXml" ds:itemID="{A3D60206-5196-2C4E-A08D-53B65A099089}">
+<ds:datastoreItem xmlns:ds="http://schemas.openxmlformats.org/officeDocument/2006/customXml" ds:itemID="{4025CFEE-CAF8-425E-9052-41012CC1472F}">
   <ds:schemaRefs>
     <ds:schemaRef ds:uri="http://schemas.openxmlformats.org/officeDocument/2006/bibliography"/>
   </ds:schemaRefs>

</xml_diff>

<commit_message>
Correct typos in chapters 00, 01, and 05
</commit_message>
<xml_diff>
--- a/labmanual/WA101-00-Intro.docx
+++ b/labmanual/WA101-00-Intro.docx
@@ -1,6 +1,6 @@
 
 <file path=word/document.xml><?xml version="1.0" encoding="utf-8"?>
-<w:document xmlns:wpc="http://schemas.microsoft.com/office/word/2010/wordprocessingCanvas" xmlns:mo="http://schemas.microsoft.com/office/mac/office/2008/main" xmlns:mc="http://schemas.openxmlformats.org/markup-compatibility/2006" xmlns:mv="urn:schemas-microsoft-com:mac:vml" xmlns:o="urn:schemas-microsoft-com:office:office" xmlns:r="http://schemas.openxmlformats.org/officeDocument/2006/relationships" xmlns:m="http://schemas.openxmlformats.org/officeDocument/2006/math" xmlns:v="urn:schemas-microsoft-com:vml" xmlns:wp14="http://schemas.microsoft.com/office/word/2010/wordprocessingDrawing" xmlns:wp="http://schemas.openxmlformats.org/drawingml/2006/wordprocessingDrawing" xmlns:w10="urn:schemas-microsoft-com:office:word" xmlns:w="http://schemas.openxmlformats.org/wordprocessingml/2006/main" xmlns:w14="http://schemas.microsoft.com/office/word/2010/wordml" xmlns:w15="http://schemas.microsoft.com/office/word/2012/wordml" xmlns:wpg="http://schemas.microsoft.com/office/word/2010/wordprocessingGroup" xmlns:wpi="http://schemas.microsoft.com/office/word/2010/wordprocessingInk" xmlns:wne="http://schemas.microsoft.com/office/word/2006/wordml" xmlns:wps="http://schemas.microsoft.com/office/word/2010/wordprocessingShape" mc:Ignorable="w14 w15 wp14">
+<w:document xmlns:wpc="http://schemas.microsoft.com/office/word/2010/wordprocessingCanvas" xmlns:mc="http://schemas.openxmlformats.org/markup-compatibility/2006" xmlns:o="urn:schemas-microsoft-com:office:office" xmlns:r="http://schemas.openxmlformats.org/officeDocument/2006/relationships" xmlns:m="http://schemas.openxmlformats.org/officeDocument/2006/math" xmlns:v="urn:schemas-microsoft-com:vml" xmlns:wp14="http://schemas.microsoft.com/office/word/2010/wordprocessingDrawing" xmlns:wp="http://schemas.openxmlformats.org/drawingml/2006/wordprocessingDrawing" xmlns:w10="urn:schemas-microsoft-com:office:word" xmlns:w="http://schemas.openxmlformats.org/wordprocessingml/2006/main" xmlns:w14="http://schemas.microsoft.com/office/word/2010/wordml" xmlns:w15="http://schemas.microsoft.com/office/word/2012/wordml" xmlns:wpg="http://schemas.microsoft.com/office/word/2010/wordprocessingGroup" xmlns:wpi="http://schemas.microsoft.com/office/word/2010/wordprocessingInk" xmlns:wne="http://schemas.microsoft.com/office/word/2006/wordml" xmlns:wps="http://schemas.microsoft.com/office/word/2010/wordprocessingShape" mc:Ignorable="w14 w15 wp14">
   <w:body>
     <w:p>
       <w:pPr>
@@ -74,7 +74,6 @@
         <w:t>.</w:t>
       </w:r>
     </w:p>
-    <w:p/>
     <w:p>
       <w:r>
         <w:t>Some experience with standard MCU concepts and peripherals</w:t>
@@ -130,7 +129,6 @@
       </w:r>
       <w:r>
         <w:rPr>
-          <w:b/>
           <w:bCs/>
         </w:rPr>
         <w:t>s</w:t>
@@ -256,7 +254,15 @@
         <w:t xml:space="preserve"> that is what we are going to </w:t>
       </w:r>
       <w:r>
-        <w:t>assume and I am not going to address</w:t>
+        <w:t xml:space="preserve">assume and </w:t>
+      </w:r>
+      <w:r>
+        <w:t>we are</w:t>
+      </w:r>
+      <w:bookmarkStart w:id="0" w:name="_GoBack"/>
+      <w:bookmarkEnd w:id="0"/>
+      <w:r>
+        <w:t xml:space="preserve"> not going to address</w:t>
       </w:r>
       <w:r>
         <w:t xml:space="preserve"> any of </w:t>
@@ -796,12 +802,7 @@
               <w:t xml:space="preserve">WICED </w:t>
             </w:r>
             <w:r>
-              <w:t xml:space="preserve">libraries for </w:t>
-            </w:r>
-            <w:bookmarkStart w:id="0" w:name="_GoBack"/>
-            <w:bookmarkEnd w:id="0"/>
-            <w:r>
-              <w:t>file systems and graphics LCDs.</w:t>
+              <w:t>libraries for file systems and graphics LCDs.</w:t>
             </w:r>
           </w:p>
         </w:tc>
@@ -930,7 +931,7 @@
 </file>
 
 <file path=word/endnotes.xml><?xml version="1.0" encoding="utf-8"?>
-<w:endnotes xmlns:wpc="http://schemas.microsoft.com/office/word/2010/wordprocessingCanvas" xmlns:mo="http://schemas.microsoft.com/office/mac/office/2008/main" xmlns:mc="http://schemas.openxmlformats.org/markup-compatibility/2006" xmlns:mv="urn:schemas-microsoft-com:mac:vml" xmlns:o="urn:schemas-microsoft-com:office:office" xmlns:r="http://schemas.openxmlformats.org/officeDocument/2006/relationships" xmlns:m="http://schemas.openxmlformats.org/officeDocument/2006/math" xmlns:v="urn:schemas-microsoft-com:vml" xmlns:wp14="http://schemas.microsoft.com/office/word/2010/wordprocessingDrawing" xmlns:wp="http://schemas.openxmlformats.org/drawingml/2006/wordprocessingDrawing" xmlns:w10="urn:schemas-microsoft-com:office:word" xmlns:w="http://schemas.openxmlformats.org/wordprocessingml/2006/main" xmlns:w14="http://schemas.microsoft.com/office/word/2010/wordml" xmlns:w15="http://schemas.microsoft.com/office/word/2012/wordml" xmlns:wpg="http://schemas.microsoft.com/office/word/2010/wordprocessingGroup" xmlns:wpi="http://schemas.microsoft.com/office/word/2010/wordprocessingInk" xmlns:wne="http://schemas.microsoft.com/office/word/2006/wordml" xmlns:wps="http://schemas.microsoft.com/office/word/2010/wordprocessingShape" mc:Ignorable="w14 w15 wp14">
+<w:endnotes xmlns:wpc="http://schemas.microsoft.com/office/word/2010/wordprocessingCanvas" xmlns:mc="http://schemas.openxmlformats.org/markup-compatibility/2006" xmlns:o="urn:schemas-microsoft-com:office:office" xmlns:r="http://schemas.openxmlformats.org/officeDocument/2006/relationships" xmlns:m="http://schemas.openxmlformats.org/officeDocument/2006/math" xmlns:v="urn:schemas-microsoft-com:vml" xmlns:wp14="http://schemas.microsoft.com/office/word/2010/wordprocessingDrawing" xmlns:wp="http://schemas.openxmlformats.org/drawingml/2006/wordprocessingDrawing" xmlns:w10="urn:schemas-microsoft-com:office:word" xmlns:w="http://schemas.openxmlformats.org/wordprocessingml/2006/main" xmlns:w14="http://schemas.microsoft.com/office/word/2010/wordml" xmlns:w15="http://schemas.microsoft.com/office/word/2012/wordml" xmlns:wpg="http://schemas.microsoft.com/office/word/2010/wordprocessingGroup" xmlns:wpi="http://schemas.microsoft.com/office/word/2010/wordprocessingInk" xmlns:wne="http://schemas.microsoft.com/office/word/2006/wordml" xmlns:wps="http://schemas.microsoft.com/office/word/2010/wordprocessingShape" mc:Ignorable="w14 w15 wp14">
   <w:endnote w:type="separator" w:id="-1">
     <w:p>
       <w:r>
@@ -949,7 +950,7 @@
 </file>
 
 <file path=word/footer1.xml><?xml version="1.0" encoding="utf-8"?>
-<w:ftr xmlns:wpc="http://schemas.microsoft.com/office/word/2010/wordprocessingCanvas" xmlns:mo="http://schemas.microsoft.com/office/mac/office/2008/main" xmlns:mc="http://schemas.openxmlformats.org/markup-compatibility/2006" xmlns:mv="urn:schemas-microsoft-com:mac:vml" xmlns:o="urn:schemas-microsoft-com:office:office" xmlns:r="http://schemas.openxmlformats.org/officeDocument/2006/relationships" xmlns:m="http://schemas.openxmlformats.org/officeDocument/2006/math" xmlns:v="urn:schemas-microsoft-com:vml" xmlns:wp14="http://schemas.microsoft.com/office/word/2010/wordprocessingDrawing" xmlns:wp="http://schemas.openxmlformats.org/drawingml/2006/wordprocessingDrawing" xmlns:w10="urn:schemas-microsoft-com:office:word" xmlns:w="http://schemas.openxmlformats.org/wordprocessingml/2006/main" xmlns:w14="http://schemas.microsoft.com/office/word/2010/wordml" xmlns:w15="http://schemas.microsoft.com/office/word/2012/wordml" xmlns:wpg="http://schemas.microsoft.com/office/word/2010/wordprocessingGroup" xmlns:wpi="http://schemas.microsoft.com/office/word/2010/wordprocessingInk" xmlns:wne="http://schemas.microsoft.com/office/word/2006/wordml" xmlns:wps="http://schemas.microsoft.com/office/word/2010/wordprocessingShape" mc:Ignorable="w14 w15 wp14">
+<w:ftr xmlns:wpc="http://schemas.microsoft.com/office/word/2010/wordprocessingCanvas" xmlns:mc="http://schemas.openxmlformats.org/markup-compatibility/2006" xmlns:o="urn:schemas-microsoft-com:office:office" xmlns:r="http://schemas.openxmlformats.org/officeDocument/2006/relationships" xmlns:m="http://schemas.openxmlformats.org/officeDocument/2006/math" xmlns:v="urn:schemas-microsoft-com:vml" xmlns:wp14="http://schemas.microsoft.com/office/word/2010/wordprocessingDrawing" xmlns:wp="http://schemas.openxmlformats.org/drawingml/2006/wordprocessingDrawing" xmlns:w10="urn:schemas-microsoft-com:office:word" xmlns:w="http://schemas.openxmlformats.org/wordprocessingml/2006/main" xmlns:w14="http://schemas.microsoft.com/office/word/2010/wordml" xmlns:w15="http://schemas.microsoft.com/office/word/2012/wordml" xmlns:wpg="http://schemas.microsoft.com/office/word/2010/wordprocessingGroup" xmlns:wpi="http://schemas.microsoft.com/office/word/2010/wordprocessingInk" xmlns:wne="http://schemas.microsoft.com/office/word/2006/wordml" xmlns:wps="http://schemas.microsoft.com/office/word/2010/wordprocessingShape" mc:Ignorable="w14 w15 wp14">
   <w:sdt>
     <w:sdtPr>
       <w:id w:val="-596325727"/>
@@ -1005,7 +1006,7 @@
                 <w:bCs/>
                 <w:noProof/>
               </w:rPr>
-              <w:t>1</w:t>
+              <w:t>2</w:t>
             </w:r>
             <w:r>
               <w:rPr>
@@ -1067,7 +1068,7 @@
 </file>
 
 <file path=word/footnotes.xml><?xml version="1.0" encoding="utf-8"?>
-<w:footnotes xmlns:wpc="http://schemas.microsoft.com/office/word/2010/wordprocessingCanvas" xmlns:mo="http://schemas.microsoft.com/office/mac/office/2008/main" xmlns:mc="http://schemas.openxmlformats.org/markup-compatibility/2006" xmlns:mv="urn:schemas-microsoft-com:mac:vml" xmlns:o="urn:schemas-microsoft-com:office:office" xmlns:r="http://schemas.openxmlformats.org/officeDocument/2006/relationships" xmlns:m="http://schemas.openxmlformats.org/officeDocument/2006/math" xmlns:v="urn:schemas-microsoft-com:vml" xmlns:wp14="http://schemas.microsoft.com/office/word/2010/wordprocessingDrawing" xmlns:wp="http://schemas.openxmlformats.org/drawingml/2006/wordprocessingDrawing" xmlns:w10="urn:schemas-microsoft-com:office:word" xmlns:w="http://schemas.openxmlformats.org/wordprocessingml/2006/main" xmlns:w14="http://schemas.microsoft.com/office/word/2010/wordml" xmlns:w15="http://schemas.microsoft.com/office/word/2012/wordml" xmlns:wpg="http://schemas.microsoft.com/office/word/2010/wordprocessingGroup" xmlns:wpi="http://schemas.microsoft.com/office/word/2010/wordprocessingInk" xmlns:wne="http://schemas.microsoft.com/office/word/2006/wordml" xmlns:wps="http://schemas.microsoft.com/office/word/2010/wordprocessingShape" mc:Ignorable="w14 w15 wp14">
+<w:footnotes xmlns:wpc="http://schemas.microsoft.com/office/word/2010/wordprocessingCanvas" xmlns:mc="http://schemas.openxmlformats.org/markup-compatibility/2006" xmlns:o="urn:schemas-microsoft-com:office:office" xmlns:r="http://schemas.openxmlformats.org/officeDocument/2006/relationships" xmlns:m="http://schemas.openxmlformats.org/officeDocument/2006/math" xmlns:v="urn:schemas-microsoft-com:vml" xmlns:wp14="http://schemas.microsoft.com/office/word/2010/wordprocessingDrawing" xmlns:wp="http://schemas.openxmlformats.org/drawingml/2006/wordprocessingDrawing" xmlns:w10="urn:schemas-microsoft-com:office:word" xmlns:w="http://schemas.openxmlformats.org/wordprocessingml/2006/main" xmlns:w14="http://schemas.microsoft.com/office/word/2010/wordml" xmlns:w15="http://schemas.microsoft.com/office/word/2012/wordml" xmlns:wpg="http://schemas.microsoft.com/office/word/2010/wordprocessingGroup" xmlns:wpi="http://schemas.microsoft.com/office/word/2010/wordprocessingInk" xmlns:wne="http://schemas.microsoft.com/office/word/2006/wordml" xmlns:wps="http://schemas.microsoft.com/office/word/2010/wordprocessingShape" mc:Ignorable="w14 w15 wp14">
   <w:footnote w:type="separator" w:id="-1">
     <w:p>
       <w:r>
@@ -1086,8 +1087,8 @@
 </file>
 
 <file path=word/numbering.xml><?xml version="1.0" encoding="utf-8"?>
-<w:numbering xmlns:wpc="http://schemas.microsoft.com/office/word/2010/wordprocessingCanvas" xmlns:mo="http://schemas.microsoft.com/office/mac/office/2008/main" xmlns:mc="http://schemas.openxmlformats.org/markup-compatibility/2006" xmlns:mv="urn:schemas-microsoft-com:mac:vml" xmlns:o="urn:schemas-microsoft-com:office:office" xmlns:r="http://schemas.openxmlformats.org/officeDocument/2006/relationships" xmlns:m="http://schemas.openxmlformats.org/officeDocument/2006/math" xmlns:v="urn:schemas-microsoft-com:vml" xmlns:wp14="http://schemas.microsoft.com/office/word/2010/wordprocessingDrawing" xmlns:wp="http://schemas.openxmlformats.org/drawingml/2006/wordprocessingDrawing" xmlns:w10="urn:schemas-microsoft-com:office:word" xmlns:w="http://schemas.openxmlformats.org/wordprocessingml/2006/main" xmlns:w14="http://schemas.microsoft.com/office/word/2010/wordml" xmlns:w15="http://schemas.microsoft.com/office/word/2012/wordml" xmlns:wpg="http://schemas.microsoft.com/office/word/2010/wordprocessingGroup" xmlns:wpi="http://schemas.microsoft.com/office/word/2010/wordprocessingInk" xmlns:wne="http://schemas.microsoft.com/office/word/2006/wordml" xmlns:wps="http://schemas.microsoft.com/office/word/2010/wordprocessingShape" mc:Ignorable="w14 w15 wp14">
-  <w:abstractNum w:abstractNumId="0">
+<w:numbering xmlns:wpc="http://schemas.microsoft.com/office/word/2010/wordprocessingCanvas" xmlns:mc="http://schemas.openxmlformats.org/markup-compatibility/2006" xmlns:o="urn:schemas-microsoft-com:office:office" xmlns:r="http://schemas.openxmlformats.org/officeDocument/2006/relationships" xmlns:m="http://schemas.openxmlformats.org/officeDocument/2006/math" xmlns:v="urn:schemas-microsoft-com:vml" xmlns:wp14="http://schemas.microsoft.com/office/word/2010/wordprocessingDrawing" xmlns:wp="http://schemas.openxmlformats.org/drawingml/2006/wordprocessingDrawing" xmlns:w10="urn:schemas-microsoft-com:office:word" xmlns:w="http://schemas.openxmlformats.org/wordprocessingml/2006/main" xmlns:w14="http://schemas.microsoft.com/office/word/2010/wordml" xmlns:w15="http://schemas.microsoft.com/office/word/2012/wordml" xmlns:wpg="http://schemas.microsoft.com/office/word/2010/wordprocessingGroup" xmlns:wpi="http://schemas.microsoft.com/office/word/2010/wordprocessingInk" xmlns:wne="http://schemas.microsoft.com/office/word/2006/wordml" xmlns:wps="http://schemas.microsoft.com/office/word/2010/wordprocessingShape" mc:Ignorable="w14 w15 wp14">
+  <w:abstractNum w:abstractNumId="0" w15:restartNumberingAfterBreak="0">
     <w:nsid w:val="01D61B4B"/>
     <w:multiLevelType w:val="hybridMultilevel"/>
     <w:tmpl w:val="98BE5DEC"/>
@@ -1182,7 +1183,7 @@
       </w:pPr>
     </w:lvl>
   </w:abstractNum>
-  <w:abstractNum w:abstractNumId="1">
+  <w:abstractNum w:abstractNumId="1" w15:restartNumberingAfterBreak="0">
     <w:nsid w:val="04543757"/>
     <w:multiLevelType w:val="hybridMultilevel"/>
     <w:tmpl w:val="6C4AC810"/>
@@ -1295,7 +1296,7 @@
       </w:rPr>
     </w:lvl>
   </w:abstractNum>
-  <w:abstractNum w:abstractNumId="2">
+  <w:abstractNum w:abstractNumId="2" w15:restartNumberingAfterBreak="0">
     <w:nsid w:val="0BDF127C"/>
     <w:multiLevelType w:val="hybridMultilevel"/>
     <w:tmpl w:val="680C0D0A"/>
@@ -1381,7 +1382,7 @@
       </w:pPr>
     </w:lvl>
   </w:abstractNum>
-  <w:abstractNum w:abstractNumId="3">
+  <w:abstractNum w:abstractNumId="3" w15:restartNumberingAfterBreak="0">
     <w:nsid w:val="16CF3F66"/>
     <w:multiLevelType w:val="hybridMultilevel"/>
     <w:tmpl w:val="9640A3E6"/>
@@ -1470,7 +1471,7 @@
       </w:pPr>
     </w:lvl>
   </w:abstractNum>
-  <w:abstractNum w:abstractNumId="4">
+  <w:abstractNum w:abstractNumId="4" w15:restartNumberingAfterBreak="0">
     <w:nsid w:val="19B02049"/>
     <w:multiLevelType w:val="hybridMultilevel"/>
     <w:tmpl w:val="49B88726"/>
@@ -1556,7 +1557,7 @@
       </w:pPr>
     </w:lvl>
   </w:abstractNum>
-  <w:abstractNum w:abstractNumId="5">
+  <w:abstractNum w:abstractNumId="5" w15:restartNumberingAfterBreak="0">
     <w:nsid w:val="1C8B3026"/>
     <w:multiLevelType w:val="hybridMultilevel"/>
     <w:tmpl w:val="A21CAFF4"/>
@@ -1642,7 +1643,7 @@
       </w:pPr>
     </w:lvl>
   </w:abstractNum>
-  <w:abstractNum w:abstractNumId="6">
+  <w:abstractNum w:abstractNumId="6" w15:restartNumberingAfterBreak="0">
     <w:nsid w:val="1DE57F78"/>
     <w:multiLevelType w:val="hybridMultilevel"/>
     <w:tmpl w:val="F32C67F6"/>
@@ -1755,7 +1756,7 @@
       </w:rPr>
     </w:lvl>
   </w:abstractNum>
-  <w:abstractNum w:abstractNumId="7">
+  <w:abstractNum w:abstractNumId="7" w15:restartNumberingAfterBreak="0">
     <w:nsid w:val="21696B40"/>
     <w:multiLevelType w:val="hybridMultilevel"/>
     <w:tmpl w:val="AF1E8B50"/>
@@ -1841,7 +1842,7 @@
       </w:pPr>
     </w:lvl>
   </w:abstractNum>
-  <w:abstractNum w:abstractNumId="8">
+  <w:abstractNum w:abstractNumId="8" w15:restartNumberingAfterBreak="0">
     <w:nsid w:val="22321BD4"/>
     <w:multiLevelType w:val="hybridMultilevel"/>
     <w:tmpl w:val="932461D8"/>
@@ -1954,7 +1955,7 @@
       </w:rPr>
     </w:lvl>
   </w:abstractNum>
-  <w:abstractNum w:abstractNumId="9">
+  <w:abstractNum w:abstractNumId="9" w15:restartNumberingAfterBreak="0">
     <w:nsid w:val="22E43F91"/>
     <w:multiLevelType w:val="hybridMultilevel"/>
     <w:tmpl w:val="BDC4A790"/>
@@ -2067,7 +2068,7 @@
       </w:rPr>
     </w:lvl>
   </w:abstractNum>
-  <w:abstractNum w:abstractNumId="10">
+  <w:abstractNum w:abstractNumId="10" w15:restartNumberingAfterBreak="0">
     <w:nsid w:val="2EFD4C18"/>
     <w:multiLevelType w:val="hybridMultilevel"/>
     <w:tmpl w:val="F50211BA"/>
@@ -2180,7 +2181,7 @@
       </w:rPr>
     </w:lvl>
   </w:abstractNum>
-  <w:abstractNum w:abstractNumId="11">
+  <w:abstractNum w:abstractNumId="11" w15:restartNumberingAfterBreak="0">
     <w:nsid w:val="313B4EC7"/>
     <w:multiLevelType w:val="hybridMultilevel"/>
     <w:tmpl w:val="B7EAFA64"/>
@@ -2269,7 +2270,7 @@
       </w:pPr>
     </w:lvl>
   </w:abstractNum>
-  <w:abstractNum w:abstractNumId="12">
+  <w:abstractNum w:abstractNumId="12" w15:restartNumberingAfterBreak="0">
     <w:nsid w:val="39C279C6"/>
     <w:multiLevelType w:val="hybridMultilevel"/>
     <w:tmpl w:val="0B5E56A8"/>
@@ -2355,7 +2356,7 @@
       </w:pPr>
     </w:lvl>
   </w:abstractNum>
-  <w:abstractNum w:abstractNumId="13">
+  <w:abstractNum w:abstractNumId="13" w15:restartNumberingAfterBreak="0">
     <w:nsid w:val="3DA51505"/>
     <w:multiLevelType w:val="hybridMultilevel"/>
     <w:tmpl w:val="257C8FDC"/>
@@ -2441,7 +2442,7 @@
       </w:pPr>
     </w:lvl>
   </w:abstractNum>
-  <w:abstractNum w:abstractNumId="14">
+  <w:abstractNum w:abstractNumId="14" w15:restartNumberingAfterBreak="0">
     <w:nsid w:val="3EE7742C"/>
     <w:multiLevelType w:val="hybridMultilevel"/>
     <w:tmpl w:val="0DDC1E74"/>
@@ -2530,7 +2531,7 @@
       </w:pPr>
     </w:lvl>
   </w:abstractNum>
-  <w:abstractNum w:abstractNumId="15">
+  <w:abstractNum w:abstractNumId="15" w15:restartNumberingAfterBreak="0">
     <w:nsid w:val="4D6B48A5"/>
     <w:multiLevelType w:val="hybridMultilevel"/>
     <w:tmpl w:val="CC2EABA6"/>
@@ -2616,7 +2617,7 @@
       </w:pPr>
     </w:lvl>
   </w:abstractNum>
-  <w:abstractNum w:abstractNumId="16">
+  <w:abstractNum w:abstractNumId="16" w15:restartNumberingAfterBreak="0">
     <w:nsid w:val="4DCB17C4"/>
     <w:multiLevelType w:val="hybridMultilevel"/>
     <w:tmpl w:val="847E7E30"/>
@@ -2702,7 +2703,7 @@
       </w:pPr>
     </w:lvl>
   </w:abstractNum>
-  <w:abstractNum w:abstractNumId="17">
+  <w:abstractNum w:abstractNumId="17" w15:restartNumberingAfterBreak="0">
     <w:nsid w:val="5A0D7024"/>
     <w:multiLevelType w:val="hybridMultilevel"/>
     <w:tmpl w:val="D06C6D70"/>
@@ -2815,7 +2816,7 @@
       </w:rPr>
     </w:lvl>
   </w:abstractNum>
-  <w:abstractNum w:abstractNumId="18">
+  <w:abstractNum w:abstractNumId="18" w15:restartNumberingAfterBreak="0">
     <w:nsid w:val="5AB05BC1"/>
     <w:multiLevelType w:val="hybridMultilevel"/>
     <w:tmpl w:val="A43AB884"/>
@@ -2901,7 +2902,7 @@
       </w:pPr>
     </w:lvl>
   </w:abstractNum>
-  <w:abstractNum w:abstractNumId="19">
+  <w:abstractNum w:abstractNumId="19" w15:restartNumberingAfterBreak="0">
     <w:nsid w:val="5C781F7D"/>
     <w:multiLevelType w:val="hybridMultilevel"/>
     <w:tmpl w:val="64C8EB9A"/>
@@ -2990,7 +2991,7 @@
       </w:pPr>
     </w:lvl>
   </w:abstractNum>
-  <w:abstractNum w:abstractNumId="20">
+  <w:abstractNum w:abstractNumId="20" w15:restartNumberingAfterBreak="0">
     <w:nsid w:val="5F3073CE"/>
     <w:multiLevelType w:val="hybridMultilevel"/>
     <w:tmpl w:val="CFDE2C4C"/>
@@ -3079,7 +3080,7 @@
       </w:pPr>
     </w:lvl>
   </w:abstractNum>
-  <w:abstractNum w:abstractNumId="21">
+  <w:abstractNum w:abstractNumId="21" w15:restartNumberingAfterBreak="0">
     <w:nsid w:val="60124E8B"/>
     <w:multiLevelType w:val="hybridMultilevel"/>
     <w:tmpl w:val="69B4A572"/>
@@ -3192,7 +3193,7 @@
       </w:rPr>
     </w:lvl>
   </w:abstractNum>
-  <w:abstractNum w:abstractNumId="22">
+  <w:abstractNum w:abstractNumId="22" w15:restartNumberingAfterBreak="0">
     <w:nsid w:val="62093E15"/>
     <w:multiLevelType w:val="hybridMultilevel"/>
     <w:tmpl w:val="F212572A"/>
@@ -3305,7 +3306,7 @@
       </w:rPr>
     </w:lvl>
   </w:abstractNum>
-  <w:abstractNum w:abstractNumId="23">
+  <w:abstractNum w:abstractNumId="23" w15:restartNumberingAfterBreak="0">
     <w:nsid w:val="67236A12"/>
     <w:multiLevelType w:val="hybridMultilevel"/>
     <w:tmpl w:val="19B0C604"/>
@@ -3391,7 +3392,7 @@
       </w:pPr>
     </w:lvl>
   </w:abstractNum>
-  <w:abstractNum w:abstractNumId="24">
+  <w:abstractNum w:abstractNumId="24" w15:restartNumberingAfterBreak="0">
     <w:nsid w:val="743739C9"/>
     <w:multiLevelType w:val="hybridMultilevel"/>
     <w:tmpl w:val="4D1694FC"/>
@@ -3504,7 +3505,7 @@
       </w:rPr>
     </w:lvl>
   </w:abstractNum>
-  <w:abstractNum w:abstractNumId="25">
+  <w:abstractNum w:abstractNumId="25" w15:restartNumberingAfterBreak="0">
     <w:nsid w:val="783E41CA"/>
     <w:multiLevelType w:val="hybridMultilevel"/>
     <w:tmpl w:val="664AA8DA"/>
@@ -3617,7 +3618,7 @@
       </w:rPr>
     </w:lvl>
   </w:abstractNum>
-  <w:abstractNum w:abstractNumId="26">
+  <w:abstractNum w:abstractNumId="26" w15:restartNumberingAfterBreak="0">
     <w:nsid w:val="7A6B31D3"/>
     <w:multiLevelType w:val="hybridMultilevel"/>
     <w:tmpl w:val="39F03D6E"/>
@@ -3730,7 +3731,7 @@
       </w:rPr>
     </w:lvl>
   </w:abstractNum>
-  <w:abstractNum w:abstractNumId="27">
+  <w:abstractNum w:abstractNumId="27" w15:restartNumberingAfterBreak="0">
     <w:nsid w:val="7F9D6C64"/>
     <w:multiLevelType w:val="hybridMultilevel"/>
     <w:tmpl w:val="08C2464E"/>
@@ -3920,7 +3921,7 @@
       </w:pPr>
     </w:pPrDefault>
   </w:docDefaults>
-  <w:latentStyles w:defLockedState="0" w:defUIPriority="99" w:defSemiHidden="0" w:defUnhideWhenUsed="0" w:defQFormat="0" w:count="380">
+  <w:latentStyles w:defLockedState="0" w:defUIPriority="99" w:defSemiHidden="0" w:defUnhideWhenUsed="0" w:defQFormat="0" w:count="371">
     <w:lsdException w:name="Normal" w:uiPriority="0" w:qFormat="1"/>
     <w:lsdException w:name="heading 1" w:uiPriority="9" w:qFormat="1"/>
     <w:lsdException w:name="heading 2" w:semiHidden="1" w:uiPriority="9" w:unhideWhenUsed="1" w:qFormat="1"/>
@@ -4296,14 +4297,7 @@
   <w:style w:type="paragraph" w:default="1" w:styleId="Normal">
     <w:name w:val="Normal"/>
     <w:qFormat/>
-    <w:rsid w:val="00A67688"/>
-    <w:pPr>
-      <w:spacing w:after="0" w:line="240" w:lineRule="auto"/>
-    </w:pPr>
-    <w:rPr>
-      <w:sz w:val="24"/>
-      <w:szCs w:val="24"/>
-    </w:rPr>
+    <w:rsid w:val="003818E6"/>
   </w:style>
   <w:style w:type="paragraph" w:styleId="Heading1">
     <w:name w:val="heading 1"/>
@@ -4423,7 +4417,7 @@
     <w:uiPriority w:val="1"/>
     <w:semiHidden/>
     <w:unhideWhenUsed/>
-    <w:rsid w:val="00A67688"/>
+    <w:rsid w:val="003818E6"/>
   </w:style>
   <w:style w:type="table" w:default="1" w:styleId="TableNormal">
     <w:name w:val="Normal Table"/>
@@ -4445,7 +4439,7 @@
     <w:uiPriority w:val="99"/>
     <w:semiHidden/>
     <w:unhideWhenUsed/>
-    <w:rsid w:val="00A67688"/>
+    <w:rsid w:val="003818E6"/>
   </w:style>
   <w:style w:type="paragraph" w:styleId="ListParagraph">
     <w:name w:val="List Paragraph"/>
@@ -4857,7 +4851,6 @@
       <w:szCs w:val="20"/>
     </w:rPr>
     <w:tblPr>
-      <w:tblInd w:w="0" w:type="dxa"/>
       <w:tblBorders>
         <w:top w:val="single" w:sz="4" w:space="0" w:color="auto"/>
         <w:left w:val="single" w:sz="4" w:space="0" w:color="auto"/>
@@ -4866,12 +4859,6 @@
         <w:insideH w:val="single" w:sz="4" w:space="0" w:color="auto"/>
         <w:insideV w:val="single" w:sz="4" w:space="0" w:color="auto"/>
       </w:tblBorders>
-      <w:tblCellMar>
-        <w:top w:w="0" w:type="dxa"/>
-        <w:left w:w="108" w:type="dxa"/>
-        <w:bottom w:w="0" w:type="dxa"/>
-        <w:right w:w="108" w:type="dxa"/>
-      </w:tblCellMar>
     </w:tblPr>
   </w:style>
   <w:style w:type="character" w:styleId="PlaceholderText">
@@ -5229,7 +5216,7 @@
 </file>
 
 <file path=customXml/itemProps1.xml><?xml version="1.0" encoding="utf-8"?>
-<ds:datastoreItem xmlns:ds="http://schemas.openxmlformats.org/officeDocument/2006/customXml" ds:itemID="{5D51B7E2-8764-764E-9805-196CCDF9BE8D}">
+<ds:datastoreItem xmlns:ds="http://schemas.openxmlformats.org/officeDocument/2006/customXml" ds:itemID="{62ECEBE1-3DA0-4AFB-AE38-8E2D91489EFF}">
   <ds:schemaRefs>
     <ds:schemaRef ds:uri="http://schemas.openxmlformats.org/officeDocument/2006/bibliography"/>
   </ds:schemaRefs>

</xml_diff>

<commit_message>
major redo of chapters
</commit_message>
<xml_diff>
--- a/labmanual/WA101-00-Intro.docx
+++ b/labmanual/WA101-00-Intro.docx
@@ -1,11 +1,13 @@
 
 <file path=word/document.xml><?xml version="1.0" encoding="utf-8"?>
-<w:document xmlns:wpc="http://schemas.microsoft.com/office/word/2010/wordprocessingCanvas" xmlns:mc="http://schemas.openxmlformats.org/markup-compatibility/2006" xmlns:o="urn:schemas-microsoft-com:office:office" xmlns:r="http://schemas.openxmlformats.org/officeDocument/2006/relationships" xmlns:m="http://schemas.openxmlformats.org/officeDocument/2006/math" xmlns:v="urn:schemas-microsoft-com:vml" xmlns:wp14="http://schemas.microsoft.com/office/word/2010/wordprocessingDrawing" xmlns:wp="http://schemas.openxmlformats.org/drawingml/2006/wordprocessingDrawing" xmlns:w10="urn:schemas-microsoft-com:office:word" xmlns:w="http://schemas.openxmlformats.org/wordprocessingml/2006/main" xmlns:w14="http://schemas.microsoft.com/office/word/2010/wordml" xmlns:w15="http://schemas.microsoft.com/office/word/2012/wordml" xmlns:wpg="http://schemas.microsoft.com/office/word/2010/wordprocessingGroup" xmlns:wpi="http://schemas.microsoft.com/office/word/2010/wordprocessingInk" xmlns:wne="http://schemas.microsoft.com/office/word/2006/wordml" xmlns:wps="http://schemas.microsoft.com/office/word/2010/wordprocessingShape" mc:Ignorable="w14 w15 wp14">
+<w:document xmlns:wpc="http://schemas.microsoft.com/office/word/2010/wordprocessingCanvas" xmlns:mo="http://schemas.microsoft.com/office/mac/office/2008/main" xmlns:mc="http://schemas.openxmlformats.org/markup-compatibility/2006" xmlns:mv="urn:schemas-microsoft-com:mac:vml" xmlns:o="urn:schemas-microsoft-com:office:office" xmlns:r="http://schemas.openxmlformats.org/officeDocument/2006/relationships" xmlns:m="http://schemas.openxmlformats.org/officeDocument/2006/math" xmlns:v="urn:schemas-microsoft-com:vml" xmlns:wp14="http://schemas.microsoft.com/office/word/2010/wordprocessingDrawing" xmlns:wp="http://schemas.openxmlformats.org/drawingml/2006/wordprocessingDrawing" xmlns:w10="urn:schemas-microsoft-com:office:word" xmlns:w="http://schemas.openxmlformats.org/wordprocessingml/2006/main" xmlns:w14="http://schemas.microsoft.com/office/word/2010/wordml" xmlns:w15="http://schemas.microsoft.com/office/word/2012/wordml" xmlns:wpg="http://schemas.microsoft.com/office/word/2010/wordprocessingGroup" xmlns:wpi="http://schemas.microsoft.com/office/word/2010/wordprocessingInk" xmlns:wne="http://schemas.microsoft.com/office/word/2006/wordml" xmlns:wps="http://schemas.microsoft.com/office/word/2010/wordprocessingShape" mc:Ignorable="w14 w15 wp14">
   <w:body>
     <w:p>
       <w:pPr>
         <w:pStyle w:val="Heading1"/>
       </w:pPr>
+      <w:bookmarkStart w:id="0" w:name="_GoBack"/>
+      <w:bookmarkEnd w:id="0"/>
       <w:r>
         <w:t>Chapter 0: Introduction</w:t>
       </w:r>
@@ -26,7 +28,15 @@
         <w:t>C</w:t>
       </w:r>
       <w:r>
-        <w:t>hapter 0 you will understand the objectives for the Wireless Internet Connectivity for Embedded Devices (WICED) WiFi 101</w:t>
+        <w:t xml:space="preserve">hapter 0 you will understand the objectives for the Wireless Internet Connectivity for Embedded Devices (WICED) </w:t>
+      </w:r>
+      <w:proofErr w:type="spellStart"/>
+      <w:r>
+        <w:t>WiFi</w:t>
+      </w:r>
+      <w:proofErr w:type="spellEnd"/>
+      <w:r>
+        <w:t xml:space="preserve"> 101</w:t>
       </w:r>
       <w:r>
         <w:t xml:space="preserve"> Class</w:t>
@@ -109,8 +119,13 @@
         </w:rPr>
         <w:t xml:space="preserve">a </w:t>
       </w:r>
-      <w:r>
-        <w:t>96 page PowerPoint</w:t>
+      <w:proofErr w:type="gramStart"/>
+      <w:r>
+        <w:t>96 page</w:t>
+      </w:r>
+      <w:proofErr w:type="gramEnd"/>
+      <w:r>
+        <w:t xml:space="preserve"> PowerPoint</w:t>
       </w:r>
       <w:r>
         <w:t xml:space="preserve"> presentati</w:t>
@@ -189,7 +204,15 @@
         <w:t>Cypress has</w:t>
       </w:r>
       <w:r>
-        <w:t xml:space="preserve"> the most robust WiFi in terms of RF, Chips, Power, Stability</w:t>
+        <w:t xml:space="preserve"> the most robust </w:t>
+      </w:r>
+      <w:proofErr w:type="spellStart"/>
+      <w:r>
+        <w:t>WiFi</w:t>
+      </w:r>
+      <w:proofErr w:type="spellEnd"/>
+      <w:r>
+        <w:t xml:space="preserve"> in terms of RF, Chips, Power, Stability</w:t>
       </w:r>
       <w:r>
         <w:rPr>
@@ -259,8 +282,6 @@
       <w:r>
         <w:t>we are</w:t>
       </w:r>
-      <w:bookmarkStart w:id="0" w:name="_GoBack"/>
-      <w:bookmarkEnd w:id="0"/>
       <w:r>
         <w:t xml:space="preserve"> not going to address</w:t>
       </w:r>
@@ -307,8 +328,13 @@
       <w:r>
         <w:t xml:space="preserve">A survey of the WICED </w:t>
       </w:r>
-      <w:r>
-        <w:t xml:space="preserve">WiFi </w:t>
+      <w:proofErr w:type="spellStart"/>
+      <w:r>
+        <w:t>WiFi</w:t>
+      </w:r>
+      <w:proofErr w:type="spellEnd"/>
+      <w:r>
+        <w:t xml:space="preserve"> </w:t>
       </w:r>
       <w:r>
         <w:t>Ecosystem (</w:t>
@@ -359,13 +385,29 @@
         </w:numPr>
       </w:pPr>
       <w:r>
-        <w:t>A survey of using the WICED WiFi SDK to create an I</w:t>
+        <w:t xml:space="preserve">A survey of using the WICED </w:t>
+      </w:r>
+      <w:proofErr w:type="spellStart"/>
+      <w:r>
+        <w:t>WiFi</w:t>
+      </w:r>
+      <w:proofErr w:type="spellEnd"/>
+      <w:r>
+        <w:t xml:space="preserve"> SDK to create an </w:t>
+      </w:r>
+      <w:proofErr w:type="spellStart"/>
+      <w:r>
+        <w:t>I</w:t>
       </w:r>
       <w:r>
         <w:t>o</w:t>
       </w:r>
       <w:r>
-        <w:t>T device by connecting common MC</w:t>
+        <w:t>T</w:t>
+      </w:r>
+      <w:proofErr w:type="spellEnd"/>
+      <w:r>
+        <w:t xml:space="preserve"> device by connecting common MC</w:t>
       </w:r>
       <w:r>
         <w:t>U I/O peripherals to the “Cloud</w:t>
@@ -401,7 +443,15 @@
         </w:numPr>
       </w:pPr>
       <w:r>
-        <w:t>An introduction to WiFi.</w:t>
+        <w:t xml:space="preserve">An introduction to </w:t>
+      </w:r>
+      <w:proofErr w:type="spellStart"/>
+      <w:r>
+        <w:t>WiFi</w:t>
+      </w:r>
+      <w:proofErr w:type="spellEnd"/>
+      <w:r>
+        <w:t>.</w:t>
       </w:r>
     </w:p>
     <w:p>
@@ -493,8 +543,13 @@
         </w:numPr>
       </w:pPr>
       <w:r>
-        <w:t>A detailed examination of WiFi</w:t>
-      </w:r>
+        <w:t xml:space="preserve">A detailed examination of </w:t>
+      </w:r>
+      <w:proofErr w:type="spellStart"/>
+      <w:r>
+        <w:t>WiFi</w:t>
+      </w:r>
+      <w:proofErr w:type="spellEnd"/>
       <w:r>
         <w:t xml:space="preserve"> or RF Parameters</w:t>
       </w:r>
@@ -585,7 +640,15 @@
         </w:numPr>
       </w:pPr>
       <w:r>
-        <w:t>A discussion of how to pick the correct WiFi Module</w:t>
+        <w:t xml:space="preserve">A discussion of how to pick the correct </w:t>
+      </w:r>
+      <w:proofErr w:type="spellStart"/>
+      <w:r>
+        <w:t>WiFi</w:t>
+      </w:r>
+      <w:proofErr w:type="spellEnd"/>
+      <w:r>
+        <w:t xml:space="preserve"> Module</w:t>
       </w:r>
       <w:r>
         <w:t>.</w:t>
@@ -634,8 +697,13 @@
       <w:r>
         <w:t xml:space="preserve">, </w:t>
       </w:r>
-      <w:r>
-        <w:t xml:space="preserve">WiFi Station Introducers, </w:t>
+      <w:proofErr w:type="spellStart"/>
+      <w:r>
+        <w:t>WiFi</w:t>
+      </w:r>
+      <w:proofErr w:type="spellEnd"/>
+      <w:r>
+        <w:t xml:space="preserve"> Station Introducers, </w:t>
       </w:r>
       <w:r>
         <w:t>BLE Introducers</w:t>
@@ -663,12 +731,14 @@
     <w:tbl>
       <w:tblPr>
         <w:tblStyle w:val="TableGrid"/>
-        <w:tblW w:w="9403" w:type="dxa"/>
+        <w:tblW w:w="5436" w:type="pct"/>
+        <w:tblLayout w:type="fixed"/>
         <w:tblLook w:val="04A0" w:firstRow="1" w:lastRow="0" w:firstColumn="1" w:lastColumn="0" w:noHBand="0" w:noVBand="1"/>
       </w:tblPr>
       <w:tblGrid>
-        <w:gridCol w:w="3372"/>
-        <w:gridCol w:w="6031"/>
+        <w:gridCol w:w="1884"/>
+        <w:gridCol w:w="722"/>
+        <w:gridCol w:w="7559"/>
       </w:tblGrid>
       <w:tr>
         <w:trPr>
@@ -676,7 +746,7 @@
         </w:trPr>
         <w:tc>
           <w:tcPr>
-            <w:tcW w:w="3372" w:type="dxa"/>
+            <w:tcW w:w="927" w:type="pct"/>
             <w:shd w:val="clear" w:color="auto" w:fill="D9D9D9" w:themeFill="background1" w:themeFillShade="D9"/>
           </w:tcPr>
           <w:p>
@@ -695,7 +765,7 @@
         </w:tc>
         <w:tc>
           <w:tcPr>
-            <w:tcW w:w="6031" w:type="dxa"/>
+            <w:tcW w:w="355" w:type="pct"/>
             <w:shd w:val="clear" w:color="auto" w:fill="D9D9D9" w:themeFill="background1" w:themeFillShade="D9"/>
           </w:tcPr>
           <w:p>
@@ -708,6 +778,25 @@
               <w:rPr>
                 <w:b/>
               </w:rPr>
+              <w:t>Time</w:t>
+            </w:r>
+          </w:p>
+        </w:tc>
+        <w:tc>
+          <w:tcPr>
+            <w:tcW w:w="3718" w:type="pct"/>
+            <w:shd w:val="clear" w:color="auto" w:fill="D9D9D9" w:themeFill="background1" w:themeFillShade="D9"/>
+          </w:tcPr>
+          <w:p>
+            <w:pPr>
+              <w:rPr>
+                <w:b/>
+              </w:rPr>
+            </w:pPr>
+            <w:r>
+              <w:rPr>
+                <w:b/>
+              </w:rPr>
               <w:t>Purpose</w:t>
             </w:r>
           </w:p>
@@ -716,21 +805,34 @@
       <w:tr>
         <w:tc>
           <w:tcPr>
-            <w:tcW w:w="3372" w:type="dxa"/>
+            <w:tcW w:w="927" w:type="pct"/>
           </w:tcPr>
           <w:p>
             <w:r>
-              <w:t>01-Survey</w:t>
+              <w:t>00-Intro</w:t>
             </w:r>
           </w:p>
         </w:tc>
         <w:tc>
           <w:tcPr>
-            <w:tcW w:w="6031" w:type="dxa"/>
+            <w:tcW w:w="355" w:type="pct"/>
           </w:tcPr>
           <w:p>
-            <w:r>
-              <w:t>A tour of the WICED WiFi SDK, WiFi Standard, Chips, Modules, and Kits.</w:t>
+            <w:pPr>
+              <w:jc w:val="center"/>
+            </w:pPr>
+            <w:r>
+              <w:t>30</w:t>
+            </w:r>
+          </w:p>
+        </w:tc>
+        <w:tc>
+          <w:tcPr>
+            <w:tcW w:w="3718" w:type="pct"/>
+          </w:tcPr>
+          <w:p>
+            <w:r>
+              <w:t>An Introduction to the class (this document)</w:t>
             </w:r>
           </w:p>
         </w:tc>
@@ -738,21 +840,50 @@
       <w:tr>
         <w:tc>
           <w:tcPr>
-            <w:tcW w:w="3372" w:type="dxa"/>
+            <w:tcW w:w="927" w:type="pct"/>
           </w:tcPr>
           <w:p>
             <w:r>
-              <w:t>02-Peripherals</w:t>
+              <w:t>01-Survey</w:t>
             </w:r>
           </w:p>
         </w:tc>
         <w:tc>
           <w:tcPr>
-            <w:tcW w:w="6031" w:type="dxa"/>
+            <w:tcW w:w="355" w:type="pct"/>
           </w:tcPr>
           <w:p>
-            <w:r>
-              <w:t>How creating a new project and how to use chip peripherals such as GPIOs, interrupts, UART, I2C, etc.</w:t>
+            <w:pPr>
+              <w:jc w:val="center"/>
+            </w:pPr>
+            <w:r>
+              <w:t>120</w:t>
+            </w:r>
+          </w:p>
+        </w:tc>
+        <w:tc>
+          <w:tcPr>
+            <w:tcW w:w="3718" w:type="pct"/>
+          </w:tcPr>
+          <w:p>
+            <w:r>
+              <w:t xml:space="preserve">A tour of the WICED </w:t>
+            </w:r>
+            <w:proofErr w:type="spellStart"/>
+            <w:r>
+              <w:t>WiFi</w:t>
+            </w:r>
+            <w:proofErr w:type="spellEnd"/>
+            <w:r>
+              <w:t xml:space="preserve"> SDK, </w:t>
+            </w:r>
+            <w:proofErr w:type="spellStart"/>
+            <w:r>
+              <w:t>WiFi</w:t>
+            </w:r>
+            <w:proofErr w:type="spellEnd"/>
+            <w:r>
+              <w:t xml:space="preserve"> Standard, Chips, Modules, and Kits.</w:t>
             </w:r>
           </w:p>
         </w:tc>
@@ -760,21 +891,34 @@
       <w:tr>
         <w:tc>
           <w:tcPr>
-            <w:tcW w:w="3372" w:type="dxa"/>
+            <w:tcW w:w="927" w:type="pct"/>
           </w:tcPr>
           <w:p>
             <w:r>
-              <w:t>03-RTOS</w:t>
+              <w:t>02-Peripherals</w:t>
             </w:r>
           </w:p>
         </w:tc>
         <w:tc>
           <w:tcPr>
-            <w:tcW w:w="6031" w:type="dxa"/>
+            <w:tcW w:w="355" w:type="pct"/>
           </w:tcPr>
           <w:p>
-            <w:r>
-              <w:t>How to use the Thread-X RTOS in a WICED chip.</w:t>
+            <w:pPr>
+              <w:jc w:val="center"/>
+            </w:pPr>
+            <w:r>
+              <w:t>120</w:t>
+            </w:r>
+          </w:p>
+        </w:tc>
+        <w:tc>
+          <w:tcPr>
+            <w:tcW w:w="3718" w:type="pct"/>
+          </w:tcPr>
+          <w:p>
+            <w:r>
+              <w:t>How creating a new project and how to use chip peripherals such as GPIOs, interrupts, UART, I2C, etc.</w:t>
             </w:r>
           </w:p>
         </w:tc>
@@ -782,27 +926,34 @@
       <w:tr>
         <w:tc>
           <w:tcPr>
-            <w:tcW w:w="3372" w:type="dxa"/>
+            <w:tcW w:w="927" w:type="pct"/>
           </w:tcPr>
           <w:p>
             <w:r>
-              <w:t>04-Library</w:t>
+              <w:t>03-RTOS</w:t>
             </w:r>
           </w:p>
         </w:tc>
         <w:tc>
           <w:tcPr>
-            <w:tcW w:w="6031" w:type="dxa"/>
+            <w:tcW w:w="355" w:type="pct"/>
           </w:tcPr>
           <w:p>
-            <w:r>
-              <w:t xml:space="preserve">How to use </w:t>
-            </w:r>
-            <w:r>
-              <w:t xml:space="preserve">WICED </w:t>
-            </w:r>
-            <w:r>
-              <w:t>libraries for file systems and graphics LCDs.</w:t>
+            <w:pPr>
+              <w:jc w:val="center"/>
+            </w:pPr>
+            <w:r>
+              <w:t>120</w:t>
+            </w:r>
+          </w:p>
+        </w:tc>
+        <w:tc>
+          <w:tcPr>
+            <w:tcW w:w="3718" w:type="pct"/>
+          </w:tcPr>
+          <w:p>
+            <w:r>
+              <w:t>How to use the Thread-X RTOS in a WICED chip.</w:t>
             </w:r>
           </w:p>
         </w:tc>
@@ -810,21 +961,34 @@
       <w:tr>
         <w:tc>
           <w:tcPr>
-            <w:tcW w:w="3372" w:type="dxa"/>
+            <w:tcW w:w="927" w:type="pct"/>
           </w:tcPr>
           <w:p>
             <w:r>
-              <w:t>05-WiFi</w:t>
+              <w:t>04-Library</w:t>
             </w:r>
           </w:p>
         </w:tc>
         <w:tc>
           <w:tcPr>
-            <w:tcW w:w="6031" w:type="dxa"/>
+            <w:tcW w:w="355" w:type="pct"/>
           </w:tcPr>
           <w:p>
-            <w:r>
-              <w:t>How to connect to and interact with WiFi access points.</w:t>
+            <w:pPr>
+              <w:jc w:val="center"/>
+            </w:pPr>
+            <w:r>
+              <w:t>0</w:t>
+            </w:r>
+          </w:p>
+        </w:tc>
+        <w:tc>
+          <w:tcPr>
+            <w:tcW w:w="3718" w:type="pct"/>
+          </w:tcPr>
+          <w:p>
+            <w:r>
+              <w:t>How to use WICED libraries for file systems and graphics LCDs.</w:t>
             </w:r>
           </w:p>
         </w:tc>
@@ -832,21 +996,42 @@
       <w:tr>
         <w:tc>
           <w:tcPr>
-            <w:tcW w:w="3372" w:type="dxa"/>
+            <w:tcW w:w="927" w:type="pct"/>
           </w:tcPr>
           <w:p>
             <w:r>
-              <w:t>06a-Cloud, 06b-MQTT, 06c-HTTP, etc.</w:t>
+              <w:t>05-WiFi</w:t>
             </w:r>
           </w:p>
         </w:tc>
         <w:tc>
           <w:tcPr>
-            <w:tcW w:w="6031" w:type="dxa"/>
+            <w:tcW w:w="355" w:type="pct"/>
           </w:tcPr>
           <w:p>
-            <w:r>
-              <w:t>How to use the cloud to send and receive data.</w:t>
+            <w:pPr>
+              <w:jc w:val="center"/>
+            </w:pPr>
+            <w:r>
+              <w:t>60</w:t>
+            </w:r>
+          </w:p>
+        </w:tc>
+        <w:tc>
+          <w:tcPr>
+            <w:tcW w:w="3718" w:type="pct"/>
+          </w:tcPr>
+          <w:p>
+            <w:r>
+              <w:t xml:space="preserve">How to connect to and interact with </w:t>
+            </w:r>
+            <w:proofErr w:type="spellStart"/>
+            <w:r>
+              <w:t>WiFi</w:t>
+            </w:r>
+            <w:proofErr w:type="spellEnd"/>
+            <w:r>
+              <w:t xml:space="preserve"> access points.</w:t>
             </w:r>
           </w:p>
         </w:tc>
@@ -854,21 +1039,34 @@
       <w:tr>
         <w:tc>
           <w:tcPr>
-            <w:tcW w:w="3372" w:type="dxa"/>
+            <w:tcW w:w="927" w:type="pct"/>
           </w:tcPr>
           <w:p>
             <w:r>
-              <w:t>07-Project</w:t>
+              <w:t>06-Sockets-TLS</w:t>
             </w:r>
           </w:p>
         </w:tc>
         <w:tc>
           <w:tcPr>
-            <w:tcW w:w="6031" w:type="dxa"/>
+            <w:tcW w:w="355" w:type="pct"/>
           </w:tcPr>
           <w:p>
-            <w:r>
-              <w:t>Class project.</w:t>
+            <w:pPr>
+              <w:jc w:val="center"/>
+            </w:pPr>
+            <w:r>
+              <w:t>60</w:t>
+            </w:r>
+          </w:p>
+        </w:tc>
+        <w:tc>
+          <w:tcPr>
+            <w:tcW w:w="3718" w:type="pct"/>
+          </w:tcPr>
+          <w:p>
+            <w:r>
+              <w:t>Establishing (secure) communication using TCP/IP Sockets</w:t>
             </w:r>
           </w:p>
         </w:tc>
@@ -876,21 +1074,106 @@
       <w:tr>
         <w:tc>
           <w:tcPr>
-            <w:tcW w:w="3372" w:type="dxa"/>
+            <w:tcW w:w="927" w:type="pct"/>
           </w:tcPr>
           <w:p>
             <w:r>
-              <w:t>08-Shield</w:t>
+              <w:t>07a-Cloud</w:t>
+            </w:r>
+          </w:p>
+          <w:p>
+            <w:r>
+              <w:t>07b-MQTT-AWS</w:t>
+            </w:r>
+          </w:p>
+          <w:p>
+            <w:r>
+              <w:t>07c-HTTP</w:t>
+            </w:r>
+          </w:p>
+          <w:p>
+            <w:r>
+              <w:t>07d-AMQP</w:t>
+            </w:r>
+          </w:p>
+          <w:p>
+            <w:r>
+              <w:t>07e-COAP</w:t>
             </w:r>
           </w:p>
         </w:tc>
         <w:tc>
           <w:tcPr>
-            <w:tcW w:w="6031" w:type="dxa"/>
+            <w:tcW w:w="355" w:type="pct"/>
           </w:tcPr>
           <w:p>
-            <w:r>
-              <w:t>Details on the analog co-processor shield board.</w:t>
+            <w:pPr>
+              <w:jc w:val="center"/>
+            </w:pPr>
+            <w:r>
+              <w:t>240</w:t>
+            </w:r>
+          </w:p>
+        </w:tc>
+        <w:tc>
+          <w:tcPr>
+            <w:tcW w:w="3718" w:type="pct"/>
+          </w:tcPr>
+          <w:p>
+            <w:r>
+              <w:t>An introduction to cloud Application Layer protocols</w:t>
+            </w:r>
+          </w:p>
+          <w:p>
+            <w:r>
+              <w:t xml:space="preserve">Building a WICED </w:t>
+            </w:r>
+            <w:proofErr w:type="spellStart"/>
+            <w:r>
+              <w:t>IoT</w:t>
+            </w:r>
+            <w:proofErr w:type="spellEnd"/>
+            <w:r>
+              <w:t xml:space="preserve"> device using MQTT on the Amazon AWS </w:t>
+            </w:r>
+          </w:p>
+          <w:p>
+            <w:r>
+              <w:t xml:space="preserve">Building a WICED </w:t>
+            </w:r>
+            <w:proofErr w:type="spellStart"/>
+            <w:r>
+              <w:t>IoT</w:t>
+            </w:r>
+            <w:proofErr w:type="spellEnd"/>
+            <w:r>
+              <w:t xml:space="preserve"> device using HTTP</w:t>
+            </w:r>
+          </w:p>
+          <w:p>
+            <w:r>
+              <w:t xml:space="preserve">Building a WICED </w:t>
+            </w:r>
+            <w:proofErr w:type="spellStart"/>
+            <w:r>
+              <w:t>IoT</w:t>
+            </w:r>
+            <w:proofErr w:type="spellEnd"/>
+            <w:r>
+              <w:t xml:space="preserve"> device using AMQP</w:t>
+            </w:r>
+          </w:p>
+          <w:p>
+            <w:r>
+              <w:t xml:space="preserve">Building a WICED </w:t>
+            </w:r>
+            <w:proofErr w:type="spellStart"/>
+            <w:r>
+              <w:t>IoT</w:t>
+            </w:r>
+            <w:proofErr w:type="spellEnd"/>
+            <w:r>
+              <w:t xml:space="preserve"> device using COAP</w:t>
             </w:r>
           </w:p>
         </w:tc>
@@ -898,17 +1181,100 @@
       <w:tr>
         <w:tc>
           <w:tcPr>
-            <w:tcW w:w="3372" w:type="dxa"/>
+            <w:tcW w:w="927" w:type="pct"/>
           </w:tcPr>
           <w:p>
             <w:r>
-              <w:t>09-Glossary</w:t>
+              <w:t>08-Project</w:t>
             </w:r>
           </w:p>
         </w:tc>
         <w:tc>
           <w:tcPr>
-            <w:tcW w:w="6031" w:type="dxa"/>
+            <w:tcW w:w="355" w:type="pct"/>
+          </w:tcPr>
+          <w:p>
+            <w:pPr>
+              <w:jc w:val="center"/>
+            </w:pPr>
+            <w:r>
+              <w:t>240</w:t>
+            </w:r>
+          </w:p>
+        </w:tc>
+        <w:tc>
+          <w:tcPr>
+            <w:tcW w:w="3718" w:type="pct"/>
+          </w:tcPr>
+          <w:p>
+            <w:r>
+              <w:t>Class project.</w:t>
+            </w:r>
+          </w:p>
+        </w:tc>
+      </w:tr>
+      <w:tr>
+        <w:tc>
+          <w:tcPr>
+            <w:tcW w:w="927" w:type="pct"/>
+          </w:tcPr>
+          <w:p>
+            <w:r>
+              <w:t>09-Shield</w:t>
+            </w:r>
+          </w:p>
+        </w:tc>
+        <w:tc>
+          <w:tcPr>
+            <w:tcW w:w="355" w:type="pct"/>
+          </w:tcPr>
+          <w:p>
+            <w:pPr>
+              <w:jc w:val="center"/>
+            </w:pPr>
+            <w:r>
+              <w:t>0</w:t>
+            </w:r>
+          </w:p>
+        </w:tc>
+        <w:tc>
+          <w:tcPr>
+            <w:tcW w:w="3718" w:type="pct"/>
+          </w:tcPr>
+          <w:p>
+            <w:r>
+              <w:t>Details on the analog co-processor shield board.</w:t>
+            </w:r>
+          </w:p>
+        </w:tc>
+      </w:tr>
+      <w:tr>
+        <w:tc>
+          <w:tcPr>
+            <w:tcW w:w="927" w:type="pct"/>
+          </w:tcPr>
+          <w:p>
+            <w:r>
+              <w:t>10-Glossary</w:t>
+            </w:r>
+          </w:p>
+        </w:tc>
+        <w:tc>
+          <w:tcPr>
+            <w:tcW w:w="355" w:type="pct"/>
+          </w:tcPr>
+          <w:p>
+            <w:pPr>
+              <w:jc w:val="center"/>
+            </w:pPr>
+            <w:r>
+              <w:t>0</w:t>
+            </w:r>
+          </w:p>
+        </w:tc>
+        <w:tc>
+          <w:tcPr>
+            <w:tcW w:w="3718" w:type="pct"/>
           </w:tcPr>
           <w:p>
             <w:r>
@@ -931,7 +1297,7 @@
 </file>
 
 <file path=word/endnotes.xml><?xml version="1.0" encoding="utf-8"?>
-<w:endnotes xmlns:wpc="http://schemas.microsoft.com/office/word/2010/wordprocessingCanvas" xmlns:mc="http://schemas.openxmlformats.org/markup-compatibility/2006" xmlns:o="urn:schemas-microsoft-com:office:office" xmlns:r="http://schemas.openxmlformats.org/officeDocument/2006/relationships" xmlns:m="http://schemas.openxmlformats.org/officeDocument/2006/math" xmlns:v="urn:schemas-microsoft-com:vml" xmlns:wp14="http://schemas.microsoft.com/office/word/2010/wordprocessingDrawing" xmlns:wp="http://schemas.openxmlformats.org/drawingml/2006/wordprocessingDrawing" xmlns:w10="urn:schemas-microsoft-com:office:word" xmlns:w="http://schemas.openxmlformats.org/wordprocessingml/2006/main" xmlns:w14="http://schemas.microsoft.com/office/word/2010/wordml" xmlns:w15="http://schemas.microsoft.com/office/word/2012/wordml" xmlns:wpg="http://schemas.microsoft.com/office/word/2010/wordprocessingGroup" xmlns:wpi="http://schemas.microsoft.com/office/word/2010/wordprocessingInk" xmlns:wne="http://schemas.microsoft.com/office/word/2006/wordml" xmlns:wps="http://schemas.microsoft.com/office/word/2010/wordprocessingShape" mc:Ignorable="w14 w15 wp14">
+<w:endnotes xmlns:wpc="http://schemas.microsoft.com/office/word/2010/wordprocessingCanvas" xmlns:mo="http://schemas.microsoft.com/office/mac/office/2008/main" xmlns:mc="http://schemas.openxmlformats.org/markup-compatibility/2006" xmlns:mv="urn:schemas-microsoft-com:mac:vml" xmlns:o="urn:schemas-microsoft-com:office:office" xmlns:r="http://schemas.openxmlformats.org/officeDocument/2006/relationships" xmlns:m="http://schemas.openxmlformats.org/officeDocument/2006/math" xmlns:v="urn:schemas-microsoft-com:vml" xmlns:wp14="http://schemas.microsoft.com/office/word/2010/wordprocessingDrawing" xmlns:wp="http://schemas.openxmlformats.org/drawingml/2006/wordprocessingDrawing" xmlns:w10="urn:schemas-microsoft-com:office:word" xmlns:w="http://schemas.openxmlformats.org/wordprocessingml/2006/main" xmlns:w14="http://schemas.microsoft.com/office/word/2010/wordml" xmlns:w15="http://schemas.microsoft.com/office/word/2012/wordml" xmlns:wpg="http://schemas.microsoft.com/office/word/2010/wordprocessingGroup" xmlns:wpi="http://schemas.microsoft.com/office/word/2010/wordprocessingInk" xmlns:wne="http://schemas.microsoft.com/office/word/2006/wordml" xmlns:wps="http://schemas.microsoft.com/office/word/2010/wordprocessingShape" mc:Ignorable="w14 w15 wp14">
   <w:endnote w:type="separator" w:id="-1">
     <w:p>
       <w:r>
@@ -950,7 +1316,7 @@
 </file>
 
 <file path=word/footer1.xml><?xml version="1.0" encoding="utf-8"?>
-<w:ftr xmlns:wpc="http://schemas.microsoft.com/office/word/2010/wordprocessingCanvas" xmlns:mc="http://schemas.openxmlformats.org/markup-compatibility/2006" xmlns:o="urn:schemas-microsoft-com:office:office" xmlns:r="http://schemas.openxmlformats.org/officeDocument/2006/relationships" xmlns:m="http://schemas.openxmlformats.org/officeDocument/2006/math" xmlns:v="urn:schemas-microsoft-com:vml" xmlns:wp14="http://schemas.microsoft.com/office/word/2010/wordprocessingDrawing" xmlns:wp="http://schemas.openxmlformats.org/drawingml/2006/wordprocessingDrawing" xmlns:w10="urn:schemas-microsoft-com:office:word" xmlns:w="http://schemas.openxmlformats.org/wordprocessingml/2006/main" xmlns:w14="http://schemas.microsoft.com/office/word/2010/wordml" xmlns:w15="http://schemas.microsoft.com/office/word/2012/wordml" xmlns:wpg="http://schemas.microsoft.com/office/word/2010/wordprocessingGroup" xmlns:wpi="http://schemas.microsoft.com/office/word/2010/wordprocessingInk" xmlns:wne="http://schemas.microsoft.com/office/word/2006/wordml" xmlns:wps="http://schemas.microsoft.com/office/word/2010/wordprocessingShape" mc:Ignorable="w14 w15 wp14">
+<w:ftr xmlns:wpc="http://schemas.microsoft.com/office/word/2010/wordprocessingCanvas" xmlns:mo="http://schemas.microsoft.com/office/mac/office/2008/main" xmlns:mc="http://schemas.openxmlformats.org/markup-compatibility/2006" xmlns:mv="urn:schemas-microsoft-com:mac:vml" xmlns:o="urn:schemas-microsoft-com:office:office" xmlns:r="http://schemas.openxmlformats.org/officeDocument/2006/relationships" xmlns:m="http://schemas.openxmlformats.org/officeDocument/2006/math" xmlns:v="urn:schemas-microsoft-com:vml" xmlns:wp14="http://schemas.microsoft.com/office/word/2010/wordprocessingDrawing" xmlns:wp="http://schemas.openxmlformats.org/drawingml/2006/wordprocessingDrawing" xmlns:w10="urn:schemas-microsoft-com:office:word" xmlns:w="http://schemas.openxmlformats.org/wordprocessingml/2006/main" xmlns:w14="http://schemas.microsoft.com/office/word/2010/wordml" xmlns:w15="http://schemas.microsoft.com/office/word/2012/wordml" xmlns:wpg="http://schemas.microsoft.com/office/word/2010/wordprocessingGroup" xmlns:wpi="http://schemas.microsoft.com/office/word/2010/wordprocessingInk" xmlns:wne="http://schemas.microsoft.com/office/word/2006/wordml" xmlns:wps="http://schemas.microsoft.com/office/word/2010/wordprocessingShape" mc:Ignorable="w14 w15 wp14">
   <w:sdt>
     <w:sdtPr>
       <w:id w:val="-596325727"/>
@@ -1006,7 +1372,7 @@
                 <w:bCs/>
                 <w:noProof/>
               </w:rPr>
-              <w:t>2</w:t>
+              <w:t>1</w:t>
             </w:r>
             <w:r>
               <w:rPr>
@@ -1068,7 +1434,7 @@
 </file>
 
 <file path=word/footnotes.xml><?xml version="1.0" encoding="utf-8"?>
-<w:footnotes xmlns:wpc="http://schemas.microsoft.com/office/word/2010/wordprocessingCanvas" xmlns:mc="http://schemas.openxmlformats.org/markup-compatibility/2006" xmlns:o="urn:schemas-microsoft-com:office:office" xmlns:r="http://schemas.openxmlformats.org/officeDocument/2006/relationships" xmlns:m="http://schemas.openxmlformats.org/officeDocument/2006/math" xmlns:v="urn:schemas-microsoft-com:vml" xmlns:wp14="http://schemas.microsoft.com/office/word/2010/wordprocessingDrawing" xmlns:wp="http://schemas.openxmlformats.org/drawingml/2006/wordprocessingDrawing" xmlns:w10="urn:schemas-microsoft-com:office:word" xmlns:w="http://schemas.openxmlformats.org/wordprocessingml/2006/main" xmlns:w14="http://schemas.microsoft.com/office/word/2010/wordml" xmlns:w15="http://schemas.microsoft.com/office/word/2012/wordml" xmlns:wpg="http://schemas.microsoft.com/office/word/2010/wordprocessingGroup" xmlns:wpi="http://schemas.microsoft.com/office/word/2010/wordprocessingInk" xmlns:wne="http://schemas.microsoft.com/office/word/2006/wordml" xmlns:wps="http://schemas.microsoft.com/office/word/2010/wordprocessingShape" mc:Ignorable="w14 w15 wp14">
+<w:footnotes xmlns:wpc="http://schemas.microsoft.com/office/word/2010/wordprocessingCanvas" xmlns:mo="http://schemas.microsoft.com/office/mac/office/2008/main" xmlns:mc="http://schemas.openxmlformats.org/markup-compatibility/2006" xmlns:mv="urn:schemas-microsoft-com:mac:vml" xmlns:o="urn:schemas-microsoft-com:office:office" xmlns:r="http://schemas.openxmlformats.org/officeDocument/2006/relationships" xmlns:m="http://schemas.openxmlformats.org/officeDocument/2006/math" xmlns:v="urn:schemas-microsoft-com:vml" xmlns:wp14="http://schemas.microsoft.com/office/word/2010/wordprocessingDrawing" xmlns:wp="http://schemas.openxmlformats.org/drawingml/2006/wordprocessingDrawing" xmlns:w10="urn:schemas-microsoft-com:office:word" xmlns:w="http://schemas.openxmlformats.org/wordprocessingml/2006/main" xmlns:w14="http://schemas.microsoft.com/office/word/2010/wordml" xmlns:w15="http://schemas.microsoft.com/office/word/2012/wordml" xmlns:wpg="http://schemas.microsoft.com/office/word/2010/wordprocessingGroup" xmlns:wpi="http://schemas.microsoft.com/office/word/2010/wordprocessingInk" xmlns:wne="http://schemas.microsoft.com/office/word/2006/wordml" xmlns:wps="http://schemas.microsoft.com/office/word/2010/wordprocessingShape" mc:Ignorable="w14 w15 wp14">
   <w:footnote w:type="separator" w:id="-1">
     <w:p>
       <w:r>
@@ -1087,8 +1453,8 @@
 </file>
 
 <file path=word/numbering.xml><?xml version="1.0" encoding="utf-8"?>
-<w:numbering xmlns:wpc="http://schemas.microsoft.com/office/word/2010/wordprocessingCanvas" xmlns:mc="http://schemas.openxmlformats.org/markup-compatibility/2006" xmlns:o="urn:schemas-microsoft-com:office:office" xmlns:r="http://schemas.openxmlformats.org/officeDocument/2006/relationships" xmlns:m="http://schemas.openxmlformats.org/officeDocument/2006/math" xmlns:v="urn:schemas-microsoft-com:vml" xmlns:wp14="http://schemas.microsoft.com/office/word/2010/wordprocessingDrawing" xmlns:wp="http://schemas.openxmlformats.org/drawingml/2006/wordprocessingDrawing" xmlns:w10="urn:schemas-microsoft-com:office:word" xmlns:w="http://schemas.openxmlformats.org/wordprocessingml/2006/main" xmlns:w14="http://schemas.microsoft.com/office/word/2010/wordml" xmlns:w15="http://schemas.microsoft.com/office/word/2012/wordml" xmlns:wpg="http://schemas.microsoft.com/office/word/2010/wordprocessingGroup" xmlns:wpi="http://schemas.microsoft.com/office/word/2010/wordprocessingInk" xmlns:wne="http://schemas.microsoft.com/office/word/2006/wordml" xmlns:wps="http://schemas.microsoft.com/office/word/2010/wordprocessingShape" mc:Ignorable="w14 w15 wp14">
-  <w:abstractNum w:abstractNumId="0" w15:restartNumberingAfterBreak="0">
+<w:numbering xmlns:wpc="http://schemas.microsoft.com/office/word/2010/wordprocessingCanvas" xmlns:mo="http://schemas.microsoft.com/office/mac/office/2008/main" xmlns:mc="http://schemas.openxmlformats.org/markup-compatibility/2006" xmlns:mv="urn:schemas-microsoft-com:mac:vml" xmlns:o="urn:schemas-microsoft-com:office:office" xmlns:r="http://schemas.openxmlformats.org/officeDocument/2006/relationships" xmlns:m="http://schemas.openxmlformats.org/officeDocument/2006/math" xmlns:v="urn:schemas-microsoft-com:vml" xmlns:wp14="http://schemas.microsoft.com/office/word/2010/wordprocessingDrawing" xmlns:wp="http://schemas.openxmlformats.org/drawingml/2006/wordprocessingDrawing" xmlns:w10="urn:schemas-microsoft-com:office:word" xmlns:w="http://schemas.openxmlformats.org/wordprocessingml/2006/main" xmlns:w14="http://schemas.microsoft.com/office/word/2010/wordml" xmlns:w15="http://schemas.microsoft.com/office/word/2012/wordml" xmlns:wpg="http://schemas.microsoft.com/office/word/2010/wordprocessingGroup" xmlns:wpi="http://schemas.microsoft.com/office/word/2010/wordprocessingInk" xmlns:wne="http://schemas.microsoft.com/office/word/2006/wordml" xmlns:wps="http://schemas.microsoft.com/office/word/2010/wordprocessingShape" mc:Ignorable="w14 w15 wp14">
+  <w:abstractNum w:abstractNumId="0">
     <w:nsid w:val="01D61B4B"/>
     <w:multiLevelType w:val="hybridMultilevel"/>
     <w:tmpl w:val="98BE5DEC"/>
@@ -1183,7 +1549,7 @@
       </w:pPr>
     </w:lvl>
   </w:abstractNum>
-  <w:abstractNum w:abstractNumId="1" w15:restartNumberingAfterBreak="0">
+  <w:abstractNum w:abstractNumId="1">
     <w:nsid w:val="04543757"/>
     <w:multiLevelType w:val="hybridMultilevel"/>
     <w:tmpl w:val="6C4AC810"/>
@@ -1296,7 +1662,7 @@
       </w:rPr>
     </w:lvl>
   </w:abstractNum>
-  <w:abstractNum w:abstractNumId="2" w15:restartNumberingAfterBreak="0">
+  <w:abstractNum w:abstractNumId="2">
     <w:nsid w:val="0BDF127C"/>
     <w:multiLevelType w:val="hybridMultilevel"/>
     <w:tmpl w:val="680C0D0A"/>
@@ -1382,7 +1748,7 @@
       </w:pPr>
     </w:lvl>
   </w:abstractNum>
-  <w:abstractNum w:abstractNumId="3" w15:restartNumberingAfterBreak="0">
+  <w:abstractNum w:abstractNumId="3">
     <w:nsid w:val="16CF3F66"/>
     <w:multiLevelType w:val="hybridMultilevel"/>
     <w:tmpl w:val="9640A3E6"/>
@@ -1471,7 +1837,7 @@
       </w:pPr>
     </w:lvl>
   </w:abstractNum>
-  <w:abstractNum w:abstractNumId="4" w15:restartNumberingAfterBreak="0">
+  <w:abstractNum w:abstractNumId="4">
     <w:nsid w:val="19B02049"/>
     <w:multiLevelType w:val="hybridMultilevel"/>
     <w:tmpl w:val="49B88726"/>
@@ -1557,7 +1923,7 @@
       </w:pPr>
     </w:lvl>
   </w:abstractNum>
-  <w:abstractNum w:abstractNumId="5" w15:restartNumberingAfterBreak="0">
+  <w:abstractNum w:abstractNumId="5">
     <w:nsid w:val="1C8B3026"/>
     <w:multiLevelType w:val="hybridMultilevel"/>
     <w:tmpl w:val="A21CAFF4"/>
@@ -1643,7 +2009,7 @@
       </w:pPr>
     </w:lvl>
   </w:abstractNum>
-  <w:abstractNum w:abstractNumId="6" w15:restartNumberingAfterBreak="0">
+  <w:abstractNum w:abstractNumId="6">
     <w:nsid w:val="1DE57F78"/>
     <w:multiLevelType w:val="hybridMultilevel"/>
     <w:tmpl w:val="F32C67F6"/>
@@ -1756,7 +2122,7 @@
       </w:rPr>
     </w:lvl>
   </w:abstractNum>
-  <w:abstractNum w:abstractNumId="7" w15:restartNumberingAfterBreak="0">
+  <w:abstractNum w:abstractNumId="7">
     <w:nsid w:val="21696B40"/>
     <w:multiLevelType w:val="hybridMultilevel"/>
     <w:tmpl w:val="AF1E8B50"/>
@@ -1842,7 +2208,7 @@
       </w:pPr>
     </w:lvl>
   </w:abstractNum>
-  <w:abstractNum w:abstractNumId="8" w15:restartNumberingAfterBreak="0">
+  <w:abstractNum w:abstractNumId="8">
     <w:nsid w:val="22321BD4"/>
     <w:multiLevelType w:val="hybridMultilevel"/>
     <w:tmpl w:val="932461D8"/>
@@ -1955,7 +2321,7 @@
       </w:rPr>
     </w:lvl>
   </w:abstractNum>
-  <w:abstractNum w:abstractNumId="9" w15:restartNumberingAfterBreak="0">
+  <w:abstractNum w:abstractNumId="9">
     <w:nsid w:val="22E43F91"/>
     <w:multiLevelType w:val="hybridMultilevel"/>
     <w:tmpl w:val="BDC4A790"/>
@@ -2068,7 +2434,7 @@
       </w:rPr>
     </w:lvl>
   </w:abstractNum>
-  <w:abstractNum w:abstractNumId="10" w15:restartNumberingAfterBreak="0">
+  <w:abstractNum w:abstractNumId="10">
     <w:nsid w:val="2EFD4C18"/>
     <w:multiLevelType w:val="hybridMultilevel"/>
     <w:tmpl w:val="F50211BA"/>
@@ -2181,7 +2547,7 @@
       </w:rPr>
     </w:lvl>
   </w:abstractNum>
-  <w:abstractNum w:abstractNumId="11" w15:restartNumberingAfterBreak="0">
+  <w:abstractNum w:abstractNumId="11">
     <w:nsid w:val="313B4EC7"/>
     <w:multiLevelType w:val="hybridMultilevel"/>
     <w:tmpl w:val="B7EAFA64"/>
@@ -2270,7 +2636,7 @@
       </w:pPr>
     </w:lvl>
   </w:abstractNum>
-  <w:abstractNum w:abstractNumId="12" w15:restartNumberingAfterBreak="0">
+  <w:abstractNum w:abstractNumId="12">
     <w:nsid w:val="39C279C6"/>
     <w:multiLevelType w:val="hybridMultilevel"/>
     <w:tmpl w:val="0B5E56A8"/>
@@ -2356,7 +2722,7 @@
       </w:pPr>
     </w:lvl>
   </w:abstractNum>
-  <w:abstractNum w:abstractNumId="13" w15:restartNumberingAfterBreak="0">
+  <w:abstractNum w:abstractNumId="13">
     <w:nsid w:val="3DA51505"/>
     <w:multiLevelType w:val="hybridMultilevel"/>
     <w:tmpl w:val="257C8FDC"/>
@@ -2442,7 +2808,7 @@
       </w:pPr>
     </w:lvl>
   </w:abstractNum>
-  <w:abstractNum w:abstractNumId="14" w15:restartNumberingAfterBreak="0">
+  <w:abstractNum w:abstractNumId="14">
     <w:nsid w:val="3EE7742C"/>
     <w:multiLevelType w:val="hybridMultilevel"/>
     <w:tmpl w:val="0DDC1E74"/>
@@ -2531,7 +2897,7 @@
       </w:pPr>
     </w:lvl>
   </w:abstractNum>
-  <w:abstractNum w:abstractNumId="15" w15:restartNumberingAfterBreak="0">
+  <w:abstractNum w:abstractNumId="15">
     <w:nsid w:val="4D6B48A5"/>
     <w:multiLevelType w:val="hybridMultilevel"/>
     <w:tmpl w:val="CC2EABA6"/>
@@ -2617,7 +2983,7 @@
       </w:pPr>
     </w:lvl>
   </w:abstractNum>
-  <w:abstractNum w:abstractNumId="16" w15:restartNumberingAfterBreak="0">
+  <w:abstractNum w:abstractNumId="16">
     <w:nsid w:val="4DCB17C4"/>
     <w:multiLevelType w:val="hybridMultilevel"/>
     <w:tmpl w:val="847E7E30"/>
@@ -2703,7 +3069,7 @@
       </w:pPr>
     </w:lvl>
   </w:abstractNum>
-  <w:abstractNum w:abstractNumId="17" w15:restartNumberingAfterBreak="0">
+  <w:abstractNum w:abstractNumId="17">
     <w:nsid w:val="5A0D7024"/>
     <w:multiLevelType w:val="hybridMultilevel"/>
     <w:tmpl w:val="D06C6D70"/>
@@ -2816,7 +3182,7 @@
       </w:rPr>
     </w:lvl>
   </w:abstractNum>
-  <w:abstractNum w:abstractNumId="18" w15:restartNumberingAfterBreak="0">
+  <w:abstractNum w:abstractNumId="18">
     <w:nsid w:val="5AB05BC1"/>
     <w:multiLevelType w:val="hybridMultilevel"/>
     <w:tmpl w:val="A43AB884"/>
@@ -2902,7 +3268,7 @@
       </w:pPr>
     </w:lvl>
   </w:abstractNum>
-  <w:abstractNum w:abstractNumId="19" w15:restartNumberingAfterBreak="0">
+  <w:abstractNum w:abstractNumId="19">
     <w:nsid w:val="5C781F7D"/>
     <w:multiLevelType w:val="hybridMultilevel"/>
     <w:tmpl w:val="64C8EB9A"/>
@@ -2991,7 +3357,7 @@
       </w:pPr>
     </w:lvl>
   </w:abstractNum>
-  <w:abstractNum w:abstractNumId="20" w15:restartNumberingAfterBreak="0">
+  <w:abstractNum w:abstractNumId="20">
     <w:nsid w:val="5F3073CE"/>
     <w:multiLevelType w:val="hybridMultilevel"/>
     <w:tmpl w:val="CFDE2C4C"/>
@@ -3080,7 +3446,7 @@
       </w:pPr>
     </w:lvl>
   </w:abstractNum>
-  <w:abstractNum w:abstractNumId="21" w15:restartNumberingAfterBreak="0">
+  <w:abstractNum w:abstractNumId="21">
     <w:nsid w:val="60124E8B"/>
     <w:multiLevelType w:val="hybridMultilevel"/>
     <w:tmpl w:val="69B4A572"/>
@@ -3193,7 +3559,7 @@
       </w:rPr>
     </w:lvl>
   </w:abstractNum>
-  <w:abstractNum w:abstractNumId="22" w15:restartNumberingAfterBreak="0">
+  <w:abstractNum w:abstractNumId="22">
     <w:nsid w:val="62093E15"/>
     <w:multiLevelType w:val="hybridMultilevel"/>
     <w:tmpl w:val="F212572A"/>
@@ -3306,7 +3672,7 @@
       </w:rPr>
     </w:lvl>
   </w:abstractNum>
-  <w:abstractNum w:abstractNumId="23" w15:restartNumberingAfterBreak="0">
+  <w:abstractNum w:abstractNumId="23">
     <w:nsid w:val="67236A12"/>
     <w:multiLevelType w:val="hybridMultilevel"/>
     <w:tmpl w:val="19B0C604"/>
@@ -3392,7 +3758,7 @@
       </w:pPr>
     </w:lvl>
   </w:abstractNum>
-  <w:abstractNum w:abstractNumId="24" w15:restartNumberingAfterBreak="0">
+  <w:abstractNum w:abstractNumId="24">
     <w:nsid w:val="743739C9"/>
     <w:multiLevelType w:val="hybridMultilevel"/>
     <w:tmpl w:val="4D1694FC"/>
@@ -3505,7 +3871,7 @@
       </w:rPr>
     </w:lvl>
   </w:abstractNum>
-  <w:abstractNum w:abstractNumId="25" w15:restartNumberingAfterBreak="0">
+  <w:abstractNum w:abstractNumId="25">
     <w:nsid w:val="783E41CA"/>
     <w:multiLevelType w:val="hybridMultilevel"/>
     <w:tmpl w:val="664AA8DA"/>
@@ -3618,7 +3984,7 @@
       </w:rPr>
     </w:lvl>
   </w:abstractNum>
-  <w:abstractNum w:abstractNumId="26" w15:restartNumberingAfterBreak="0">
+  <w:abstractNum w:abstractNumId="26">
     <w:nsid w:val="7A6B31D3"/>
     <w:multiLevelType w:val="hybridMultilevel"/>
     <w:tmpl w:val="39F03D6E"/>
@@ -3731,7 +4097,7 @@
       </w:rPr>
     </w:lvl>
   </w:abstractNum>
-  <w:abstractNum w:abstractNumId="27" w15:restartNumberingAfterBreak="0">
+  <w:abstractNum w:abstractNumId="27">
     <w:nsid w:val="7F9D6C64"/>
     <w:multiLevelType w:val="hybridMultilevel"/>
     <w:tmpl w:val="08C2464E"/>
@@ -3921,7 +4287,7 @@
       </w:pPr>
     </w:pPrDefault>
   </w:docDefaults>
-  <w:latentStyles w:defLockedState="0" w:defUIPriority="99" w:defSemiHidden="0" w:defUnhideWhenUsed="0" w:defQFormat="0" w:count="371">
+  <w:latentStyles w:defLockedState="0" w:defUIPriority="99" w:defSemiHidden="0" w:defUnhideWhenUsed="0" w:defQFormat="0" w:count="380">
     <w:lsdException w:name="Normal" w:uiPriority="0" w:qFormat="1"/>
     <w:lsdException w:name="heading 1" w:uiPriority="9" w:qFormat="1"/>
     <w:lsdException w:name="heading 2" w:semiHidden="1" w:uiPriority="9" w:unhideWhenUsed="1" w:qFormat="1"/>
@@ -4297,7 +4663,14 @@
   <w:style w:type="paragraph" w:default="1" w:styleId="Normal">
     <w:name w:val="Normal"/>
     <w:qFormat/>
-    <w:rsid w:val="003818E6"/>
+    <w:rsid w:val="00AC4CB7"/>
+    <w:pPr>
+      <w:spacing w:after="0" w:line="240" w:lineRule="auto"/>
+    </w:pPr>
+    <w:rPr>
+      <w:sz w:val="24"/>
+      <w:szCs w:val="24"/>
+    </w:rPr>
   </w:style>
   <w:style w:type="paragraph" w:styleId="Heading1">
     <w:name w:val="heading 1"/>
@@ -4417,7 +4790,7 @@
     <w:uiPriority w:val="1"/>
     <w:semiHidden/>
     <w:unhideWhenUsed/>
-    <w:rsid w:val="003818E6"/>
+    <w:rsid w:val="00AC4CB7"/>
   </w:style>
   <w:style w:type="table" w:default="1" w:styleId="TableNormal">
     <w:name w:val="Normal Table"/>
@@ -4439,7 +4812,7 @@
     <w:uiPriority w:val="99"/>
     <w:semiHidden/>
     <w:unhideWhenUsed/>
-    <w:rsid w:val="003818E6"/>
+    <w:rsid w:val="00AC4CB7"/>
   </w:style>
   <w:style w:type="paragraph" w:styleId="ListParagraph">
     <w:name w:val="List Paragraph"/>
@@ -4851,6 +5224,7 @@
       <w:szCs w:val="20"/>
     </w:rPr>
     <w:tblPr>
+      <w:tblInd w:w="0" w:type="dxa"/>
       <w:tblBorders>
         <w:top w:val="single" w:sz="4" w:space="0" w:color="auto"/>
         <w:left w:val="single" w:sz="4" w:space="0" w:color="auto"/>
@@ -4859,6 +5233,12 @@
         <w:insideH w:val="single" w:sz="4" w:space="0" w:color="auto"/>
         <w:insideV w:val="single" w:sz="4" w:space="0" w:color="auto"/>
       </w:tblBorders>
+      <w:tblCellMar>
+        <w:top w:w="0" w:type="dxa"/>
+        <w:left w:w="108" w:type="dxa"/>
+        <w:bottom w:w="0" w:type="dxa"/>
+        <w:right w:w="108" w:type="dxa"/>
+      </w:tblCellMar>
     </w:tblPr>
   </w:style>
   <w:style w:type="character" w:styleId="PlaceholderText">
@@ -5216,7 +5596,7 @@
 </file>
 
 <file path=customXml/itemProps1.xml><?xml version="1.0" encoding="utf-8"?>
-<ds:datastoreItem xmlns:ds="http://schemas.openxmlformats.org/officeDocument/2006/customXml" ds:itemID="{62ECEBE1-3DA0-4AFB-AE38-8E2D91489EFF}">
+<ds:datastoreItem xmlns:ds="http://schemas.openxmlformats.org/officeDocument/2006/customXml" ds:itemID="{18A14558-89EA-2748-87EE-5B5CE1D81775}">
   <ds:schemaRefs>
     <ds:schemaRef ds:uri="http://schemas.openxmlformats.org/officeDocument/2006/bibliography"/>
   </ds:schemaRefs>

</xml_diff>

<commit_message>
Updates after pilot class. Add pull down to LED pin on shield board
</commit_message>
<xml_diff>
--- a/labmanual/WA101-00-Intro.docx
+++ b/labmanual/WA101-00-Intro.docx
@@ -1,13 +1,11 @@
 
 <file path=word/document.xml><?xml version="1.0" encoding="utf-8"?>
-<w:document xmlns:wpc="http://schemas.microsoft.com/office/word/2010/wordprocessingCanvas" xmlns:mo="http://schemas.microsoft.com/office/mac/office/2008/main" xmlns:mc="http://schemas.openxmlformats.org/markup-compatibility/2006" xmlns:mv="urn:schemas-microsoft-com:mac:vml" xmlns:o="urn:schemas-microsoft-com:office:office" xmlns:r="http://schemas.openxmlformats.org/officeDocument/2006/relationships" xmlns:m="http://schemas.openxmlformats.org/officeDocument/2006/math" xmlns:v="urn:schemas-microsoft-com:vml" xmlns:wp14="http://schemas.microsoft.com/office/word/2010/wordprocessingDrawing" xmlns:wp="http://schemas.openxmlformats.org/drawingml/2006/wordprocessingDrawing" xmlns:w10="urn:schemas-microsoft-com:office:word" xmlns:w="http://schemas.openxmlformats.org/wordprocessingml/2006/main" xmlns:w14="http://schemas.microsoft.com/office/word/2010/wordml" xmlns:w15="http://schemas.microsoft.com/office/word/2012/wordml" xmlns:wpg="http://schemas.microsoft.com/office/word/2010/wordprocessingGroup" xmlns:wpi="http://schemas.microsoft.com/office/word/2010/wordprocessingInk" xmlns:wne="http://schemas.microsoft.com/office/word/2006/wordml" xmlns:wps="http://schemas.microsoft.com/office/word/2010/wordprocessingShape" mc:Ignorable="w14 w15 wp14">
+<w:document xmlns:wpc="http://schemas.microsoft.com/office/word/2010/wordprocessingCanvas" xmlns:mc="http://schemas.openxmlformats.org/markup-compatibility/2006" xmlns:o="urn:schemas-microsoft-com:office:office" xmlns:r="http://schemas.openxmlformats.org/officeDocument/2006/relationships" xmlns:m="http://schemas.openxmlformats.org/officeDocument/2006/math" xmlns:v="urn:schemas-microsoft-com:vml" xmlns:wp14="http://schemas.microsoft.com/office/word/2010/wordprocessingDrawing" xmlns:wp="http://schemas.openxmlformats.org/drawingml/2006/wordprocessingDrawing" xmlns:w10="urn:schemas-microsoft-com:office:word" xmlns:w="http://schemas.openxmlformats.org/wordprocessingml/2006/main" xmlns:w14="http://schemas.microsoft.com/office/word/2010/wordml" xmlns:w15="http://schemas.microsoft.com/office/word/2012/wordml" xmlns:wpg="http://schemas.microsoft.com/office/word/2010/wordprocessingGroup" xmlns:wpi="http://schemas.microsoft.com/office/word/2010/wordprocessingInk" xmlns:wne="http://schemas.microsoft.com/office/word/2006/wordml" xmlns:wps="http://schemas.microsoft.com/office/word/2010/wordprocessingShape" mc:Ignorable="w14 w15 wp14">
   <w:body>
     <w:p>
       <w:pPr>
         <w:pStyle w:val="Heading1"/>
       </w:pPr>
-      <w:bookmarkStart w:id="0" w:name="_GoBack"/>
-      <w:bookmarkEnd w:id="0"/>
       <w:r>
         <w:t>Chapter 0: Introduction</w:t>
       </w:r>
@@ -28,15 +26,7 @@
         <w:t>C</w:t>
       </w:r>
       <w:r>
-        <w:t xml:space="preserve">hapter 0 you will understand the objectives for the Wireless Internet Connectivity for Embedded Devices (WICED) </w:t>
-      </w:r>
-      <w:proofErr w:type="spellStart"/>
-      <w:r>
-        <w:t>WiFi</w:t>
-      </w:r>
-      <w:proofErr w:type="spellEnd"/>
-      <w:r>
-        <w:t xml:space="preserve"> 101</w:t>
+        <w:t>hapter 0 you will understand the objectives for the Wireless Internet Connectivity for Embedded Devices (WICED) WiFi 101</w:t>
       </w:r>
       <w:r>
         <w:t xml:space="preserve"> Class</w:t>
@@ -119,13 +109,8 @@
         </w:rPr>
         <w:t xml:space="preserve">a </w:t>
       </w:r>
-      <w:proofErr w:type="gramStart"/>
-      <w:r>
-        <w:t>96 page</w:t>
-      </w:r>
-      <w:proofErr w:type="gramEnd"/>
-      <w:r>
-        <w:t xml:space="preserve"> PowerPoint</w:t>
+      <w:r>
+        <w:t>96 page PowerPoint</w:t>
       </w:r>
       <w:r>
         <w:t xml:space="preserve"> presentati</w:t>
@@ -204,15 +189,7 @@
         <w:t>Cypress has</w:t>
       </w:r>
       <w:r>
-        <w:t xml:space="preserve"> the most robust </w:t>
-      </w:r>
-      <w:proofErr w:type="spellStart"/>
-      <w:r>
-        <w:t>WiFi</w:t>
-      </w:r>
-      <w:proofErr w:type="spellEnd"/>
-      <w:r>
-        <w:t xml:space="preserve"> in terms of RF, Chips, Power, Stability</w:t>
+        <w:t xml:space="preserve"> the most robust WiFi in terms of RF, Chips, Power, Stability</w:t>
       </w:r>
       <w:r>
         <w:rPr>
@@ -328,13 +305,8 @@
       <w:r>
         <w:t xml:space="preserve">A survey of the WICED </w:t>
       </w:r>
-      <w:proofErr w:type="spellStart"/>
-      <w:r>
-        <w:t>WiFi</w:t>
-      </w:r>
-      <w:proofErr w:type="spellEnd"/>
-      <w:r>
-        <w:t xml:space="preserve"> </w:t>
+      <w:r>
+        <w:t xml:space="preserve">WiFi </w:t>
       </w:r>
       <w:r>
         <w:t>Ecosystem (</w:t>
@@ -385,29 +357,13 @@
         </w:numPr>
       </w:pPr>
       <w:r>
-        <w:t xml:space="preserve">A survey of using the WICED </w:t>
-      </w:r>
-      <w:proofErr w:type="spellStart"/>
-      <w:r>
-        <w:t>WiFi</w:t>
-      </w:r>
-      <w:proofErr w:type="spellEnd"/>
-      <w:r>
-        <w:t xml:space="preserve"> SDK to create an </w:t>
-      </w:r>
-      <w:proofErr w:type="spellStart"/>
-      <w:r>
-        <w:t>I</w:t>
+        <w:t>A survey of using the WICED WiFi SDK to create an I</w:t>
       </w:r>
       <w:r>
         <w:t>o</w:t>
       </w:r>
       <w:r>
-        <w:t>T</w:t>
-      </w:r>
-      <w:proofErr w:type="spellEnd"/>
-      <w:r>
-        <w:t xml:space="preserve"> device by connecting common MC</w:t>
+        <w:t>T device by connecting common MC</w:t>
       </w:r>
       <w:r>
         <w:t>U I/O peripherals to the “Cloud</w:t>
@@ -443,15 +399,7 @@
         </w:numPr>
       </w:pPr>
       <w:r>
-        <w:t xml:space="preserve">An introduction to </w:t>
-      </w:r>
-      <w:proofErr w:type="spellStart"/>
-      <w:r>
-        <w:t>WiFi</w:t>
-      </w:r>
-      <w:proofErr w:type="spellEnd"/>
-      <w:r>
-        <w:t>.</w:t>
+        <w:t>An introduction to WiFi.</w:t>
       </w:r>
     </w:p>
     <w:p>
@@ -463,13 +411,19 @@
         </w:numPr>
       </w:pPr>
       <w:r>
-        <w:t>An introduction to common cloud application protocols (MQQT, HTTP, COAP)</w:t>
-      </w:r>
-      <w:r>
-        <w:t>, JSON</w:t>
-      </w:r>
-      <w:r>
-        <w:t xml:space="preserve"> and REST.</w:t>
+        <w:t>An introduction to common cloud application protocols</w:t>
+      </w:r>
+      <w:r>
+        <w:t xml:space="preserve">: </w:t>
+      </w:r>
+      <w:r>
+        <w:t>MQ</w:t>
+      </w:r>
+      <w:r>
+        <w:t>T</w:t>
+      </w:r>
+      <w:r>
+        <w:t>T, HTTP, COAP, AMQP</w:t>
       </w:r>
     </w:p>
     <w:p>
@@ -484,6 +438,24 @@
         <w:t xml:space="preserve">An introduction to </w:t>
       </w:r>
       <w:r>
+        <w:t>JSON</w:t>
+      </w:r>
+      <w:r>
+        <w:t xml:space="preserve"> and REST.</w:t>
+      </w:r>
+    </w:p>
+    <w:p>
+      <w:pPr>
+        <w:pStyle w:val="ListParagraph"/>
+        <w:numPr>
+          <w:ilvl w:val="0"/>
+          <w:numId w:val="27"/>
+        </w:numPr>
+      </w:pPr>
+      <w:r>
+        <w:t xml:space="preserve">An introduction to </w:t>
+      </w:r>
+      <w:r>
         <w:t>one</w:t>
       </w:r>
       <w:r>
@@ -543,13 +515,8 @@
         </w:numPr>
       </w:pPr>
       <w:r>
-        <w:t xml:space="preserve">A detailed examination of </w:t>
-      </w:r>
-      <w:proofErr w:type="spellStart"/>
-      <w:r>
-        <w:t>WiFi</w:t>
-      </w:r>
-      <w:proofErr w:type="spellEnd"/>
+        <w:t>A detailed examination of WiFi</w:t>
+      </w:r>
       <w:r>
         <w:t xml:space="preserve"> or RF Parameters</w:t>
       </w:r>
@@ -607,11 +574,9 @@
       <w:r>
         <w:t xml:space="preserve">An introduction to </w:t>
       </w:r>
-      <w:proofErr w:type="spellStart"/>
-      <w:r>
-        <w:t>Zigbee</w:t>
-      </w:r>
-      <w:proofErr w:type="spellEnd"/>
+      <w:r>
+        <w:t>ZigBee</w:t>
+      </w:r>
       <w:r>
         <w:t>.</w:t>
       </w:r>
@@ -640,15 +605,7 @@
         </w:numPr>
       </w:pPr>
       <w:r>
-        <w:t xml:space="preserve">A discussion of how to pick the correct </w:t>
-      </w:r>
-      <w:proofErr w:type="spellStart"/>
-      <w:r>
-        <w:t>WiFi</w:t>
-      </w:r>
-      <w:proofErr w:type="spellEnd"/>
-      <w:r>
-        <w:t xml:space="preserve"> Module</w:t>
+        <w:t>A discussion of how to pick the correct WiFi Module</w:t>
       </w:r>
       <w:r>
         <w:t>.</w:t>
@@ -697,13 +654,8 @@
       <w:r>
         <w:t xml:space="preserve">, </w:t>
       </w:r>
-      <w:proofErr w:type="spellStart"/>
-      <w:r>
-        <w:t>WiFi</w:t>
-      </w:r>
-      <w:proofErr w:type="spellEnd"/>
-      <w:r>
-        <w:t xml:space="preserve"> Station Introducers, </w:t>
+      <w:r>
+        <w:t xml:space="preserve">WiFi Station Introducers, </w:t>
       </w:r>
       <w:r>
         <w:t>BLE Introducers</w:t>
@@ -867,23 +819,7 @@
           </w:tcPr>
           <w:p>
             <w:r>
-              <w:t xml:space="preserve">A tour of the WICED </w:t>
-            </w:r>
-            <w:proofErr w:type="spellStart"/>
-            <w:r>
-              <w:t>WiFi</w:t>
-            </w:r>
-            <w:proofErr w:type="spellEnd"/>
-            <w:r>
-              <w:t xml:space="preserve"> SDK, </w:t>
-            </w:r>
-            <w:proofErr w:type="spellStart"/>
-            <w:r>
-              <w:t>WiFi</w:t>
-            </w:r>
-            <w:proofErr w:type="spellEnd"/>
-            <w:r>
-              <w:t xml:space="preserve"> Standard, Chips, Modules, and Kits.</w:t>
+              <w:t>A tour of the WICED WiFi SDK, WiFi Standard, Chips, Modules, and Kits.</w:t>
             </w:r>
           </w:p>
         </w:tc>
@@ -920,6 +856,11 @@
             <w:r>
               <w:t>How creating a new project and how to use chip peripherals such as GPIOs, interrupts, UART, I2C, etc.</w:t>
             </w:r>
+            <w:r>
+              <w:t xml:space="preserve"> The basic process of building and programming a project is introduced.</w:t>
+            </w:r>
+            <w:bookmarkStart w:id="0" w:name="_GoBack"/>
+            <w:bookmarkEnd w:id="0"/>
           </w:p>
         </w:tc>
       </w:tr>
@@ -955,6 +896,9 @@
             <w:r>
               <w:t>How to use the Thread-X RTOS in a WICED chip.</w:t>
             </w:r>
+            <w:r>
+              <w:t xml:space="preserve"> The debugger is also introduced.</w:t>
+            </w:r>
           </w:p>
         </w:tc>
       </w:tr>
@@ -1023,15 +967,7 @@
           </w:tcPr>
           <w:p>
             <w:r>
-              <w:t xml:space="preserve">How to connect to and interact with </w:t>
-            </w:r>
-            <w:proofErr w:type="spellStart"/>
-            <w:r>
-              <w:t>WiFi</w:t>
-            </w:r>
-            <w:proofErr w:type="spellEnd"/>
-            <w:r>
-              <w:t xml:space="preserve"> access points.</w:t>
+              <w:t>How to connect to and interact with WiFi access points.</w:t>
             </w:r>
           </w:p>
         </w:tc>
@@ -1126,54 +1062,22 @@
           </w:p>
           <w:p>
             <w:r>
-              <w:t xml:space="preserve">Building a WICED </w:t>
-            </w:r>
-            <w:proofErr w:type="spellStart"/>
-            <w:r>
-              <w:t>IoT</w:t>
-            </w:r>
-            <w:proofErr w:type="spellEnd"/>
-            <w:r>
-              <w:t xml:space="preserve"> device using MQTT on the Amazon AWS </w:t>
+              <w:t xml:space="preserve">Building a WICED IoT device using MQTT on the Amazon AWS </w:t>
             </w:r>
           </w:p>
           <w:p>
             <w:r>
-              <w:t xml:space="preserve">Building a WICED </w:t>
-            </w:r>
-            <w:proofErr w:type="spellStart"/>
-            <w:r>
-              <w:t>IoT</w:t>
-            </w:r>
-            <w:proofErr w:type="spellEnd"/>
-            <w:r>
-              <w:t xml:space="preserve"> device using HTTP</w:t>
+              <w:t>Building a WICED IoT device using HTTP</w:t>
             </w:r>
           </w:p>
           <w:p>
             <w:r>
-              <w:t xml:space="preserve">Building a WICED </w:t>
-            </w:r>
-            <w:proofErr w:type="spellStart"/>
-            <w:r>
-              <w:t>IoT</w:t>
-            </w:r>
-            <w:proofErr w:type="spellEnd"/>
-            <w:r>
-              <w:t xml:space="preserve"> device using AMQP</w:t>
+              <w:t>Building a WICED IoT device using AMQP</w:t>
             </w:r>
           </w:p>
           <w:p>
             <w:r>
-              <w:t xml:space="preserve">Building a WICED </w:t>
-            </w:r>
-            <w:proofErr w:type="spellStart"/>
-            <w:r>
-              <w:t>IoT</w:t>
-            </w:r>
-            <w:proofErr w:type="spellEnd"/>
-            <w:r>
-              <w:t xml:space="preserve"> device using COAP</w:t>
+              <w:t>Building a WICED IoT device using COAP</w:t>
             </w:r>
           </w:p>
         </w:tc>
@@ -1285,6 +1189,11 @@
       </w:tr>
     </w:tbl>
     <w:p/>
+    <w:p>
+      <w:r>
+        <w:t>Most of the chapters have exercises. Some are marked as “Advanced”. You should focus on the basic exercises first and work on the advanced ones if time allows, but you don’t need to complete all of the advanced exercises before moving onto the next section.</w:t>
+      </w:r>
+    </w:p>
     <w:sectPr>
       <w:footerReference w:type="default" r:id="rId8"/>
       <w:pgSz w:w="12240" w:h="15840"/>
@@ -1297,7 +1206,7 @@
 </file>
 
 <file path=word/endnotes.xml><?xml version="1.0" encoding="utf-8"?>
-<w:endnotes xmlns:wpc="http://schemas.microsoft.com/office/word/2010/wordprocessingCanvas" xmlns:mo="http://schemas.microsoft.com/office/mac/office/2008/main" xmlns:mc="http://schemas.openxmlformats.org/markup-compatibility/2006" xmlns:mv="urn:schemas-microsoft-com:mac:vml" xmlns:o="urn:schemas-microsoft-com:office:office" xmlns:r="http://schemas.openxmlformats.org/officeDocument/2006/relationships" xmlns:m="http://schemas.openxmlformats.org/officeDocument/2006/math" xmlns:v="urn:schemas-microsoft-com:vml" xmlns:wp14="http://schemas.microsoft.com/office/word/2010/wordprocessingDrawing" xmlns:wp="http://schemas.openxmlformats.org/drawingml/2006/wordprocessingDrawing" xmlns:w10="urn:schemas-microsoft-com:office:word" xmlns:w="http://schemas.openxmlformats.org/wordprocessingml/2006/main" xmlns:w14="http://schemas.microsoft.com/office/word/2010/wordml" xmlns:w15="http://schemas.microsoft.com/office/word/2012/wordml" xmlns:wpg="http://schemas.microsoft.com/office/word/2010/wordprocessingGroup" xmlns:wpi="http://schemas.microsoft.com/office/word/2010/wordprocessingInk" xmlns:wne="http://schemas.microsoft.com/office/word/2006/wordml" xmlns:wps="http://schemas.microsoft.com/office/word/2010/wordprocessingShape" mc:Ignorable="w14 w15 wp14">
+<w:endnotes xmlns:wpc="http://schemas.microsoft.com/office/word/2010/wordprocessingCanvas" xmlns:mc="http://schemas.openxmlformats.org/markup-compatibility/2006" xmlns:o="urn:schemas-microsoft-com:office:office" xmlns:r="http://schemas.openxmlformats.org/officeDocument/2006/relationships" xmlns:m="http://schemas.openxmlformats.org/officeDocument/2006/math" xmlns:v="urn:schemas-microsoft-com:vml" xmlns:wp14="http://schemas.microsoft.com/office/word/2010/wordprocessingDrawing" xmlns:wp="http://schemas.openxmlformats.org/drawingml/2006/wordprocessingDrawing" xmlns:w10="urn:schemas-microsoft-com:office:word" xmlns:w="http://schemas.openxmlformats.org/wordprocessingml/2006/main" xmlns:w14="http://schemas.microsoft.com/office/word/2010/wordml" xmlns:w15="http://schemas.microsoft.com/office/word/2012/wordml" xmlns:wpg="http://schemas.microsoft.com/office/word/2010/wordprocessingGroup" xmlns:wpi="http://schemas.microsoft.com/office/word/2010/wordprocessingInk" xmlns:wne="http://schemas.microsoft.com/office/word/2006/wordml" xmlns:wps="http://schemas.microsoft.com/office/word/2010/wordprocessingShape" mc:Ignorable="w14 w15 wp14">
   <w:endnote w:type="separator" w:id="-1">
     <w:p>
       <w:r>
@@ -1316,7 +1225,7 @@
 </file>
 
 <file path=word/footer1.xml><?xml version="1.0" encoding="utf-8"?>
-<w:ftr xmlns:wpc="http://schemas.microsoft.com/office/word/2010/wordprocessingCanvas" xmlns:mo="http://schemas.microsoft.com/office/mac/office/2008/main" xmlns:mc="http://schemas.openxmlformats.org/markup-compatibility/2006" xmlns:mv="urn:schemas-microsoft-com:mac:vml" xmlns:o="urn:schemas-microsoft-com:office:office" xmlns:r="http://schemas.openxmlformats.org/officeDocument/2006/relationships" xmlns:m="http://schemas.openxmlformats.org/officeDocument/2006/math" xmlns:v="urn:schemas-microsoft-com:vml" xmlns:wp14="http://schemas.microsoft.com/office/word/2010/wordprocessingDrawing" xmlns:wp="http://schemas.openxmlformats.org/drawingml/2006/wordprocessingDrawing" xmlns:w10="urn:schemas-microsoft-com:office:word" xmlns:w="http://schemas.openxmlformats.org/wordprocessingml/2006/main" xmlns:w14="http://schemas.microsoft.com/office/word/2010/wordml" xmlns:w15="http://schemas.microsoft.com/office/word/2012/wordml" xmlns:wpg="http://schemas.microsoft.com/office/word/2010/wordprocessingGroup" xmlns:wpi="http://schemas.microsoft.com/office/word/2010/wordprocessingInk" xmlns:wne="http://schemas.microsoft.com/office/word/2006/wordml" xmlns:wps="http://schemas.microsoft.com/office/word/2010/wordprocessingShape" mc:Ignorable="w14 w15 wp14">
+<w:ftr xmlns:wpc="http://schemas.microsoft.com/office/word/2010/wordprocessingCanvas" xmlns:mc="http://schemas.openxmlformats.org/markup-compatibility/2006" xmlns:o="urn:schemas-microsoft-com:office:office" xmlns:r="http://schemas.openxmlformats.org/officeDocument/2006/relationships" xmlns:m="http://schemas.openxmlformats.org/officeDocument/2006/math" xmlns:v="urn:schemas-microsoft-com:vml" xmlns:wp14="http://schemas.microsoft.com/office/word/2010/wordprocessingDrawing" xmlns:wp="http://schemas.openxmlformats.org/drawingml/2006/wordprocessingDrawing" xmlns:w10="urn:schemas-microsoft-com:office:word" xmlns:w="http://schemas.openxmlformats.org/wordprocessingml/2006/main" xmlns:w14="http://schemas.microsoft.com/office/word/2010/wordml" xmlns:w15="http://schemas.microsoft.com/office/word/2012/wordml" xmlns:wpg="http://schemas.microsoft.com/office/word/2010/wordprocessingGroup" xmlns:wpi="http://schemas.microsoft.com/office/word/2010/wordprocessingInk" xmlns:wne="http://schemas.microsoft.com/office/word/2006/wordml" xmlns:wps="http://schemas.microsoft.com/office/word/2010/wordprocessingShape" mc:Ignorable="w14 w15 wp14">
   <w:sdt>
     <w:sdtPr>
       <w:id w:val="-596325727"/>
@@ -1372,7 +1281,7 @@
                 <w:bCs/>
                 <w:noProof/>
               </w:rPr>
-              <w:t>1</w:t>
+              <w:t>2</w:t>
             </w:r>
             <w:r>
               <w:rPr>
@@ -1434,7 +1343,7 @@
 </file>
 
 <file path=word/footnotes.xml><?xml version="1.0" encoding="utf-8"?>
-<w:footnotes xmlns:wpc="http://schemas.microsoft.com/office/word/2010/wordprocessingCanvas" xmlns:mo="http://schemas.microsoft.com/office/mac/office/2008/main" xmlns:mc="http://schemas.openxmlformats.org/markup-compatibility/2006" xmlns:mv="urn:schemas-microsoft-com:mac:vml" xmlns:o="urn:schemas-microsoft-com:office:office" xmlns:r="http://schemas.openxmlformats.org/officeDocument/2006/relationships" xmlns:m="http://schemas.openxmlformats.org/officeDocument/2006/math" xmlns:v="urn:schemas-microsoft-com:vml" xmlns:wp14="http://schemas.microsoft.com/office/word/2010/wordprocessingDrawing" xmlns:wp="http://schemas.openxmlformats.org/drawingml/2006/wordprocessingDrawing" xmlns:w10="urn:schemas-microsoft-com:office:word" xmlns:w="http://schemas.openxmlformats.org/wordprocessingml/2006/main" xmlns:w14="http://schemas.microsoft.com/office/word/2010/wordml" xmlns:w15="http://schemas.microsoft.com/office/word/2012/wordml" xmlns:wpg="http://schemas.microsoft.com/office/word/2010/wordprocessingGroup" xmlns:wpi="http://schemas.microsoft.com/office/word/2010/wordprocessingInk" xmlns:wne="http://schemas.microsoft.com/office/word/2006/wordml" xmlns:wps="http://schemas.microsoft.com/office/word/2010/wordprocessingShape" mc:Ignorable="w14 w15 wp14">
+<w:footnotes xmlns:wpc="http://schemas.microsoft.com/office/word/2010/wordprocessingCanvas" xmlns:mc="http://schemas.openxmlformats.org/markup-compatibility/2006" xmlns:o="urn:schemas-microsoft-com:office:office" xmlns:r="http://schemas.openxmlformats.org/officeDocument/2006/relationships" xmlns:m="http://schemas.openxmlformats.org/officeDocument/2006/math" xmlns:v="urn:schemas-microsoft-com:vml" xmlns:wp14="http://schemas.microsoft.com/office/word/2010/wordprocessingDrawing" xmlns:wp="http://schemas.openxmlformats.org/drawingml/2006/wordprocessingDrawing" xmlns:w10="urn:schemas-microsoft-com:office:word" xmlns:w="http://schemas.openxmlformats.org/wordprocessingml/2006/main" xmlns:w14="http://schemas.microsoft.com/office/word/2010/wordml" xmlns:w15="http://schemas.microsoft.com/office/word/2012/wordml" xmlns:wpg="http://schemas.microsoft.com/office/word/2010/wordprocessingGroup" xmlns:wpi="http://schemas.microsoft.com/office/word/2010/wordprocessingInk" xmlns:wne="http://schemas.microsoft.com/office/word/2006/wordml" xmlns:wps="http://schemas.microsoft.com/office/word/2010/wordprocessingShape" mc:Ignorable="w14 w15 wp14">
   <w:footnote w:type="separator" w:id="-1">
     <w:p>
       <w:r>
@@ -1453,8 +1362,8 @@
 </file>
 
 <file path=word/numbering.xml><?xml version="1.0" encoding="utf-8"?>
-<w:numbering xmlns:wpc="http://schemas.microsoft.com/office/word/2010/wordprocessingCanvas" xmlns:mo="http://schemas.microsoft.com/office/mac/office/2008/main" xmlns:mc="http://schemas.openxmlformats.org/markup-compatibility/2006" xmlns:mv="urn:schemas-microsoft-com:mac:vml" xmlns:o="urn:schemas-microsoft-com:office:office" xmlns:r="http://schemas.openxmlformats.org/officeDocument/2006/relationships" xmlns:m="http://schemas.openxmlformats.org/officeDocument/2006/math" xmlns:v="urn:schemas-microsoft-com:vml" xmlns:wp14="http://schemas.microsoft.com/office/word/2010/wordprocessingDrawing" xmlns:wp="http://schemas.openxmlformats.org/drawingml/2006/wordprocessingDrawing" xmlns:w10="urn:schemas-microsoft-com:office:word" xmlns:w="http://schemas.openxmlformats.org/wordprocessingml/2006/main" xmlns:w14="http://schemas.microsoft.com/office/word/2010/wordml" xmlns:w15="http://schemas.microsoft.com/office/word/2012/wordml" xmlns:wpg="http://schemas.microsoft.com/office/word/2010/wordprocessingGroup" xmlns:wpi="http://schemas.microsoft.com/office/word/2010/wordprocessingInk" xmlns:wne="http://schemas.microsoft.com/office/word/2006/wordml" xmlns:wps="http://schemas.microsoft.com/office/word/2010/wordprocessingShape" mc:Ignorable="w14 w15 wp14">
-  <w:abstractNum w:abstractNumId="0">
+<w:numbering xmlns:wpc="http://schemas.microsoft.com/office/word/2010/wordprocessingCanvas" xmlns:mc="http://schemas.openxmlformats.org/markup-compatibility/2006" xmlns:o="urn:schemas-microsoft-com:office:office" xmlns:r="http://schemas.openxmlformats.org/officeDocument/2006/relationships" xmlns:m="http://schemas.openxmlformats.org/officeDocument/2006/math" xmlns:v="urn:schemas-microsoft-com:vml" xmlns:wp14="http://schemas.microsoft.com/office/word/2010/wordprocessingDrawing" xmlns:wp="http://schemas.openxmlformats.org/drawingml/2006/wordprocessingDrawing" xmlns:w10="urn:schemas-microsoft-com:office:word" xmlns:w="http://schemas.openxmlformats.org/wordprocessingml/2006/main" xmlns:w14="http://schemas.microsoft.com/office/word/2010/wordml" xmlns:w15="http://schemas.microsoft.com/office/word/2012/wordml" xmlns:wpg="http://schemas.microsoft.com/office/word/2010/wordprocessingGroup" xmlns:wpi="http://schemas.microsoft.com/office/word/2010/wordprocessingInk" xmlns:wne="http://schemas.microsoft.com/office/word/2006/wordml" xmlns:wps="http://schemas.microsoft.com/office/word/2010/wordprocessingShape" mc:Ignorable="w14 w15 wp14">
+  <w:abstractNum w:abstractNumId="0" w15:restartNumberingAfterBreak="0">
     <w:nsid w:val="01D61B4B"/>
     <w:multiLevelType w:val="hybridMultilevel"/>
     <w:tmpl w:val="98BE5DEC"/>
@@ -1549,7 +1458,7 @@
       </w:pPr>
     </w:lvl>
   </w:abstractNum>
-  <w:abstractNum w:abstractNumId="1">
+  <w:abstractNum w:abstractNumId="1" w15:restartNumberingAfterBreak="0">
     <w:nsid w:val="04543757"/>
     <w:multiLevelType w:val="hybridMultilevel"/>
     <w:tmpl w:val="6C4AC810"/>
@@ -1662,7 +1571,7 @@
       </w:rPr>
     </w:lvl>
   </w:abstractNum>
-  <w:abstractNum w:abstractNumId="2">
+  <w:abstractNum w:abstractNumId="2" w15:restartNumberingAfterBreak="0">
     <w:nsid w:val="0BDF127C"/>
     <w:multiLevelType w:val="hybridMultilevel"/>
     <w:tmpl w:val="680C0D0A"/>
@@ -1748,7 +1657,7 @@
       </w:pPr>
     </w:lvl>
   </w:abstractNum>
-  <w:abstractNum w:abstractNumId="3">
+  <w:abstractNum w:abstractNumId="3" w15:restartNumberingAfterBreak="0">
     <w:nsid w:val="16CF3F66"/>
     <w:multiLevelType w:val="hybridMultilevel"/>
     <w:tmpl w:val="9640A3E6"/>
@@ -1837,7 +1746,7 @@
       </w:pPr>
     </w:lvl>
   </w:abstractNum>
-  <w:abstractNum w:abstractNumId="4">
+  <w:abstractNum w:abstractNumId="4" w15:restartNumberingAfterBreak="0">
     <w:nsid w:val="19B02049"/>
     <w:multiLevelType w:val="hybridMultilevel"/>
     <w:tmpl w:val="49B88726"/>
@@ -1923,7 +1832,7 @@
       </w:pPr>
     </w:lvl>
   </w:abstractNum>
-  <w:abstractNum w:abstractNumId="5">
+  <w:abstractNum w:abstractNumId="5" w15:restartNumberingAfterBreak="0">
     <w:nsid w:val="1C8B3026"/>
     <w:multiLevelType w:val="hybridMultilevel"/>
     <w:tmpl w:val="A21CAFF4"/>
@@ -2009,7 +1918,7 @@
       </w:pPr>
     </w:lvl>
   </w:abstractNum>
-  <w:abstractNum w:abstractNumId="6">
+  <w:abstractNum w:abstractNumId="6" w15:restartNumberingAfterBreak="0">
     <w:nsid w:val="1DE57F78"/>
     <w:multiLevelType w:val="hybridMultilevel"/>
     <w:tmpl w:val="F32C67F6"/>
@@ -2122,7 +2031,7 @@
       </w:rPr>
     </w:lvl>
   </w:abstractNum>
-  <w:abstractNum w:abstractNumId="7">
+  <w:abstractNum w:abstractNumId="7" w15:restartNumberingAfterBreak="0">
     <w:nsid w:val="21696B40"/>
     <w:multiLevelType w:val="hybridMultilevel"/>
     <w:tmpl w:val="AF1E8B50"/>
@@ -2208,7 +2117,7 @@
       </w:pPr>
     </w:lvl>
   </w:abstractNum>
-  <w:abstractNum w:abstractNumId="8">
+  <w:abstractNum w:abstractNumId="8" w15:restartNumberingAfterBreak="0">
     <w:nsid w:val="22321BD4"/>
     <w:multiLevelType w:val="hybridMultilevel"/>
     <w:tmpl w:val="932461D8"/>
@@ -2321,7 +2230,7 @@
       </w:rPr>
     </w:lvl>
   </w:abstractNum>
-  <w:abstractNum w:abstractNumId="9">
+  <w:abstractNum w:abstractNumId="9" w15:restartNumberingAfterBreak="0">
     <w:nsid w:val="22E43F91"/>
     <w:multiLevelType w:val="hybridMultilevel"/>
     <w:tmpl w:val="BDC4A790"/>
@@ -2434,7 +2343,7 @@
       </w:rPr>
     </w:lvl>
   </w:abstractNum>
-  <w:abstractNum w:abstractNumId="10">
+  <w:abstractNum w:abstractNumId="10" w15:restartNumberingAfterBreak="0">
     <w:nsid w:val="2EFD4C18"/>
     <w:multiLevelType w:val="hybridMultilevel"/>
     <w:tmpl w:val="F50211BA"/>
@@ -2547,7 +2456,7 @@
       </w:rPr>
     </w:lvl>
   </w:abstractNum>
-  <w:abstractNum w:abstractNumId="11">
+  <w:abstractNum w:abstractNumId="11" w15:restartNumberingAfterBreak="0">
     <w:nsid w:val="313B4EC7"/>
     <w:multiLevelType w:val="hybridMultilevel"/>
     <w:tmpl w:val="B7EAFA64"/>
@@ -2636,7 +2545,7 @@
       </w:pPr>
     </w:lvl>
   </w:abstractNum>
-  <w:abstractNum w:abstractNumId="12">
+  <w:abstractNum w:abstractNumId="12" w15:restartNumberingAfterBreak="0">
     <w:nsid w:val="39C279C6"/>
     <w:multiLevelType w:val="hybridMultilevel"/>
     <w:tmpl w:val="0B5E56A8"/>
@@ -2722,7 +2631,7 @@
       </w:pPr>
     </w:lvl>
   </w:abstractNum>
-  <w:abstractNum w:abstractNumId="13">
+  <w:abstractNum w:abstractNumId="13" w15:restartNumberingAfterBreak="0">
     <w:nsid w:val="3DA51505"/>
     <w:multiLevelType w:val="hybridMultilevel"/>
     <w:tmpl w:val="257C8FDC"/>
@@ -2808,7 +2717,7 @@
       </w:pPr>
     </w:lvl>
   </w:abstractNum>
-  <w:abstractNum w:abstractNumId="14">
+  <w:abstractNum w:abstractNumId="14" w15:restartNumberingAfterBreak="0">
     <w:nsid w:val="3EE7742C"/>
     <w:multiLevelType w:val="hybridMultilevel"/>
     <w:tmpl w:val="0DDC1E74"/>
@@ -2897,7 +2806,7 @@
       </w:pPr>
     </w:lvl>
   </w:abstractNum>
-  <w:abstractNum w:abstractNumId="15">
+  <w:abstractNum w:abstractNumId="15" w15:restartNumberingAfterBreak="0">
     <w:nsid w:val="4D6B48A5"/>
     <w:multiLevelType w:val="hybridMultilevel"/>
     <w:tmpl w:val="CC2EABA6"/>
@@ -2983,7 +2892,7 @@
       </w:pPr>
     </w:lvl>
   </w:abstractNum>
-  <w:abstractNum w:abstractNumId="16">
+  <w:abstractNum w:abstractNumId="16" w15:restartNumberingAfterBreak="0">
     <w:nsid w:val="4DCB17C4"/>
     <w:multiLevelType w:val="hybridMultilevel"/>
     <w:tmpl w:val="847E7E30"/>
@@ -3069,7 +2978,7 @@
       </w:pPr>
     </w:lvl>
   </w:abstractNum>
-  <w:abstractNum w:abstractNumId="17">
+  <w:abstractNum w:abstractNumId="17" w15:restartNumberingAfterBreak="0">
     <w:nsid w:val="5A0D7024"/>
     <w:multiLevelType w:val="hybridMultilevel"/>
     <w:tmpl w:val="D06C6D70"/>
@@ -3182,7 +3091,7 @@
       </w:rPr>
     </w:lvl>
   </w:abstractNum>
-  <w:abstractNum w:abstractNumId="18">
+  <w:abstractNum w:abstractNumId="18" w15:restartNumberingAfterBreak="0">
     <w:nsid w:val="5AB05BC1"/>
     <w:multiLevelType w:val="hybridMultilevel"/>
     <w:tmpl w:val="A43AB884"/>
@@ -3268,7 +3177,7 @@
       </w:pPr>
     </w:lvl>
   </w:abstractNum>
-  <w:abstractNum w:abstractNumId="19">
+  <w:abstractNum w:abstractNumId="19" w15:restartNumberingAfterBreak="0">
     <w:nsid w:val="5C781F7D"/>
     <w:multiLevelType w:val="hybridMultilevel"/>
     <w:tmpl w:val="64C8EB9A"/>
@@ -3357,7 +3266,7 @@
       </w:pPr>
     </w:lvl>
   </w:abstractNum>
-  <w:abstractNum w:abstractNumId="20">
+  <w:abstractNum w:abstractNumId="20" w15:restartNumberingAfterBreak="0">
     <w:nsid w:val="5F3073CE"/>
     <w:multiLevelType w:val="hybridMultilevel"/>
     <w:tmpl w:val="CFDE2C4C"/>
@@ -3446,7 +3355,7 @@
       </w:pPr>
     </w:lvl>
   </w:abstractNum>
-  <w:abstractNum w:abstractNumId="21">
+  <w:abstractNum w:abstractNumId="21" w15:restartNumberingAfterBreak="0">
     <w:nsid w:val="60124E8B"/>
     <w:multiLevelType w:val="hybridMultilevel"/>
     <w:tmpl w:val="69B4A572"/>
@@ -3559,7 +3468,7 @@
       </w:rPr>
     </w:lvl>
   </w:abstractNum>
-  <w:abstractNum w:abstractNumId="22">
+  <w:abstractNum w:abstractNumId="22" w15:restartNumberingAfterBreak="0">
     <w:nsid w:val="62093E15"/>
     <w:multiLevelType w:val="hybridMultilevel"/>
     <w:tmpl w:val="F212572A"/>
@@ -3672,7 +3581,7 @@
       </w:rPr>
     </w:lvl>
   </w:abstractNum>
-  <w:abstractNum w:abstractNumId="23">
+  <w:abstractNum w:abstractNumId="23" w15:restartNumberingAfterBreak="0">
     <w:nsid w:val="67236A12"/>
     <w:multiLevelType w:val="hybridMultilevel"/>
     <w:tmpl w:val="19B0C604"/>
@@ -3758,7 +3667,7 @@
       </w:pPr>
     </w:lvl>
   </w:abstractNum>
-  <w:abstractNum w:abstractNumId="24">
+  <w:abstractNum w:abstractNumId="24" w15:restartNumberingAfterBreak="0">
     <w:nsid w:val="743739C9"/>
     <w:multiLevelType w:val="hybridMultilevel"/>
     <w:tmpl w:val="4D1694FC"/>
@@ -3871,7 +3780,7 @@
       </w:rPr>
     </w:lvl>
   </w:abstractNum>
-  <w:abstractNum w:abstractNumId="25">
+  <w:abstractNum w:abstractNumId="25" w15:restartNumberingAfterBreak="0">
     <w:nsid w:val="783E41CA"/>
     <w:multiLevelType w:val="hybridMultilevel"/>
     <w:tmpl w:val="664AA8DA"/>
@@ -3984,7 +3893,7 @@
       </w:rPr>
     </w:lvl>
   </w:abstractNum>
-  <w:abstractNum w:abstractNumId="26">
+  <w:abstractNum w:abstractNumId="26" w15:restartNumberingAfterBreak="0">
     <w:nsid w:val="7A6B31D3"/>
     <w:multiLevelType w:val="hybridMultilevel"/>
     <w:tmpl w:val="39F03D6E"/>
@@ -4097,7 +4006,7 @@
       </w:rPr>
     </w:lvl>
   </w:abstractNum>
-  <w:abstractNum w:abstractNumId="27">
+  <w:abstractNum w:abstractNumId="27" w15:restartNumberingAfterBreak="0">
     <w:nsid w:val="7F9D6C64"/>
     <w:multiLevelType w:val="hybridMultilevel"/>
     <w:tmpl w:val="08C2464E"/>
@@ -4287,7 +4196,7 @@
       </w:pPr>
     </w:pPrDefault>
   </w:docDefaults>
-  <w:latentStyles w:defLockedState="0" w:defUIPriority="99" w:defSemiHidden="0" w:defUnhideWhenUsed="0" w:defQFormat="0" w:count="380">
+  <w:latentStyles w:defLockedState="0" w:defUIPriority="99" w:defSemiHidden="0" w:defUnhideWhenUsed="0" w:defQFormat="0" w:count="371">
     <w:lsdException w:name="Normal" w:uiPriority="0" w:qFormat="1"/>
     <w:lsdException w:name="heading 1" w:uiPriority="9" w:qFormat="1"/>
     <w:lsdException w:name="heading 2" w:semiHidden="1" w:uiPriority="9" w:unhideWhenUsed="1" w:qFormat="1"/>
@@ -4663,14 +4572,7 @@
   <w:style w:type="paragraph" w:default="1" w:styleId="Normal">
     <w:name w:val="Normal"/>
     <w:qFormat/>
-    <w:rsid w:val="00AC4CB7"/>
-    <w:pPr>
-      <w:spacing w:after="0" w:line="240" w:lineRule="auto"/>
-    </w:pPr>
-    <w:rPr>
-      <w:sz w:val="24"/>
-      <w:szCs w:val="24"/>
-    </w:rPr>
+    <w:rsid w:val="00D970B0"/>
   </w:style>
   <w:style w:type="paragraph" w:styleId="Heading1">
     <w:name w:val="heading 1"/>
@@ -4790,7 +4692,7 @@
     <w:uiPriority w:val="1"/>
     <w:semiHidden/>
     <w:unhideWhenUsed/>
-    <w:rsid w:val="00AC4CB7"/>
+    <w:rsid w:val="00D970B0"/>
   </w:style>
   <w:style w:type="table" w:default="1" w:styleId="TableNormal">
     <w:name w:val="Normal Table"/>
@@ -4812,7 +4714,7 @@
     <w:uiPriority w:val="99"/>
     <w:semiHidden/>
     <w:unhideWhenUsed/>
-    <w:rsid w:val="00AC4CB7"/>
+    <w:rsid w:val="00D970B0"/>
   </w:style>
   <w:style w:type="paragraph" w:styleId="ListParagraph">
     <w:name w:val="List Paragraph"/>
@@ -5224,7 +5126,6 @@
       <w:szCs w:val="20"/>
     </w:rPr>
     <w:tblPr>
-      <w:tblInd w:w="0" w:type="dxa"/>
       <w:tblBorders>
         <w:top w:val="single" w:sz="4" w:space="0" w:color="auto"/>
         <w:left w:val="single" w:sz="4" w:space="0" w:color="auto"/>
@@ -5233,12 +5134,6 @@
         <w:insideH w:val="single" w:sz="4" w:space="0" w:color="auto"/>
         <w:insideV w:val="single" w:sz="4" w:space="0" w:color="auto"/>
       </w:tblBorders>
-      <w:tblCellMar>
-        <w:top w:w="0" w:type="dxa"/>
-        <w:left w:w="108" w:type="dxa"/>
-        <w:bottom w:w="0" w:type="dxa"/>
-        <w:right w:w="108" w:type="dxa"/>
-      </w:tblCellMar>
     </w:tblPr>
   </w:style>
   <w:style w:type="character" w:styleId="PlaceholderText">
@@ -5596,7 +5491,7 @@
 </file>
 
 <file path=customXml/itemProps1.xml><?xml version="1.0" encoding="utf-8"?>
-<ds:datastoreItem xmlns:ds="http://schemas.openxmlformats.org/officeDocument/2006/customXml" ds:itemID="{18A14558-89EA-2748-87EE-5B5CE1D81775}">
+<ds:datastoreItem xmlns:ds="http://schemas.openxmlformats.org/officeDocument/2006/customXml" ds:itemID="{E7F27488-26C5-4F98-8385-437D323EBFAF}">
   <ds:schemaRefs>
     <ds:schemaRef ds:uri="http://schemas.openxmlformats.org/officeDocument/2006/bibliography"/>
   </ds:schemaRefs>

</xml_diff>